<commit_message>
adding newly added examples
</commit_message>
<xml_diff>
--- a/React-notes-IMP.docx
+++ b/React-notes-IMP.docx
@@ -1835,18 +1835,7 @@
                 <w:sz w:val="18"/>
                 <w:szCs w:val="18"/>
               </w:rPr>
-              <w:t>ListConts</w:t>
-            </w:r>
-            <w:bookmarkStart w:id="0" w:name="_GoBack"/>
-            <w:bookmarkEnd w:id="0"/>
-            <w:r>
-              <w:rPr>
-                <w:rFonts w:ascii="Consolas" w:eastAsia="Times New Roman" w:hAnsi="Consolas" w:cs="Segoe UI"/>
-                <w:color w:val="24292E"/>
-                <w:sz w:val="18"/>
-                <w:szCs w:val="18"/>
-              </w:rPr>
-              <w:t>.propTypes</w:t>
+              <w:t>ListConts.propTypes</w:t>
             </w:r>
             <w:proofErr w:type="spellEnd"/>
             <w:r>
@@ -3397,7 +3386,3362 @@
     </w:tbl>
     <w:p/>
     <w:p/>
-    <w:p/>
+    <w:p>
+      <w:r>
+        <w:t>Lifecycle events of component:</w:t>
+      </w:r>
+    </w:p>
+    <w:p>
+      <w:pPr>
+        <w:pStyle w:val="NormalWeb"/>
+        <w:spacing w:before="0" w:beforeAutospacing="0" w:after="225" w:afterAutospacing="0"/>
+        <w:textAlignment w:val="baseline"/>
+        <w:rPr>
+          <w:rFonts w:ascii="inherit" w:hAnsi="inherit" w:cs="Helvetica"/>
+          <w:color w:val="4F4F4F"/>
+          <w:sz w:val="23"/>
+          <w:szCs w:val="23"/>
+        </w:rPr>
+      </w:pPr>
+      <w:r>
+        <w:rPr>
+          <w:rFonts w:ascii="inherit" w:hAnsi="inherit" w:cs="Helvetica"/>
+          <w:color w:val="4F4F4F"/>
+          <w:sz w:val="23"/>
+          <w:szCs w:val="23"/>
+        </w:rPr>
+        <w:t xml:space="preserve">To recap, lifecycle events are special methods that React provides that allow us to hook into different points in a component's life to run some code. Now, there are </w:t>
+      </w:r>
+      <w:proofErr w:type="gramStart"/>
+      <w:r>
+        <w:rPr>
+          <w:rFonts w:ascii="inherit" w:hAnsi="inherit" w:cs="Helvetica"/>
+          <w:color w:val="4F4F4F"/>
+          <w:sz w:val="23"/>
+          <w:szCs w:val="23"/>
+        </w:rPr>
+        <w:t>a number of</w:t>
+      </w:r>
+      <w:proofErr w:type="gramEnd"/>
+      <w:r>
+        <w:rPr>
+          <w:rFonts w:ascii="inherit" w:hAnsi="inherit" w:cs="Helvetica"/>
+          <w:color w:val="4F4F4F"/>
+          <w:sz w:val="23"/>
+          <w:szCs w:val="23"/>
+        </w:rPr>
+        <w:t xml:space="preserve"> different lifecycle events. They will run at different points, but we can break them down into three distinct categories:</w:t>
+      </w:r>
+    </w:p>
+    <w:p>
+      <w:pPr>
+        <w:pStyle w:val="Heading3"/>
+        <w:spacing w:before="420" w:after="75" w:line="320" w:lineRule="atLeast"/>
+        <w:textAlignment w:val="baseline"/>
+        <w:rPr>
+          <w:rFonts w:ascii="inherit" w:hAnsi="inherit" w:cs="Helvetica"/>
+          <w:color w:val="2E3D49"/>
+          <w:sz w:val="27"/>
+          <w:szCs w:val="27"/>
+        </w:rPr>
+      </w:pPr>
+      <w:r>
+        <w:rPr>
+          <w:rFonts w:ascii="inherit" w:hAnsi="inherit" w:cs="Helvetica"/>
+          <w:color w:val="2E3D49"/>
+        </w:rPr>
+        <w:t>Adding to the DOM</w:t>
+      </w:r>
+    </w:p>
+    <w:p>
+      <w:pPr>
+        <w:pStyle w:val="NormalWeb"/>
+        <w:spacing w:before="0" w:beforeAutospacing="0" w:after="225" w:afterAutospacing="0"/>
+        <w:textAlignment w:val="baseline"/>
+        <w:rPr>
+          <w:rFonts w:ascii="inherit" w:hAnsi="inherit" w:cs="Helvetica"/>
+          <w:color w:val="4F4F4F"/>
+          <w:sz w:val="23"/>
+          <w:szCs w:val="23"/>
+        </w:rPr>
+      </w:pPr>
+      <w:r>
+        <w:rPr>
+          <w:rFonts w:ascii="inherit" w:hAnsi="inherit" w:cs="Helvetica"/>
+          <w:color w:val="4F4F4F"/>
+          <w:sz w:val="23"/>
+          <w:szCs w:val="23"/>
+        </w:rPr>
+        <w:t>The following lifecycle events will be called in order when a component is being added to the DOM:</w:t>
+      </w:r>
+    </w:p>
+    <w:p>
+      <w:pPr>
+        <w:numPr>
+          <w:ilvl w:val="0"/>
+          <w:numId w:val="5"/>
+        </w:numPr>
+        <w:spacing w:after="0" w:line="240" w:lineRule="auto"/>
+        <w:ind w:left="0"/>
+        <w:textAlignment w:val="baseline"/>
+        <w:rPr>
+          <w:rFonts w:ascii="inherit" w:hAnsi="inherit" w:cs="Helvetica"/>
+          <w:color w:val="4F4F4F"/>
+          <w:sz w:val="23"/>
+          <w:szCs w:val="23"/>
+        </w:rPr>
+      </w:pPr>
+      <w:proofErr w:type="gramStart"/>
+      <w:r>
+        <w:rPr>
+          <w:rStyle w:val="HTMLCode"/>
+          <w:rFonts w:ascii="Consolas" w:eastAsiaTheme="minorHAnsi" w:hAnsi="Consolas"/>
+          <w:color w:val="0F2B3D"/>
+          <w:bdr w:val="single" w:sz="6" w:space="0" w:color="B4B9BD" w:frame="1"/>
+          <w:shd w:val="clear" w:color="auto" w:fill="F7F7F8"/>
+        </w:rPr>
+        <w:t>constructor(</w:t>
+      </w:r>
+      <w:proofErr w:type="gramEnd"/>
+      <w:r>
+        <w:rPr>
+          <w:rStyle w:val="HTMLCode"/>
+          <w:rFonts w:ascii="Consolas" w:eastAsiaTheme="minorHAnsi" w:hAnsi="Consolas"/>
+          <w:color w:val="0F2B3D"/>
+          <w:bdr w:val="single" w:sz="6" w:space="0" w:color="B4B9BD" w:frame="1"/>
+          <w:shd w:val="clear" w:color="auto" w:fill="F7F7F8"/>
+        </w:rPr>
+        <w:t>)</w:t>
+      </w:r>
+    </w:p>
+    <w:p>
+      <w:pPr>
+        <w:numPr>
+          <w:ilvl w:val="0"/>
+          <w:numId w:val="5"/>
+        </w:numPr>
+        <w:spacing w:after="0" w:line="240" w:lineRule="auto"/>
+        <w:ind w:left="0"/>
+        <w:textAlignment w:val="baseline"/>
+        <w:rPr>
+          <w:rFonts w:ascii="inherit" w:hAnsi="inherit" w:cs="Helvetica"/>
+          <w:color w:val="4F4F4F"/>
+          <w:sz w:val="23"/>
+          <w:szCs w:val="23"/>
+        </w:rPr>
+      </w:pPr>
+      <w:proofErr w:type="spellStart"/>
+      <w:proofErr w:type="gramStart"/>
+      <w:r>
+        <w:rPr>
+          <w:rStyle w:val="HTMLCode"/>
+          <w:rFonts w:ascii="Consolas" w:eastAsiaTheme="minorHAnsi" w:hAnsi="Consolas"/>
+          <w:color w:val="0F2B3D"/>
+          <w:bdr w:val="single" w:sz="6" w:space="0" w:color="B4B9BD" w:frame="1"/>
+          <w:shd w:val="clear" w:color="auto" w:fill="F7F7F8"/>
+        </w:rPr>
+        <w:t>getDerivedStateFromProps</w:t>
+      </w:r>
+      <w:proofErr w:type="spellEnd"/>
+      <w:r>
+        <w:rPr>
+          <w:rStyle w:val="HTMLCode"/>
+          <w:rFonts w:ascii="Consolas" w:eastAsiaTheme="minorHAnsi" w:hAnsi="Consolas"/>
+          <w:color w:val="0F2B3D"/>
+          <w:bdr w:val="single" w:sz="6" w:space="0" w:color="B4B9BD" w:frame="1"/>
+          <w:shd w:val="clear" w:color="auto" w:fill="F7F7F8"/>
+        </w:rPr>
+        <w:t>(</w:t>
+      </w:r>
+      <w:proofErr w:type="gramEnd"/>
+      <w:r>
+        <w:rPr>
+          <w:rStyle w:val="HTMLCode"/>
+          <w:rFonts w:ascii="Consolas" w:eastAsiaTheme="minorHAnsi" w:hAnsi="Consolas"/>
+          <w:color w:val="0F2B3D"/>
+          <w:bdr w:val="single" w:sz="6" w:space="0" w:color="B4B9BD" w:frame="1"/>
+          <w:shd w:val="clear" w:color="auto" w:fill="F7F7F8"/>
+        </w:rPr>
+        <w:t>)</w:t>
+      </w:r>
+    </w:p>
+    <w:p>
+      <w:pPr>
+        <w:numPr>
+          <w:ilvl w:val="0"/>
+          <w:numId w:val="5"/>
+        </w:numPr>
+        <w:spacing w:after="0" w:line="240" w:lineRule="auto"/>
+        <w:ind w:left="0"/>
+        <w:textAlignment w:val="baseline"/>
+        <w:rPr>
+          <w:rFonts w:ascii="inherit" w:hAnsi="inherit" w:cs="Helvetica"/>
+          <w:color w:val="4F4F4F"/>
+          <w:sz w:val="23"/>
+          <w:szCs w:val="23"/>
+        </w:rPr>
+      </w:pPr>
+      <w:proofErr w:type="gramStart"/>
+      <w:r>
+        <w:rPr>
+          <w:rStyle w:val="HTMLCode"/>
+          <w:rFonts w:ascii="Consolas" w:eastAsiaTheme="minorHAnsi" w:hAnsi="Consolas"/>
+          <w:color w:val="0F2B3D"/>
+          <w:bdr w:val="single" w:sz="6" w:space="0" w:color="B4B9BD" w:frame="1"/>
+          <w:shd w:val="clear" w:color="auto" w:fill="F7F7F8"/>
+        </w:rPr>
+        <w:t>render(</w:t>
+      </w:r>
+      <w:proofErr w:type="gramEnd"/>
+      <w:r>
+        <w:rPr>
+          <w:rStyle w:val="HTMLCode"/>
+          <w:rFonts w:ascii="Consolas" w:eastAsiaTheme="minorHAnsi" w:hAnsi="Consolas"/>
+          <w:color w:val="0F2B3D"/>
+          <w:bdr w:val="single" w:sz="6" w:space="0" w:color="B4B9BD" w:frame="1"/>
+          <w:shd w:val="clear" w:color="auto" w:fill="F7F7F8"/>
+        </w:rPr>
+        <w:t>)</w:t>
+      </w:r>
+    </w:p>
+    <w:p>
+      <w:pPr>
+        <w:numPr>
+          <w:ilvl w:val="0"/>
+          <w:numId w:val="5"/>
+        </w:numPr>
+        <w:spacing w:after="0" w:line="240" w:lineRule="auto"/>
+        <w:ind w:left="0"/>
+        <w:textAlignment w:val="baseline"/>
+        <w:rPr>
+          <w:rFonts w:ascii="inherit" w:hAnsi="inherit" w:cs="Helvetica"/>
+          <w:color w:val="4F4F4F"/>
+          <w:sz w:val="23"/>
+          <w:szCs w:val="23"/>
+        </w:rPr>
+      </w:pPr>
+      <w:proofErr w:type="spellStart"/>
+      <w:proofErr w:type="gramStart"/>
+      <w:r>
+        <w:rPr>
+          <w:rStyle w:val="HTMLCode"/>
+          <w:rFonts w:ascii="Consolas" w:eastAsiaTheme="minorHAnsi" w:hAnsi="Consolas"/>
+          <w:color w:val="0F2B3D"/>
+          <w:bdr w:val="single" w:sz="6" w:space="0" w:color="B4B9BD" w:frame="1"/>
+          <w:shd w:val="clear" w:color="auto" w:fill="F7F7F8"/>
+        </w:rPr>
+        <w:t>componentDidMount</w:t>
+      </w:r>
+      <w:proofErr w:type="spellEnd"/>
+      <w:r>
+        <w:rPr>
+          <w:rStyle w:val="HTMLCode"/>
+          <w:rFonts w:ascii="Consolas" w:eastAsiaTheme="minorHAnsi" w:hAnsi="Consolas"/>
+          <w:color w:val="0F2B3D"/>
+          <w:bdr w:val="single" w:sz="6" w:space="0" w:color="B4B9BD" w:frame="1"/>
+          <w:shd w:val="clear" w:color="auto" w:fill="F7F7F8"/>
+        </w:rPr>
+        <w:t>(</w:t>
+      </w:r>
+      <w:proofErr w:type="gramEnd"/>
+      <w:r>
+        <w:rPr>
+          <w:rStyle w:val="HTMLCode"/>
+          <w:rFonts w:ascii="Consolas" w:eastAsiaTheme="minorHAnsi" w:hAnsi="Consolas"/>
+          <w:color w:val="0F2B3D"/>
+          <w:bdr w:val="single" w:sz="6" w:space="0" w:color="B4B9BD" w:frame="1"/>
+          <w:shd w:val="clear" w:color="auto" w:fill="F7F7F8"/>
+        </w:rPr>
+        <w:t>)</w:t>
+      </w:r>
+    </w:p>
+    <w:p>
+      <w:pPr>
+        <w:pStyle w:val="NormalWeb"/>
+        <w:spacing w:before="0" w:beforeAutospacing="0" w:after="225" w:afterAutospacing="0"/>
+        <w:textAlignment w:val="baseline"/>
+        <w:rPr>
+          <w:rFonts w:ascii="inherit" w:hAnsi="inherit" w:cs="Helvetica"/>
+          <w:color w:val="4F4F4F"/>
+          <w:sz w:val="23"/>
+          <w:szCs w:val="23"/>
+        </w:rPr>
+      </w:pPr>
+      <w:r>
+        <w:rPr>
+          <w:rFonts w:ascii="Segoe UI Emoji" w:hAnsi="Segoe UI Emoji" w:cs="Segoe UI Emoji"/>
+          <w:color w:val="4F4F4F"/>
+          <w:sz w:val="23"/>
+          <w:szCs w:val="23"/>
+        </w:rPr>
+        <w:t>⚠️</w:t>
+      </w:r>
+      <w:proofErr w:type="spellStart"/>
+      <w:proofErr w:type="gramStart"/>
+      <w:r>
+        <w:rPr>
+          <w:rFonts w:ascii="inherit" w:hAnsi="inherit" w:cs="Helvetica"/>
+          <w:color w:val="4F4F4F"/>
+          <w:sz w:val="23"/>
+          <w:szCs w:val="23"/>
+        </w:rPr>
+        <w:t>componentWillMount</w:t>
+      </w:r>
+      <w:proofErr w:type="spellEnd"/>
+      <w:r>
+        <w:rPr>
+          <w:rFonts w:ascii="inherit" w:hAnsi="inherit" w:cs="Helvetica"/>
+          <w:color w:val="4F4F4F"/>
+          <w:sz w:val="23"/>
+          <w:szCs w:val="23"/>
+        </w:rPr>
+        <w:t>(</w:t>
+      </w:r>
+      <w:proofErr w:type="gramEnd"/>
+      <w:r>
+        <w:rPr>
+          <w:rFonts w:ascii="inherit" w:hAnsi="inherit" w:cs="Helvetica"/>
+          <w:color w:val="4F4F4F"/>
+          <w:sz w:val="23"/>
+          <w:szCs w:val="23"/>
+        </w:rPr>
+        <w:t xml:space="preserve">) has been deprecated. </w:t>
+      </w:r>
+      <w:r>
+        <w:rPr>
+          <w:rFonts w:ascii="Segoe UI Emoji" w:hAnsi="Segoe UI Emoji" w:cs="Segoe UI Emoji"/>
+          <w:color w:val="4F4F4F"/>
+          <w:sz w:val="23"/>
+          <w:szCs w:val="23"/>
+        </w:rPr>
+        <w:t>⚠️</w:t>
+      </w:r>
+    </w:p>
+    <w:p>
+      <w:pPr>
+        <w:pStyle w:val="NormalWeb"/>
+        <w:spacing w:before="0" w:beforeAutospacing="0" w:after="0" w:afterAutospacing="0"/>
+        <w:textAlignment w:val="baseline"/>
+        <w:rPr>
+          <w:rFonts w:ascii="inherit" w:hAnsi="inherit" w:cs="Helvetica"/>
+          <w:color w:val="4F4F4F"/>
+          <w:sz w:val="23"/>
+          <w:szCs w:val="23"/>
+        </w:rPr>
+      </w:pPr>
+      <w:r>
+        <w:rPr>
+          <w:rFonts w:ascii="inherit" w:hAnsi="inherit" w:cs="Helvetica"/>
+          <w:color w:val="4F4F4F"/>
+          <w:sz w:val="23"/>
+          <w:szCs w:val="23"/>
+        </w:rPr>
+        <w:t>As of React 16.3, </w:t>
+      </w:r>
+      <w:proofErr w:type="spellStart"/>
+      <w:proofErr w:type="gramStart"/>
+      <w:r>
+        <w:rPr>
+          <w:rStyle w:val="HTMLCode"/>
+          <w:rFonts w:ascii="Consolas" w:hAnsi="Consolas"/>
+          <w:color w:val="0F2B3D"/>
+          <w:sz w:val="22"/>
+          <w:szCs w:val="22"/>
+          <w:bdr w:val="single" w:sz="6" w:space="0" w:color="B4B9BD" w:frame="1"/>
+          <w:shd w:val="clear" w:color="auto" w:fill="F7F7F8"/>
+        </w:rPr>
+        <w:t>componentWillMount</w:t>
+      </w:r>
+      <w:proofErr w:type="spellEnd"/>
+      <w:r>
+        <w:rPr>
+          <w:rStyle w:val="HTMLCode"/>
+          <w:rFonts w:ascii="Consolas" w:hAnsi="Consolas"/>
+          <w:color w:val="0F2B3D"/>
+          <w:sz w:val="22"/>
+          <w:szCs w:val="22"/>
+          <w:bdr w:val="single" w:sz="6" w:space="0" w:color="B4B9BD" w:frame="1"/>
+          <w:shd w:val="clear" w:color="auto" w:fill="F7F7F8"/>
+        </w:rPr>
+        <w:t>(</w:t>
+      </w:r>
+      <w:proofErr w:type="gramEnd"/>
+      <w:r>
+        <w:rPr>
+          <w:rStyle w:val="HTMLCode"/>
+          <w:rFonts w:ascii="Consolas" w:hAnsi="Consolas"/>
+          <w:color w:val="0F2B3D"/>
+          <w:sz w:val="22"/>
+          <w:szCs w:val="22"/>
+          <w:bdr w:val="single" w:sz="6" w:space="0" w:color="B4B9BD" w:frame="1"/>
+          <w:shd w:val="clear" w:color="auto" w:fill="F7F7F8"/>
+        </w:rPr>
+        <w:t>)</w:t>
+      </w:r>
+      <w:r>
+        <w:rPr>
+          <w:rFonts w:ascii="inherit" w:hAnsi="inherit" w:cs="Helvetica"/>
+          <w:color w:val="4F4F4F"/>
+          <w:sz w:val="23"/>
+          <w:szCs w:val="23"/>
+        </w:rPr>
+        <w:t> has been replaced with </w:t>
+      </w:r>
+      <w:proofErr w:type="spellStart"/>
+      <w:r>
+        <w:rPr>
+          <w:rStyle w:val="HTMLCode"/>
+          <w:rFonts w:ascii="Consolas" w:hAnsi="Consolas"/>
+          <w:color w:val="0F2B3D"/>
+          <w:sz w:val="22"/>
+          <w:szCs w:val="22"/>
+          <w:bdr w:val="single" w:sz="6" w:space="0" w:color="B4B9BD" w:frame="1"/>
+          <w:shd w:val="clear" w:color="auto" w:fill="F7F7F8"/>
+        </w:rPr>
+        <w:t>UNSAFE_componentWillMount</w:t>
+      </w:r>
+      <w:proofErr w:type="spellEnd"/>
+      <w:r>
+        <w:rPr>
+          <w:rStyle w:val="HTMLCode"/>
+          <w:rFonts w:ascii="Consolas" w:hAnsi="Consolas"/>
+          <w:color w:val="0F2B3D"/>
+          <w:sz w:val="22"/>
+          <w:szCs w:val="22"/>
+          <w:bdr w:val="single" w:sz="6" w:space="0" w:color="B4B9BD" w:frame="1"/>
+          <w:shd w:val="clear" w:color="auto" w:fill="F7F7F8"/>
+        </w:rPr>
+        <w:t>()</w:t>
+      </w:r>
+      <w:r>
+        <w:rPr>
+          <w:rFonts w:ascii="inherit" w:hAnsi="inherit" w:cs="Helvetica"/>
+          <w:color w:val="4F4F4F"/>
+          <w:sz w:val="23"/>
+          <w:szCs w:val="23"/>
+        </w:rPr>
+        <w:t>. Only </w:t>
+      </w:r>
+      <w:proofErr w:type="spellStart"/>
+      <w:r>
+        <w:rPr>
+          <w:rStyle w:val="HTMLCode"/>
+          <w:rFonts w:ascii="Consolas" w:hAnsi="Consolas"/>
+          <w:color w:val="0F2B3D"/>
+          <w:sz w:val="22"/>
+          <w:szCs w:val="22"/>
+          <w:bdr w:val="single" w:sz="6" w:space="0" w:color="B4B9BD" w:frame="1"/>
+          <w:shd w:val="clear" w:color="auto" w:fill="F7F7F8"/>
+        </w:rPr>
+        <w:t>UNSAFE_</w:t>
+      </w:r>
+      <w:proofErr w:type="gramStart"/>
+      <w:r>
+        <w:rPr>
+          <w:rStyle w:val="HTMLCode"/>
+          <w:rFonts w:ascii="Consolas" w:hAnsi="Consolas"/>
+          <w:color w:val="0F2B3D"/>
+          <w:sz w:val="22"/>
+          <w:szCs w:val="22"/>
+          <w:bdr w:val="single" w:sz="6" w:space="0" w:color="B4B9BD" w:frame="1"/>
+          <w:shd w:val="clear" w:color="auto" w:fill="F7F7F8"/>
+        </w:rPr>
+        <w:t>componentWillMount</w:t>
+      </w:r>
+      <w:proofErr w:type="spellEnd"/>
+      <w:r>
+        <w:rPr>
+          <w:rStyle w:val="HTMLCode"/>
+          <w:rFonts w:ascii="Consolas" w:hAnsi="Consolas"/>
+          <w:color w:val="0F2B3D"/>
+          <w:sz w:val="22"/>
+          <w:szCs w:val="22"/>
+          <w:bdr w:val="single" w:sz="6" w:space="0" w:color="B4B9BD" w:frame="1"/>
+          <w:shd w:val="clear" w:color="auto" w:fill="F7F7F8"/>
+        </w:rPr>
+        <w:t>(</w:t>
+      </w:r>
+      <w:proofErr w:type="gramEnd"/>
+      <w:r>
+        <w:rPr>
+          <w:rStyle w:val="HTMLCode"/>
+          <w:rFonts w:ascii="Consolas" w:hAnsi="Consolas"/>
+          <w:color w:val="0F2B3D"/>
+          <w:sz w:val="22"/>
+          <w:szCs w:val="22"/>
+          <w:bdr w:val="single" w:sz="6" w:space="0" w:color="B4B9BD" w:frame="1"/>
+          <w:shd w:val="clear" w:color="auto" w:fill="F7F7F8"/>
+        </w:rPr>
+        <w:t>)</w:t>
+      </w:r>
+      <w:r>
+        <w:rPr>
+          <w:rFonts w:ascii="inherit" w:hAnsi="inherit" w:cs="Helvetica"/>
+          <w:color w:val="4F4F4F"/>
+          <w:sz w:val="23"/>
+          <w:szCs w:val="23"/>
+        </w:rPr>
+        <w:t> will work starting with React 17.0. </w:t>
+      </w:r>
+      <w:proofErr w:type="spellStart"/>
+      <w:r>
+        <w:rPr>
+          <w:rStyle w:val="HTMLCode"/>
+          <w:rFonts w:ascii="Consolas" w:hAnsi="Consolas"/>
+          <w:color w:val="0F2B3D"/>
+          <w:sz w:val="22"/>
+          <w:szCs w:val="22"/>
+          <w:bdr w:val="single" w:sz="6" w:space="0" w:color="B4B9BD" w:frame="1"/>
+          <w:shd w:val="clear" w:color="auto" w:fill="F7F7F8"/>
+        </w:rPr>
+        <w:t>UNSAFE_</w:t>
+      </w:r>
+      <w:proofErr w:type="gramStart"/>
+      <w:r>
+        <w:rPr>
+          <w:rStyle w:val="HTMLCode"/>
+          <w:rFonts w:ascii="Consolas" w:hAnsi="Consolas"/>
+          <w:color w:val="0F2B3D"/>
+          <w:sz w:val="22"/>
+          <w:szCs w:val="22"/>
+          <w:bdr w:val="single" w:sz="6" w:space="0" w:color="B4B9BD" w:frame="1"/>
+          <w:shd w:val="clear" w:color="auto" w:fill="F7F7F8"/>
+        </w:rPr>
+        <w:t>componentWillMount</w:t>
+      </w:r>
+      <w:proofErr w:type="spellEnd"/>
+      <w:r>
+        <w:rPr>
+          <w:rStyle w:val="HTMLCode"/>
+          <w:rFonts w:ascii="Consolas" w:hAnsi="Consolas"/>
+          <w:color w:val="0F2B3D"/>
+          <w:sz w:val="22"/>
+          <w:szCs w:val="22"/>
+          <w:bdr w:val="single" w:sz="6" w:space="0" w:color="B4B9BD" w:frame="1"/>
+          <w:shd w:val="clear" w:color="auto" w:fill="F7F7F8"/>
+        </w:rPr>
+        <w:t>(</w:t>
+      </w:r>
+      <w:proofErr w:type="gramEnd"/>
+      <w:r>
+        <w:rPr>
+          <w:rStyle w:val="HTMLCode"/>
+          <w:rFonts w:ascii="Consolas" w:hAnsi="Consolas"/>
+          <w:color w:val="0F2B3D"/>
+          <w:sz w:val="22"/>
+          <w:szCs w:val="22"/>
+          <w:bdr w:val="single" w:sz="6" w:space="0" w:color="B4B9BD" w:frame="1"/>
+          <w:shd w:val="clear" w:color="auto" w:fill="F7F7F8"/>
+        </w:rPr>
+        <w:t>)</w:t>
+      </w:r>
+      <w:r>
+        <w:rPr>
+          <w:rFonts w:ascii="inherit" w:hAnsi="inherit" w:cs="Helvetica"/>
+          <w:color w:val="4F4F4F"/>
+          <w:sz w:val="23"/>
+          <w:szCs w:val="23"/>
+        </w:rPr>
+        <w:t> is now considered to be a legacy method and should not be used in new code.</w:t>
+      </w:r>
+    </w:p>
+    <w:p>
+      <w:pPr>
+        <w:pStyle w:val="Heading3"/>
+        <w:spacing w:before="420" w:after="75" w:line="320" w:lineRule="atLeast"/>
+        <w:textAlignment w:val="baseline"/>
+        <w:rPr>
+          <w:rFonts w:ascii="inherit" w:hAnsi="inherit" w:cs="Helvetica"/>
+          <w:color w:val="2E3D49"/>
+          <w:sz w:val="27"/>
+          <w:szCs w:val="27"/>
+        </w:rPr>
+      </w:pPr>
+      <w:r>
+        <w:rPr>
+          <w:rFonts w:ascii="inherit" w:hAnsi="inherit" w:cs="Helvetica"/>
+          <w:color w:val="2E3D49"/>
+        </w:rPr>
+        <w:t>Re-rendering</w:t>
+      </w:r>
+    </w:p>
+    <w:p>
+      <w:pPr>
+        <w:pStyle w:val="NormalWeb"/>
+        <w:spacing w:before="0" w:beforeAutospacing="0" w:after="225" w:afterAutospacing="0"/>
+        <w:textAlignment w:val="baseline"/>
+        <w:rPr>
+          <w:rFonts w:ascii="inherit" w:hAnsi="inherit" w:cs="Helvetica"/>
+          <w:color w:val="4F4F4F"/>
+          <w:sz w:val="23"/>
+          <w:szCs w:val="23"/>
+        </w:rPr>
+      </w:pPr>
+      <w:r>
+        <w:rPr>
+          <w:rFonts w:ascii="inherit" w:hAnsi="inherit" w:cs="Helvetica"/>
+          <w:color w:val="4F4F4F"/>
+          <w:sz w:val="23"/>
+          <w:szCs w:val="23"/>
+        </w:rPr>
+        <w:t>The following lifecycle events will be called in order when a component is re-rendered to the DOM:</w:t>
+      </w:r>
+    </w:p>
+    <w:p>
+      <w:pPr>
+        <w:numPr>
+          <w:ilvl w:val="0"/>
+          <w:numId w:val="6"/>
+        </w:numPr>
+        <w:spacing w:after="0" w:line="240" w:lineRule="auto"/>
+        <w:ind w:left="0"/>
+        <w:textAlignment w:val="baseline"/>
+        <w:rPr>
+          <w:rFonts w:ascii="inherit" w:hAnsi="inherit" w:cs="Helvetica"/>
+          <w:color w:val="4F4F4F"/>
+          <w:sz w:val="23"/>
+          <w:szCs w:val="23"/>
+        </w:rPr>
+      </w:pPr>
+      <w:proofErr w:type="spellStart"/>
+      <w:proofErr w:type="gramStart"/>
+      <w:r>
+        <w:rPr>
+          <w:rStyle w:val="HTMLCode"/>
+          <w:rFonts w:ascii="Consolas" w:eastAsiaTheme="minorHAnsi" w:hAnsi="Consolas"/>
+          <w:color w:val="0F2B3D"/>
+          <w:bdr w:val="single" w:sz="6" w:space="0" w:color="B4B9BD" w:frame="1"/>
+          <w:shd w:val="clear" w:color="auto" w:fill="F7F7F8"/>
+        </w:rPr>
+        <w:t>getDerivedStateFromProps</w:t>
+      </w:r>
+      <w:proofErr w:type="spellEnd"/>
+      <w:r>
+        <w:rPr>
+          <w:rStyle w:val="HTMLCode"/>
+          <w:rFonts w:ascii="Consolas" w:eastAsiaTheme="minorHAnsi" w:hAnsi="Consolas"/>
+          <w:color w:val="0F2B3D"/>
+          <w:bdr w:val="single" w:sz="6" w:space="0" w:color="B4B9BD" w:frame="1"/>
+          <w:shd w:val="clear" w:color="auto" w:fill="F7F7F8"/>
+        </w:rPr>
+        <w:t>(</w:t>
+      </w:r>
+      <w:proofErr w:type="gramEnd"/>
+      <w:r>
+        <w:rPr>
+          <w:rStyle w:val="HTMLCode"/>
+          <w:rFonts w:ascii="Consolas" w:eastAsiaTheme="minorHAnsi" w:hAnsi="Consolas"/>
+          <w:color w:val="0F2B3D"/>
+          <w:bdr w:val="single" w:sz="6" w:space="0" w:color="B4B9BD" w:frame="1"/>
+          <w:shd w:val="clear" w:color="auto" w:fill="F7F7F8"/>
+        </w:rPr>
+        <w:t>)</w:t>
+      </w:r>
+    </w:p>
+    <w:p>
+      <w:pPr>
+        <w:numPr>
+          <w:ilvl w:val="0"/>
+          <w:numId w:val="6"/>
+        </w:numPr>
+        <w:spacing w:after="0" w:line="240" w:lineRule="auto"/>
+        <w:ind w:left="0"/>
+        <w:textAlignment w:val="baseline"/>
+        <w:rPr>
+          <w:rFonts w:ascii="inherit" w:hAnsi="inherit" w:cs="Helvetica"/>
+          <w:color w:val="4F4F4F"/>
+          <w:sz w:val="23"/>
+          <w:szCs w:val="23"/>
+        </w:rPr>
+      </w:pPr>
+      <w:proofErr w:type="spellStart"/>
+      <w:proofErr w:type="gramStart"/>
+      <w:r>
+        <w:rPr>
+          <w:rStyle w:val="HTMLCode"/>
+          <w:rFonts w:ascii="Consolas" w:eastAsiaTheme="minorHAnsi" w:hAnsi="Consolas"/>
+          <w:color w:val="0F2B3D"/>
+          <w:bdr w:val="single" w:sz="6" w:space="0" w:color="B4B9BD" w:frame="1"/>
+          <w:shd w:val="clear" w:color="auto" w:fill="F7F7F8"/>
+        </w:rPr>
+        <w:lastRenderedPageBreak/>
+        <w:t>shouldComponentUpdate</w:t>
+      </w:r>
+      <w:proofErr w:type="spellEnd"/>
+      <w:r>
+        <w:rPr>
+          <w:rStyle w:val="HTMLCode"/>
+          <w:rFonts w:ascii="Consolas" w:eastAsiaTheme="minorHAnsi" w:hAnsi="Consolas"/>
+          <w:color w:val="0F2B3D"/>
+          <w:bdr w:val="single" w:sz="6" w:space="0" w:color="B4B9BD" w:frame="1"/>
+          <w:shd w:val="clear" w:color="auto" w:fill="F7F7F8"/>
+        </w:rPr>
+        <w:t>(</w:t>
+      </w:r>
+      <w:proofErr w:type="gramEnd"/>
+      <w:r>
+        <w:rPr>
+          <w:rStyle w:val="HTMLCode"/>
+          <w:rFonts w:ascii="Consolas" w:eastAsiaTheme="minorHAnsi" w:hAnsi="Consolas"/>
+          <w:color w:val="0F2B3D"/>
+          <w:bdr w:val="single" w:sz="6" w:space="0" w:color="B4B9BD" w:frame="1"/>
+          <w:shd w:val="clear" w:color="auto" w:fill="F7F7F8"/>
+        </w:rPr>
+        <w:t>)</w:t>
+      </w:r>
+    </w:p>
+    <w:p>
+      <w:pPr>
+        <w:numPr>
+          <w:ilvl w:val="0"/>
+          <w:numId w:val="6"/>
+        </w:numPr>
+        <w:spacing w:after="0" w:line="240" w:lineRule="auto"/>
+        <w:ind w:left="0"/>
+        <w:textAlignment w:val="baseline"/>
+        <w:rPr>
+          <w:rFonts w:ascii="inherit" w:hAnsi="inherit" w:cs="Helvetica"/>
+          <w:color w:val="4F4F4F"/>
+          <w:sz w:val="23"/>
+          <w:szCs w:val="23"/>
+        </w:rPr>
+      </w:pPr>
+      <w:proofErr w:type="gramStart"/>
+      <w:r>
+        <w:rPr>
+          <w:rStyle w:val="HTMLCode"/>
+          <w:rFonts w:ascii="Consolas" w:eastAsiaTheme="minorHAnsi" w:hAnsi="Consolas"/>
+          <w:color w:val="0F2B3D"/>
+          <w:bdr w:val="single" w:sz="6" w:space="0" w:color="B4B9BD" w:frame="1"/>
+          <w:shd w:val="clear" w:color="auto" w:fill="F7F7F8"/>
+        </w:rPr>
+        <w:t>render(</w:t>
+      </w:r>
+      <w:proofErr w:type="gramEnd"/>
+      <w:r>
+        <w:rPr>
+          <w:rStyle w:val="HTMLCode"/>
+          <w:rFonts w:ascii="Consolas" w:eastAsiaTheme="minorHAnsi" w:hAnsi="Consolas"/>
+          <w:color w:val="0F2B3D"/>
+          <w:bdr w:val="single" w:sz="6" w:space="0" w:color="B4B9BD" w:frame="1"/>
+          <w:shd w:val="clear" w:color="auto" w:fill="F7F7F8"/>
+        </w:rPr>
+        <w:t>)</w:t>
+      </w:r>
+    </w:p>
+    <w:p>
+      <w:pPr>
+        <w:numPr>
+          <w:ilvl w:val="0"/>
+          <w:numId w:val="6"/>
+        </w:numPr>
+        <w:spacing w:after="0" w:line="240" w:lineRule="auto"/>
+        <w:ind w:left="0"/>
+        <w:textAlignment w:val="baseline"/>
+        <w:rPr>
+          <w:rFonts w:ascii="inherit" w:hAnsi="inherit" w:cs="Helvetica"/>
+          <w:color w:val="4F4F4F"/>
+          <w:sz w:val="23"/>
+          <w:szCs w:val="23"/>
+        </w:rPr>
+      </w:pPr>
+      <w:proofErr w:type="spellStart"/>
+      <w:r>
+        <w:rPr>
+          <w:rStyle w:val="HTMLCode"/>
+          <w:rFonts w:ascii="Consolas" w:eastAsiaTheme="minorHAnsi" w:hAnsi="Consolas"/>
+          <w:color w:val="0F2B3D"/>
+          <w:bdr w:val="single" w:sz="6" w:space="0" w:color="B4B9BD" w:frame="1"/>
+          <w:shd w:val="clear" w:color="auto" w:fill="F7F7F8"/>
+        </w:rPr>
+        <w:t>getSnapshotBeforeUpdate</w:t>
+      </w:r>
+      <w:proofErr w:type="spellEnd"/>
+      <w:r>
+        <w:rPr>
+          <w:rStyle w:val="HTMLCode"/>
+          <w:rFonts w:ascii="Consolas" w:eastAsiaTheme="minorHAnsi" w:hAnsi="Consolas"/>
+          <w:color w:val="0F2B3D"/>
+          <w:bdr w:val="single" w:sz="6" w:space="0" w:color="B4B9BD" w:frame="1"/>
+          <w:shd w:val="clear" w:color="auto" w:fill="F7F7F8"/>
+        </w:rPr>
+        <w:t>()</w:t>
+      </w:r>
+      <w:hyperlink r:id="rId16" w:anchor="getsnapshotbeforeupdate" w:tgtFrame="_blank" w:history="1">
+        <w:r>
+          <w:rPr>
+            <w:rStyle w:val="Hyperlink"/>
+            <w:rFonts w:ascii="inherit" w:hAnsi="inherit" w:cs="Helvetica"/>
+            <w:b/>
+            <w:bCs/>
+            <w:color w:val="02B3E4"/>
+            <w:sz w:val="23"/>
+            <w:szCs w:val="23"/>
+            <w:bdr w:val="none" w:sz="0" w:space="0" w:color="auto" w:frame="1"/>
+          </w:rPr>
+          <w:t>(specific use cases)</w:t>
+        </w:r>
+      </w:hyperlink>
+    </w:p>
+    <w:p>
+      <w:pPr>
+        <w:numPr>
+          <w:ilvl w:val="0"/>
+          <w:numId w:val="6"/>
+        </w:numPr>
+        <w:spacing w:after="0" w:line="240" w:lineRule="auto"/>
+        <w:ind w:left="0"/>
+        <w:textAlignment w:val="baseline"/>
+        <w:rPr>
+          <w:rFonts w:ascii="inherit" w:hAnsi="inherit" w:cs="Helvetica"/>
+          <w:color w:val="4F4F4F"/>
+          <w:sz w:val="23"/>
+          <w:szCs w:val="23"/>
+        </w:rPr>
+      </w:pPr>
+      <w:proofErr w:type="spellStart"/>
+      <w:proofErr w:type="gramStart"/>
+      <w:r>
+        <w:rPr>
+          <w:rStyle w:val="HTMLCode"/>
+          <w:rFonts w:ascii="Consolas" w:eastAsiaTheme="minorHAnsi" w:hAnsi="Consolas"/>
+          <w:color w:val="0F2B3D"/>
+          <w:bdr w:val="single" w:sz="6" w:space="0" w:color="B4B9BD" w:frame="1"/>
+          <w:shd w:val="clear" w:color="auto" w:fill="F7F7F8"/>
+        </w:rPr>
+        <w:t>componentDidUpdate</w:t>
+      </w:r>
+      <w:proofErr w:type="spellEnd"/>
+      <w:r>
+        <w:rPr>
+          <w:rStyle w:val="HTMLCode"/>
+          <w:rFonts w:ascii="Consolas" w:eastAsiaTheme="minorHAnsi" w:hAnsi="Consolas"/>
+          <w:color w:val="0F2B3D"/>
+          <w:bdr w:val="single" w:sz="6" w:space="0" w:color="B4B9BD" w:frame="1"/>
+          <w:shd w:val="clear" w:color="auto" w:fill="F7F7F8"/>
+        </w:rPr>
+        <w:t>(</w:t>
+      </w:r>
+      <w:proofErr w:type="gramEnd"/>
+      <w:r>
+        <w:rPr>
+          <w:rStyle w:val="HTMLCode"/>
+          <w:rFonts w:ascii="Consolas" w:eastAsiaTheme="minorHAnsi" w:hAnsi="Consolas"/>
+          <w:color w:val="0F2B3D"/>
+          <w:bdr w:val="single" w:sz="6" w:space="0" w:color="B4B9BD" w:frame="1"/>
+          <w:shd w:val="clear" w:color="auto" w:fill="F7F7F8"/>
+        </w:rPr>
+        <w:t>)</w:t>
+      </w:r>
+    </w:p>
+    <w:p>
+      <w:pPr>
+        <w:pStyle w:val="NormalWeb"/>
+        <w:spacing w:before="0" w:beforeAutospacing="0" w:after="0" w:afterAutospacing="0"/>
+        <w:textAlignment w:val="baseline"/>
+        <w:rPr>
+          <w:rFonts w:ascii="inherit" w:hAnsi="inherit" w:cs="Helvetica"/>
+          <w:color w:val="4F4F4F"/>
+          <w:sz w:val="23"/>
+          <w:szCs w:val="23"/>
+        </w:rPr>
+      </w:pPr>
+      <w:r>
+        <w:rPr>
+          <w:rFonts w:ascii="Segoe UI Emoji" w:hAnsi="Segoe UI Emoji" w:cs="Segoe UI Emoji"/>
+          <w:color w:val="4F4F4F"/>
+          <w:sz w:val="23"/>
+          <w:szCs w:val="23"/>
+        </w:rPr>
+        <w:t>⚠</w:t>
+      </w:r>
+      <w:r>
+        <w:rPr>
+          <w:rFonts w:ascii="inherit" w:hAnsi="inherit" w:cs="Helvetica"/>
+          <w:color w:val="4F4F4F"/>
+          <w:sz w:val="23"/>
+          <w:szCs w:val="23"/>
+        </w:rPr>
+        <w:t>️</w:t>
+      </w:r>
+      <w:proofErr w:type="spellStart"/>
+      <w:proofErr w:type="gramStart"/>
+      <w:r>
+        <w:rPr>
+          <w:rStyle w:val="HTMLCode"/>
+          <w:rFonts w:ascii="Consolas" w:hAnsi="Consolas"/>
+          <w:color w:val="0F2B3D"/>
+          <w:sz w:val="22"/>
+          <w:szCs w:val="22"/>
+          <w:bdr w:val="single" w:sz="6" w:space="0" w:color="B4B9BD" w:frame="1"/>
+          <w:shd w:val="clear" w:color="auto" w:fill="F7F7F8"/>
+        </w:rPr>
+        <w:t>componentWillReceiveProps</w:t>
+      </w:r>
+      <w:proofErr w:type="spellEnd"/>
+      <w:r>
+        <w:rPr>
+          <w:rStyle w:val="HTMLCode"/>
+          <w:rFonts w:ascii="Consolas" w:hAnsi="Consolas"/>
+          <w:color w:val="0F2B3D"/>
+          <w:sz w:val="22"/>
+          <w:szCs w:val="22"/>
+          <w:bdr w:val="single" w:sz="6" w:space="0" w:color="B4B9BD" w:frame="1"/>
+          <w:shd w:val="clear" w:color="auto" w:fill="F7F7F8"/>
+        </w:rPr>
+        <w:t>(</w:t>
+      </w:r>
+      <w:proofErr w:type="gramEnd"/>
+      <w:r>
+        <w:rPr>
+          <w:rStyle w:val="HTMLCode"/>
+          <w:rFonts w:ascii="Consolas" w:hAnsi="Consolas"/>
+          <w:color w:val="0F2B3D"/>
+          <w:sz w:val="22"/>
+          <w:szCs w:val="22"/>
+          <w:bdr w:val="single" w:sz="6" w:space="0" w:color="B4B9BD" w:frame="1"/>
+          <w:shd w:val="clear" w:color="auto" w:fill="F7F7F8"/>
+        </w:rPr>
+        <w:t>)</w:t>
+      </w:r>
+      <w:r>
+        <w:rPr>
+          <w:rFonts w:ascii="inherit" w:hAnsi="inherit" w:cs="Helvetica"/>
+          <w:color w:val="4F4F4F"/>
+          <w:sz w:val="23"/>
+          <w:szCs w:val="23"/>
+        </w:rPr>
+        <w:t> and </w:t>
+      </w:r>
+      <w:proofErr w:type="spellStart"/>
+      <w:r>
+        <w:rPr>
+          <w:rStyle w:val="HTMLCode"/>
+          <w:rFonts w:ascii="Consolas" w:hAnsi="Consolas"/>
+          <w:color w:val="0F2B3D"/>
+          <w:sz w:val="22"/>
+          <w:szCs w:val="22"/>
+          <w:bdr w:val="single" w:sz="6" w:space="0" w:color="B4B9BD" w:frame="1"/>
+          <w:shd w:val="clear" w:color="auto" w:fill="F7F7F8"/>
+        </w:rPr>
+        <w:t>componentWillUpdate</w:t>
+      </w:r>
+      <w:proofErr w:type="spellEnd"/>
+      <w:r>
+        <w:rPr>
+          <w:rStyle w:val="HTMLCode"/>
+          <w:rFonts w:ascii="Consolas" w:hAnsi="Consolas"/>
+          <w:color w:val="0F2B3D"/>
+          <w:sz w:val="22"/>
+          <w:szCs w:val="22"/>
+          <w:bdr w:val="single" w:sz="6" w:space="0" w:color="B4B9BD" w:frame="1"/>
+          <w:shd w:val="clear" w:color="auto" w:fill="F7F7F8"/>
+        </w:rPr>
+        <w:t>()</w:t>
+      </w:r>
+      <w:r>
+        <w:rPr>
+          <w:rFonts w:ascii="inherit" w:hAnsi="inherit" w:cs="Helvetica"/>
+          <w:color w:val="4F4F4F"/>
+          <w:sz w:val="23"/>
+          <w:szCs w:val="23"/>
+        </w:rPr>
+        <w:t xml:space="preserve"> have been deprecated. </w:t>
+      </w:r>
+      <w:r>
+        <w:rPr>
+          <w:rFonts w:ascii="Segoe UI Emoji" w:hAnsi="Segoe UI Emoji" w:cs="Segoe UI Emoji"/>
+          <w:color w:val="4F4F4F"/>
+          <w:sz w:val="23"/>
+          <w:szCs w:val="23"/>
+        </w:rPr>
+        <w:t>⚠️</w:t>
+      </w:r>
+    </w:p>
+    <w:p>
+      <w:pPr>
+        <w:pStyle w:val="NormalWeb"/>
+        <w:spacing w:before="0" w:beforeAutospacing="0" w:after="0" w:afterAutospacing="0"/>
+        <w:textAlignment w:val="baseline"/>
+        <w:rPr>
+          <w:rFonts w:ascii="inherit" w:hAnsi="inherit" w:cs="Helvetica"/>
+          <w:color w:val="4F4F4F"/>
+          <w:sz w:val="23"/>
+          <w:szCs w:val="23"/>
+        </w:rPr>
+      </w:pPr>
+      <w:r>
+        <w:rPr>
+          <w:rFonts w:ascii="inherit" w:hAnsi="inherit" w:cs="Helvetica"/>
+          <w:color w:val="4F4F4F"/>
+          <w:sz w:val="23"/>
+          <w:szCs w:val="23"/>
+        </w:rPr>
+        <w:t>As of React 16.3, they have been replaced with </w:t>
+      </w:r>
+      <w:r>
+        <w:rPr>
+          <w:rStyle w:val="HTMLCode"/>
+          <w:rFonts w:ascii="Consolas" w:hAnsi="Consolas"/>
+          <w:color w:val="0F2B3D"/>
+          <w:sz w:val="22"/>
+          <w:szCs w:val="22"/>
+          <w:bdr w:val="single" w:sz="6" w:space="0" w:color="B4B9BD" w:frame="1"/>
+          <w:shd w:val="clear" w:color="auto" w:fill="F7F7F8"/>
+        </w:rPr>
+        <w:t>UNSAFE_</w:t>
+      </w:r>
+      <w:proofErr w:type="gramStart"/>
+      <w:r>
+        <w:rPr>
+          <w:rStyle w:val="HTMLCode"/>
+          <w:rFonts w:ascii="Consolas" w:hAnsi="Consolas"/>
+          <w:color w:val="0F2B3D"/>
+          <w:sz w:val="22"/>
+          <w:szCs w:val="22"/>
+          <w:bdr w:val="single" w:sz="6" w:space="0" w:color="B4B9BD" w:frame="1"/>
+          <w:shd w:val="clear" w:color="auto" w:fill="F7F7F8"/>
+        </w:rPr>
+        <w:t>componentWillUpdate(</w:t>
+      </w:r>
+      <w:proofErr w:type="gramEnd"/>
+      <w:r>
+        <w:rPr>
+          <w:rStyle w:val="HTMLCode"/>
+          <w:rFonts w:ascii="Consolas" w:hAnsi="Consolas"/>
+          <w:color w:val="0F2B3D"/>
+          <w:sz w:val="22"/>
+          <w:szCs w:val="22"/>
+          <w:bdr w:val="single" w:sz="6" w:space="0" w:color="B4B9BD" w:frame="1"/>
+          <w:shd w:val="clear" w:color="auto" w:fill="F7F7F8"/>
+        </w:rPr>
+        <w:t>)</w:t>
+      </w:r>
+      <w:r>
+        <w:rPr>
+          <w:rFonts w:ascii="inherit" w:hAnsi="inherit" w:cs="Helvetica"/>
+          <w:color w:val="4F4F4F"/>
+          <w:sz w:val="23"/>
+          <w:szCs w:val="23"/>
+        </w:rPr>
+        <w:t> and </w:t>
+      </w:r>
+      <w:r>
+        <w:rPr>
+          <w:rStyle w:val="HTMLCode"/>
+          <w:rFonts w:ascii="Consolas" w:hAnsi="Consolas"/>
+          <w:color w:val="0F2B3D"/>
+          <w:sz w:val="22"/>
+          <w:szCs w:val="22"/>
+          <w:bdr w:val="single" w:sz="6" w:space="0" w:color="B4B9BD" w:frame="1"/>
+          <w:shd w:val="clear" w:color="auto" w:fill="F7F7F8"/>
+        </w:rPr>
+        <w:t>UNSAFE_componentWillReceiveProps()</w:t>
+      </w:r>
+      <w:r>
+        <w:rPr>
+          <w:rFonts w:ascii="inherit" w:hAnsi="inherit" w:cs="Helvetica"/>
+          <w:color w:val="4F4F4F"/>
+          <w:sz w:val="23"/>
+          <w:szCs w:val="23"/>
+        </w:rPr>
+        <w:t>. Only </w:t>
+      </w:r>
+      <w:r>
+        <w:rPr>
+          <w:rStyle w:val="HTMLCode"/>
+          <w:rFonts w:ascii="Consolas" w:hAnsi="Consolas"/>
+          <w:color w:val="0F2B3D"/>
+          <w:sz w:val="22"/>
+          <w:szCs w:val="22"/>
+          <w:bdr w:val="single" w:sz="6" w:space="0" w:color="B4B9BD" w:frame="1"/>
+          <w:shd w:val="clear" w:color="auto" w:fill="F7F7F8"/>
+        </w:rPr>
+        <w:t>UNSAFE_</w:t>
+      </w:r>
+      <w:proofErr w:type="gramStart"/>
+      <w:r>
+        <w:rPr>
+          <w:rStyle w:val="HTMLCode"/>
+          <w:rFonts w:ascii="Consolas" w:hAnsi="Consolas"/>
+          <w:color w:val="0F2B3D"/>
+          <w:sz w:val="22"/>
+          <w:szCs w:val="22"/>
+          <w:bdr w:val="single" w:sz="6" w:space="0" w:color="B4B9BD" w:frame="1"/>
+          <w:shd w:val="clear" w:color="auto" w:fill="F7F7F8"/>
+        </w:rPr>
+        <w:t>componentWillUpdate(</w:t>
+      </w:r>
+      <w:proofErr w:type="gramEnd"/>
+      <w:r>
+        <w:rPr>
+          <w:rStyle w:val="HTMLCode"/>
+          <w:rFonts w:ascii="Consolas" w:hAnsi="Consolas"/>
+          <w:color w:val="0F2B3D"/>
+          <w:sz w:val="22"/>
+          <w:szCs w:val="22"/>
+          <w:bdr w:val="single" w:sz="6" w:space="0" w:color="B4B9BD" w:frame="1"/>
+          <w:shd w:val="clear" w:color="auto" w:fill="F7F7F8"/>
+        </w:rPr>
+        <w:t>)</w:t>
+      </w:r>
+      <w:r>
+        <w:rPr>
+          <w:rFonts w:ascii="inherit" w:hAnsi="inherit" w:cs="Helvetica"/>
+          <w:color w:val="4F4F4F"/>
+          <w:sz w:val="23"/>
+          <w:szCs w:val="23"/>
+        </w:rPr>
+        <w:t> and </w:t>
+      </w:r>
+      <w:r>
+        <w:rPr>
+          <w:rStyle w:val="HTMLCode"/>
+          <w:rFonts w:ascii="Consolas" w:hAnsi="Consolas"/>
+          <w:color w:val="0F2B3D"/>
+          <w:sz w:val="22"/>
+          <w:szCs w:val="22"/>
+          <w:bdr w:val="single" w:sz="6" w:space="0" w:color="B4B9BD" w:frame="1"/>
+          <w:shd w:val="clear" w:color="auto" w:fill="F7F7F8"/>
+        </w:rPr>
+        <w:t>UNSAFE_componentWillReceiveProps()</w:t>
+      </w:r>
+      <w:r>
+        <w:rPr>
+          <w:rFonts w:ascii="inherit" w:hAnsi="inherit" w:cs="Helvetica"/>
+          <w:color w:val="4F4F4F"/>
+          <w:sz w:val="23"/>
+          <w:szCs w:val="23"/>
+        </w:rPr>
+        <w:t> will work starting with React 17.0. </w:t>
+      </w:r>
+      <w:r>
+        <w:rPr>
+          <w:rStyle w:val="HTMLCode"/>
+          <w:rFonts w:ascii="Consolas" w:hAnsi="Consolas"/>
+          <w:color w:val="0F2B3D"/>
+          <w:sz w:val="22"/>
+          <w:szCs w:val="22"/>
+          <w:bdr w:val="single" w:sz="6" w:space="0" w:color="B4B9BD" w:frame="1"/>
+          <w:shd w:val="clear" w:color="auto" w:fill="F7F7F8"/>
+        </w:rPr>
+        <w:t>UNSAFE_</w:t>
+      </w:r>
+      <w:proofErr w:type="gramStart"/>
+      <w:r>
+        <w:rPr>
+          <w:rStyle w:val="HTMLCode"/>
+          <w:rFonts w:ascii="Consolas" w:hAnsi="Consolas"/>
+          <w:color w:val="0F2B3D"/>
+          <w:sz w:val="22"/>
+          <w:szCs w:val="22"/>
+          <w:bdr w:val="single" w:sz="6" w:space="0" w:color="B4B9BD" w:frame="1"/>
+          <w:shd w:val="clear" w:color="auto" w:fill="F7F7F8"/>
+        </w:rPr>
+        <w:t>componentWillUpdate(</w:t>
+      </w:r>
+      <w:proofErr w:type="gramEnd"/>
+      <w:r>
+        <w:rPr>
+          <w:rStyle w:val="HTMLCode"/>
+          <w:rFonts w:ascii="Consolas" w:hAnsi="Consolas"/>
+          <w:color w:val="0F2B3D"/>
+          <w:sz w:val="22"/>
+          <w:szCs w:val="22"/>
+          <w:bdr w:val="single" w:sz="6" w:space="0" w:color="B4B9BD" w:frame="1"/>
+          <w:shd w:val="clear" w:color="auto" w:fill="F7F7F8"/>
+        </w:rPr>
+        <w:t>)</w:t>
+      </w:r>
+      <w:r>
+        <w:rPr>
+          <w:rFonts w:ascii="inherit" w:hAnsi="inherit" w:cs="Helvetica"/>
+          <w:color w:val="4F4F4F"/>
+          <w:sz w:val="23"/>
+          <w:szCs w:val="23"/>
+        </w:rPr>
+        <w:t> and </w:t>
+      </w:r>
+      <w:r>
+        <w:rPr>
+          <w:rStyle w:val="HTMLCode"/>
+          <w:rFonts w:ascii="Consolas" w:hAnsi="Consolas"/>
+          <w:color w:val="0F2B3D"/>
+          <w:sz w:val="22"/>
+          <w:szCs w:val="22"/>
+          <w:bdr w:val="single" w:sz="6" w:space="0" w:color="B4B9BD" w:frame="1"/>
+          <w:shd w:val="clear" w:color="auto" w:fill="F7F7F8"/>
+        </w:rPr>
+        <w:t>UNSAFE_componentWillReceiveProps()</w:t>
+      </w:r>
+      <w:r>
+        <w:rPr>
+          <w:rFonts w:ascii="inherit" w:hAnsi="inherit" w:cs="Helvetica"/>
+          <w:color w:val="4F4F4F"/>
+          <w:sz w:val="23"/>
+          <w:szCs w:val="23"/>
+        </w:rPr>
+        <w:t> are now considered to be legacy methods and should not be used in new code.</w:t>
+      </w:r>
+    </w:p>
+    <w:p>
+      <w:pPr>
+        <w:pStyle w:val="Heading3"/>
+        <w:spacing w:before="420" w:after="75" w:line="320" w:lineRule="atLeast"/>
+        <w:textAlignment w:val="baseline"/>
+        <w:rPr>
+          <w:rFonts w:ascii="inherit" w:hAnsi="inherit" w:cs="Helvetica"/>
+          <w:color w:val="2E3D49"/>
+          <w:sz w:val="27"/>
+          <w:szCs w:val="27"/>
+        </w:rPr>
+      </w:pPr>
+      <w:r>
+        <w:rPr>
+          <w:rFonts w:ascii="inherit" w:hAnsi="inherit" w:cs="Helvetica"/>
+          <w:color w:val="2E3D49"/>
+        </w:rPr>
+        <w:t>Removing from the DOM</w:t>
+      </w:r>
+    </w:p>
+    <w:p>
+      <w:pPr>
+        <w:pStyle w:val="NormalWeb"/>
+        <w:spacing w:before="0" w:beforeAutospacing="0" w:after="225" w:afterAutospacing="0"/>
+        <w:textAlignment w:val="baseline"/>
+        <w:rPr>
+          <w:rFonts w:ascii="inherit" w:hAnsi="inherit" w:cs="Helvetica"/>
+          <w:color w:val="4F4F4F"/>
+          <w:sz w:val="23"/>
+          <w:szCs w:val="23"/>
+        </w:rPr>
+      </w:pPr>
+      <w:r>
+        <w:rPr>
+          <w:rFonts w:ascii="inherit" w:hAnsi="inherit" w:cs="Helvetica"/>
+          <w:color w:val="4F4F4F"/>
+          <w:sz w:val="23"/>
+          <w:szCs w:val="23"/>
+        </w:rPr>
+        <w:t>This lifecycle event is called when a component is being removed from the DOM:</w:t>
+      </w:r>
+    </w:p>
+    <w:p>
+      <w:pPr>
+        <w:numPr>
+          <w:ilvl w:val="0"/>
+          <w:numId w:val="7"/>
+        </w:numPr>
+        <w:spacing w:after="0" w:line="240" w:lineRule="auto"/>
+        <w:ind w:left="0"/>
+        <w:textAlignment w:val="baseline"/>
+        <w:rPr>
+          <w:rFonts w:ascii="inherit" w:hAnsi="inherit" w:cs="Helvetica"/>
+          <w:color w:val="4F4F4F"/>
+          <w:sz w:val="23"/>
+          <w:szCs w:val="23"/>
+        </w:rPr>
+      </w:pPr>
+      <w:proofErr w:type="spellStart"/>
+      <w:proofErr w:type="gramStart"/>
+      <w:r>
+        <w:rPr>
+          <w:rStyle w:val="HTMLCode"/>
+          <w:rFonts w:ascii="Consolas" w:eastAsiaTheme="minorHAnsi" w:hAnsi="Consolas"/>
+          <w:color w:val="0F2B3D"/>
+          <w:bdr w:val="single" w:sz="6" w:space="0" w:color="B4B9BD" w:frame="1"/>
+          <w:shd w:val="clear" w:color="auto" w:fill="F7F7F8"/>
+        </w:rPr>
+        <w:t>componentWillUnmount</w:t>
+      </w:r>
+      <w:proofErr w:type="spellEnd"/>
+      <w:r>
+        <w:rPr>
+          <w:rStyle w:val="HTMLCode"/>
+          <w:rFonts w:ascii="Consolas" w:eastAsiaTheme="minorHAnsi" w:hAnsi="Consolas"/>
+          <w:color w:val="0F2B3D"/>
+          <w:bdr w:val="single" w:sz="6" w:space="0" w:color="B4B9BD" w:frame="1"/>
+          <w:shd w:val="clear" w:color="auto" w:fill="F7F7F8"/>
+        </w:rPr>
+        <w:t>(</w:t>
+      </w:r>
+      <w:proofErr w:type="gramEnd"/>
+      <w:r>
+        <w:rPr>
+          <w:rStyle w:val="HTMLCode"/>
+          <w:rFonts w:ascii="Consolas" w:eastAsiaTheme="minorHAnsi" w:hAnsi="Consolas"/>
+          <w:color w:val="0F2B3D"/>
+          <w:bdr w:val="single" w:sz="6" w:space="0" w:color="B4B9BD" w:frame="1"/>
+          <w:shd w:val="clear" w:color="auto" w:fill="F7F7F8"/>
+        </w:rPr>
+        <w:t>)</w:t>
+      </w:r>
+    </w:p>
+    <w:p>
+      <w:pPr>
+        <w:pStyle w:val="Heading3"/>
+        <w:spacing w:before="420" w:after="75" w:line="320" w:lineRule="atLeast"/>
+        <w:textAlignment w:val="baseline"/>
+        <w:rPr>
+          <w:rFonts w:ascii="inherit" w:hAnsi="inherit" w:cs="Helvetica"/>
+          <w:color w:val="2E3D49"/>
+          <w:sz w:val="27"/>
+          <w:szCs w:val="27"/>
+        </w:rPr>
+      </w:pPr>
+      <w:r>
+        <w:rPr>
+          <w:rFonts w:ascii="inherit" w:hAnsi="inherit" w:cs="Helvetica"/>
+          <w:color w:val="2E3D49"/>
+        </w:rPr>
+        <w:t>Further Research</w:t>
+      </w:r>
+    </w:p>
+    <w:p>
+      <w:pPr>
+        <w:numPr>
+          <w:ilvl w:val="0"/>
+          <w:numId w:val="8"/>
+        </w:numPr>
+        <w:spacing w:after="0" w:line="240" w:lineRule="auto"/>
+        <w:ind w:left="0"/>
+        <w:textAlignment w:val="baseline"/>
+        <w:rPr>
+          <w:rFonts w:ascii="inherit" w:hAnsi="inherit" w:cs="Helvetica"/>
+          <w:color w:val="4F4F4F"/>
+          <w:sz w:val="23"/>
+          <w:szCs w:val="23"/>
+        </w:rPr>
+      </w:pPr>
+      <w:hyperlink r:id="rId17" w:anchor="componentdidmount" w:tgtFrame="_blank" w:history="1">
+        <w:proofErr w:type="spellStart"/>
+        <w:proofErr w:type="gramStart"/>
+        <w:r>
+          <w:rPr>
+            <w:rStyle w:val="HTMLCode"/>
+            <w:rFonts w:ascii="Consolas" w:eastAsiaTheme="minorHAnsi" w:hAnsi="Consolas"/>
+            <w:b/>
+            <w:bCs/>
+            <w:color w:val="0F2B3D"/>
+            <w:bdr w:val="single" w:sz="6" w:space="0" w:color="B4B9BD" w:frame="1"/>
+            <w:shd w:val="clear" w:color="auto" w:fill="F7F7F8"/>
+          </w:rPr>
+          <w:t>componentDidMount</w:t>
+        </w:r>
+        <w:proofErr w:type="spellEnd"/>
+        <w:r>
+          <w:rPr>
+            <w:rStyle w:val="HTMLCode"/>
+            <w:rFonts w:ascii="Consolas" w:eastAsiaTheme="minorHAnsi" w:hAnsi="Consolas"/>
+            <w:b/>
+            <w:bCs/>
+            <w:color w:val="0F2B3D"/>
+            <w:bdr w:val="single" w:sz="6" w:space="0" w:color="B4B9BD" w:frame="1"/>
+            <w:shd w:val="clear" w:color="auto" w:fill="F7F7F8"/>
+          </w:rPr>
+          <w:t>(</w:t>
+        </w:r>
+        <w:proofErr w:type="gramEnd"/>
+        <w:r>
+          <w:rPr>
+            <w:rStyle w:val="HTMLCode"/>
+            <w:rFonts w:ascii="Consolas" w:eastAsiaTheme="minorHAnsi" w:hAnsi="Consolas"/>
+            <w:b/>
+            <w:bCs/>
+            <w:color w:val="0F2B3D"/>
+            <w:bdr w:val="single" w:sz="6" w:space="0" w:color="B4B9BD" w:frame="1"/>
+            <w:shd w:val="clear" w:color="auto" w:fill="F7F7F8"/>
+          </w:rPr>
+          <w:t>)</w:t>
+        </w:r>
+      </w:hyperlink>
+      <w:r>
+        <w:rPr>
+          <w:rFonts w:ascii="inherit" w:hAnsi="inherit" w:cs="Helvetica"/>
+          <w:color w:val="4F4F4F"/>
+          <w:sz w:val="23"/>
+          <w:szCs w:val="23"/>
+        </w:rPr>
+        <w:t> from the React Docs</w:t>
+      </w:r>
+    </w:p>
+    <w:p>
+      <w:pPr>
+        <w:numPr>
+          <w:ilvl w:val="0"/>
+          <w:numId w:val="8"/>
+        </w:numPr>
+        <w:spacing w:after="0" w:line="240" w:lineRule="auto"/>
+        <w:ind w:left="0"/>
+        <w:textAlignment w:val="baseline"/>
+        <w:rPr>
+          <w:rFonts w:ascii="inherit" w:hAnsi="inherit" w:cs="Helvetica"/>
+          <w:color w:val="4F4F4F"/>
+          <w:sz w:val="23"/>
+          <w:szCs w:val="23"/>
+        </w:rPr>
+      </w:pPr>
+      <w:hyperlink r:id="rId18" w:anchor="componentwillunmount" w:tgtFrame="_blank" w:history="1">
+        <w:proofErr w:type="spellStart"/>
+        <w:proofErr w:type="gramStart"/>
+        <w:r>
+          <w:rPr>
+            <w:rStyle w:val="HTMLCode"/>
+            <w:rFonts w:ascii="Consolas" w:eastAsiaTheme="minorHAnsi" w:hAnsi="Consolas"/>
+            <w:b/>
+            <w:bCs/>
+            <w:color w:val="0F2B3D"/>
+            <w:bdr w:val="single" w:sz="6" w:space="0" w:color="B4B9BD" w:frame="1"/>
+            <w:shd w:val="clear" w:color="auto" w:fill="F7F7F8"/>
+          </w:rPr>
+          <w:t>componentWillUnmount</w:t>
+        </w:r>
+        <w:proofErr w:type="spellEnd"/>
+        <w:r>
+          <w:rPr>
+            <w:rStyle w:val="HTMLCode"/>
+            <w:rFonts w:ascii="Consolas" w:eastAsiaTheme="minorHAnsi" w:hAnsi="Consolas"/>
+            <w:b/>
+            <w:bCs/>
+            <w:color w:val="0F2B3D"/>
+            <w:bdr w:val="single" w:sz="6" w:space="0" w:color="B4B9BD" w:frame="1"/>
+            <w:shd w:val="clear" w:color="auto" w:fill="F7F7F8"/>
+          </w:rPr>
+          <w:t>(</w:t>
+        </w:r>
+        <w:proofErr w:type="gramEnd"/>
+        <w:r>
+          <w:rPr>
+            <w:rStyle w:val="HTMLCode"/>
+            <w:rFonts w:ascii="Consolas" w:eastAsiaTheme="minorHAnsi" w:hAnsi="Consolas"/>
+            <w:b/>
+            <w:bCs/>
+            <w:color w:val="0F2B3D"/>
+            <w:bdr w:val="single" w:sz="6" w:space="0" w:color="B4B9BD" w:frame="1"/>
+            <w:shd w:val="clear" w:color="auto" w:fill="F7F7F8"/>
+          </w:rPr>
+          <w:t>)</w:t>
+        </w:r>
+      </w:hyperlink>
+      <w:r>
+        <w:rPr>
+          <w:rFonts w:ascii="inherit" w:hAnsi="inherit" w:cs="Helvetica"/>
+          <w:color w:val="4F4F4F"/>
+          <w:sz w:val="23"/>
+          <w:szCs w:val="23"/>
+        </w:rPr>
+        <w:t> from the React Docs</w:t>
+      </w:r>
+    </w:p>
+    <w:p>
+      <w:pPr>
+        <w:numPr>
+          <w:ilvl w:val="0"/>
+          <w:numId w:val="8"/>
+        </w:numPr>
+        <w:spacing w:after="0" w:line="240" w:lineRule="auto"/>
+        <w:ind w:left="0"/>
+        <w:textAlignment w:val="baseline"/>
+        <w:rPr>
+          <w:rFonts w:ascii="inherit" w:hAnsi="inherit" w:cs="Helvetica"/>
+          <w:color w:val="4F4F4F"/>
+          <w:sz w:val="23"/>
+          <w:szCs w:val="23"/>
+        </w:rPr>
+      </w:pPr>
+      <w:hyperlink r:id="rId19" w:anchor="the-component-lifecycle" w:tgtFrame="_blank" w:history="1">
+        <w:r>
+          <w:rPr>
+            <w:rStyle w:val="Hyperlink"/>
+            <w:rFonts w:ascii="inherit" w:hAnsi="inherit" w:cs="Helvetica"/>
+            <w:b/>
+            <w:bCs/>
+            <w:color w:val="02B3E4"/>
+            <w:sz w:val="23"/>
+            <w:szCs w:val="23"/>
+            <w:bdr w:val="none" w:sz="0" w:space="0" w:color="auto" w:frame="1"/>
+          </w:rPr>
+          <w:t>Component Lifecycles</w:t>
+        </w:r>
+      </w:hyperlink>
+      <w:r>
+        <w:rPr>
+          <w:rFonts w:ascii="inherit" w:hAnsi="inherit" w:cs="Helvetica"/>
+          <w:color w:val="4F4F4F"/>
+          <w:sz w:val="23"/>
+          <w:szCs w:val="23"/>
+        </w:rPr>
+        <w:t> from the React Docs</w:t>
+      </w:r>
+    </w:p>
+    <w:p>
+      <w:pPr>
+        <w:spacing w:after="0" w:line="240" w:lineRule="auto"/>
+        <w:textAlignment w:val="baseline"/>
+        <w:rPr>
+          <w:rFonts w:ascii="inherit" w:hAnsi="inherit" w:cs="Helvetica"/>
+          <w:color w:val="4F4F4F"/>
+          <w:sz w:val="23"/>
+          <w:szCs w:val="23"/>
+        </w:rPr>
+      </w:pPr>
+    </w:p>
+    <w:p>
+      <w:pPr>
+        <w:pStyle w:val="Heading2"/>
+        <w:shd w:val="clear" w:color="auto" w:fill="FFFFFF"/>
+        <w:spacing w:before="540" w:beforeAutospacing="0" w:after="75" w:afterAutospacing="0" w:line="320" w:lineRule="atLeast"/>
+        <w:textAlignment w:val="baseline"/>
+        <w:rPr>
+          <w:rFonts w:ascii="Helvetica" w:hAnsi="Helvetica" w:cs="Helvetica"/>
+          <w:color w:val="2E3D49"/>
+          <w:sz w:val="30"/>
+          <w:szCs w:val="30"/>
+        </w:rPr>
+      </w:pPr>
+      <w:r>
+        <w:rPr>
+          <w:rFonts w:ascii="Helvetica" w:hAnsi="Helvetica" w:cs="Helvetica"/>
+          <w:color w:val="2E3D49"/>
+          <w:sz w:val="30"/>
+          <w:szCs w:val="30"/>
+        </w:rPr>
+        <w:t>Install React Router</w:t>
+      </w:r>
+    </w:p>
+    <w:p>
+      <w:pPr>
+        <w:pStyle w:val="NormalWeb"/>
+        <w:shd w:val="clear" w:color="auto" w:fill="FFFFFF"/>
+        <w:spacing w:before="0" w:beforeAutospacing="0" w:after="0" w:afterAutospacing="0"/>
+        <w:textAlignment w:val="baseline"/>
+        <w:rPr>
+          <w:rFonts w:ascii="Helvetica" w:hAnsi="Helvetica" w:cs="Helvetica"/>
+          <w:color w:val="4F4F4F"/>
+        </w:rPr>
+      </w:pPr>
+      <w:r>
+        <w:rPr>
+          <w:rFonts w:ascii="Helvetica" w:hAnsi="Helvetica" w:cs="Helvetica"/>
+          <w:color w:val="4F4F4F"/>
+        </w:rPr>
+        <w:t>To use React Router in our app, we need to install </w:t>
+      </w:r>
+      <w:hyperlink r:id="rId20" w:tgtFrame="_blank" w:history="1">
+        <w:r>
+          <w:rPr>
+            <w:rStyle w:val="Hyperlink"/>
+            <w:rFonts w:ascii="inherit" w:hAnsi="inherit" w:cs="Helvetica"/>
+            <w:b/>
+            <w:bCs/>
+            <w:color w:val="02B3E4"/>
+            <w:bdr w:val="none" w:sz="0" w:space="0" w:color="auto" w:frame="1"/>
+          </w:rPr>
+          <w:t>react-router-dom</w:t>
+        </w:r>
+      </w:hyperlink>
+      <w:r>
+        <w:rPr>
+          <w:rFonts w:ascii="Helvetica" w:hAnsi="Helvetica" w:cs="Helvetica"/>
+          <w:color w:val="4F4F4F"/>
+        </w:rPr>
+        <w:t>.</w:t>
+      </w:r>
+    </w:p>
+    <w:p>
+      <w:pPr>
+        <w:pStyle w:val="HTMLPreformatted"/>
+        <w:pBdr>
+          <w:top w:val="single" w:sz="6" w:space="0" w:color="B4B9BD"/>
+          <w:left w:val="single" w:sz="6" w:space="0" w:color="B4B9BD"/>
+          <w:bottom w:val="single" w:sz="6" w:space="0" w:color="B4B9BD"/>
+          <w:right w:val="single" w:sz="6" w:space="0" w:color="B4B9BD"/>
+        </w:pBdr>
+        <w:shd w:val="clear" w:color="auto" w:fill="F7F7F8"/>
+        <w:wordWrap w:val="0"/>
+        <w:textAlignment w:val="baseline"/>
+        <w:rPr>
+          <w:rFonts w:ascii="Consolas" w:hAnsi="Consolas"/>
+          <w:color w:val="525C65"/>
+        </w:rPr>
+      </w:pPr>
+      <w:proofErr w:type="spellStart"/>
+      <w:r>
+        <w:rPr>
+          <w:rStyle w:val="HTMLCode"/>
+          <w:rFonts w:ascii="Consolas" w:hAnsi="Consolas"/>
+          <w:color w:val="0F2B3D"/>
+          <w:bdr w:val="none" w:sz="0" w:space="0" w:color="auto" w:frame="1"/>
+          <w:shd w:val="clear" w:color="auto" w:fill="F7F7F8"/>
+        </w:rPr>
+        <w:t>npm</w:t>
+      </w:r>
+      <w:proofErr w:type="spellEnd"/>
+      <w:r>
+        <w:rPr>
+          <w:rStyle w:val="HTMLCode"/>
+          <w:rFonts w:ascii="Consolas" w:hAnsi="Consolas"/>
+          <w:color w:val="0F2B3D"/>
+          <w:bdr w:val="none" w:sz="0" w:space="0" w:color="auto" w:frame="1"/>
+          <w:shd w:val="clear" w:color="auto" w:fill="F7F7F8"/>
+        </w:rPr>
+        <w:t xml:space="preserve"> install --save react-router-</w:t>
+      </w:r>
+      <w:proofErr w:type="spellStart"/>
+      <w:r>
+        <w:rPr>
+          <w:rStyle w:val="HTMLCode"/>
+          <w:rFonts w:ascii="Consolas" w:hAnsi="Consolas"/>
+          <w:color w:val="0F2B3D"/>
+          <w:bdr w:val="none" w:sz="0" w:space="0" w:color="auto" w:frame="1"/>
+          <w:shd w:val="clear" w:color="auto" w:fill="F7F7F8"/>
+        </w:rPr>
+        <w:t>dom</w:t>
+      </w:r>
+      <w:proofErr w:type="spellEnd"/>
+    </w:p>
+    <w:p>
+      <w:pPr>
+        <w:spacing w:after="0" w:line="240" w:lineRule="auto"/>
+        <w:textAlignment w:val="baseline"/>
+        <w:rPr>
+          <w:rFonts w:ascii="inherit" w:hAnsi="inherit" w:cs="Helvetica"/>
+          <w:color w:val="4F4F4F"/>
+          <w:sz w:val="23"/>
+          <w:szCs w:val="23"/>
+        </w:rPr>
+      </w:pPr>
+    </w:p>
+    <w:p>
+      <w:pPr>
+        <w:spacing w:after="0" w:line="240" w:lineRule="auto"/>
+        <w:textAlignment w:val="baseline"/>
+        <w:rPr>
+          <w:rFonts w:ascii="inherit" w:hAnsi="inherit" w:cs="Helvetica"/>
+          <w:color w:val="4F4F4F"/>
+          <w:sz w:val="23"/>
+          <w:szCs w:val="23"/>
+        </w:rPr>
+      </w:pPr>
+    </w:p>
+    <w:p>
+      <w:pPr>
+        <w:shd w:val="clear" w:color="auto" w:fill="FFFFFF"/>
+        <w:spacing w:after="225" w:line="240" w:lineRule="auto"/>
+        <w:textAlignment w:val="baseline"/>
+        <w:rPr>
+          <w:rFonts w:ascii="Helvetica" w:eastAsia="Times New Roman" w:hAnsi="Helvetica" w:cs="Helvetica"/>
+          <w:color w:val="4F4F4F"/>
+          <w:sz w:val="24"/>
+          <w:szCs w:val="24"/>
+        </w:rPr>
+      </w:pPr>
+      <w:r>
+        <w:rPr>
+          <w:rFonts w:ascii="Helvetica" w:eastAsia="Times New Roman" w:hAnsi="Helvetica" w:cs="Helvetica"/>
+          <w:color w:val="4F4F4F"/>
+          <w:sz w:val="24"/>
+          <w:szCs w:val="24"/>
+        </w:rPr>
+        <w:t>Here is the code straight from the React Router repository.</w:t>
+      </w:r>
+    </w:p>
+    <w:p>
+      <w:pPr>
+        <w:pBdr>
+          <w:top w:val="single" w:sz="6" w:space="0" w:color="B4B9BD"/>
+          <w:left w:val="single" w:sz="6" w:space="0" w:color="B4B9BD"/>
+          <w:bottom w:val="single" w:sz="6" w:space="0" w:color="B4B9BD"/>
+          <w:right w:val="single" w:sz="6" w:space="0" w:color="B4B9BD"/>
+        </w:pBdr>
+        <w:shd w:val="clear" w:color="auto" w:fill="F7F7F8"/>
+        <w:tabs>
+          <w:tab w:val="left" w:pos="916"/>
+          <w:tab w:val="left" w:pos="1832"/>
+          <w:tab w:val="left" w:pos="2748"/>
+          <w:tab w:val="left" w:pos="3664"/>
+          <w:tab w:val="left" w:pos="4580"/>
+          <w:tab w:val="left" w:pos="5496"/>
+          <w:tab w:val="left" w:pos="6412"/>
+          <w:tab w:val="left" w:pos="7328"/>
+          <w:tab w:val="left" w:pos="8244"/>
+          <w:tab w:val="left" w:pos="9160"/>
+          <w:tab w:val="left" w:pos="10076"/>
+          <w:tab w:val="left" w:pos="10992"/>
+          <w:tab w:val="left" w:pos="11908"/>
+          <w:tab w:val="left" w:pos="12824"/>
+          <w:tab w:val="left" w:pos="13740"/>
+          <w:tab w:val="left" w:pos="14656"/>
+        </w:tabs>
+        <w:wordWrap w:val="0"/>
+        <w:spacing w:after="0" w:line="240" w:lineRule="auto"/>
+        <w:textAlignment w:val="baseline"/>
+        <w:rPr>
+          <w:rFonts w:ascii="Consolas" w:eastAsia="Times New Roman" w:hAnsi="Consolas" w:cs="Courier New"/>
+          <w:color w:val="0F2B3D"/>
+          <w:sz w:val="20"/>
+          <w:szCs w:val="20"/>
+          <w:bdr w:val="none" w:sz="0" w:space="0" w:color="auto" w:frame="1"/>
+          <w:shd w:val="clear" w:color="auto" w:fill="F7F7F8"/>
+        </w:rPr>
+      </w:pPr>
+      <w:r>
+        <w:rPr>
+          <w:rFonts w:ascii="inherit" w:eastAsia="Times New Roman" w:hAnsi="inherit" w:cs="Courier New"/>
+          <w:b/>
+          <w:bCs/>
+          <w:color w:val="333333"/>
+          <w:sz w:val="20"/>
+          <w:szCs w:val="20"/>
+          <w:bdr w:val="none" w:sz="0" w:space="0" w:color="auto" w:frame="1"/>
+          <w:shd w:val="clear" w:color="auto" w:fill="F7F7F8"/>
+        </w:rPr>
+        <w:t>class</w:t>
+      </w:r>
+      <w:r>
+        <w:rPr>
+          <w:rFonts w:ascii="Consolas" w:eastAsia="Times New Roman" w:hAnsi="Consolas" w:cs="Courier New"/>
+          <w:color w:val="0F2B3D"/>
+          <w:sz w:val="20"/>
+          <w:szCs w:val="20"/>
+          <w:bdr w:val="none" w:sz="0" w:space="0" w:color="auto" w:frame="1"/>
+          <w:shd w:val="clear" w:color="auto" w:fill="F7F7F8"/>
+        </w:rPr>
+        <w:t xml:space="preserve"> </w:t>
+      </w:r>
+      <w:proofErr w:type="spellStart"/>
+      <w:r>
+        <w:rPr>
+          <w:rFonts w:ascii="inherit" w:eastAsia="Times New Roman" w:hAnsi="inherit" w:cs="Courier New"/>
+          <w:b/>
+          <w:bCs/>
+          <w:color w:val="445588"/>
+          <w:sz w:val="20"/>
+          <w:szCs w:val="20"/>
+          <w:bdr w:val="none" w:sz="0" w:space="0" w:color="auto" w:frame="1"/>
+          <w:shd w:val="clear" w:color="auto" w:fill="F7F7F8"/>
+        </w:rPr>
+        <w:t>BrowserRouter</w:t>
+      </w:r>
+      <w:proofErr w:type="spellEnd"/>
+      <w:r>
+        <w:rPr>
+          <w:rFonts w:ascii="Consolas" w:eastAsia="Times New Roman" w:hAnsi="Consolas" w:cs="Courier New"/>
+          <w:color w:val="0F2B3D"/>
+          <w:sz w:val="20"/>
+          <w:szCs w:val="20"/>
+          <w:bdr w:val="none" w:sz="0" w:space="0" w:color="auto" w:frame="1"/>
+          <w:shd w:val="clear" w:color="auto" w:fill="F7F7F8"/>
+        </w:rPr>
+        <w:t xml:space="preserve"> </w:t>
+      </w:r>
+      <w:r>
+        <w:rPr>
+          <w:rFonts w:ascii="inherit" w:eastAsia="Times New Roman" w:hAnsi="inherit" w:cs="Courier New"/>
+          <w:b/>
+          <w:bCs/>
+          <w:color w:val="333333"/>
+          <w:sz w:val="20"/>
+          <w:szCs w:val="20"/>
+          <w:bdr w:val="none" w:sz="0" w:space="0" w:color="auto" w:frame="1"/>
+          <w:shd w:val="clear" w:color="auto" w:fill="F7F7F8"/>
+        </w:rPr>
+        <w:t>extends</w:t>
+      </w:r>
+      <w:r>
+        <w:rPr>
+          <w:rFonts w:ascii="Consolas" w:eastAsia="Times New Roman" w:hAnsi="Consolas" w:cs="Courier New"/>
+          <w:color w:val="0F2B3D"/>
+          <w:sz w:val="20"/>
+          <w:szCs w:val="20"/>
+          <w:bdr w:val="none" w:sz="0" w:space="0" w:color="auto" w:frame="1"/>
+          <w:shd w:val="clear" w:color="auto" w:fill="F7F7F8"/>
+        </w:rPr>
+        <w:t xml:space="preserve"> </w:t>
+      </w:r>
+      <w:proofErr w:type="spellStart"/>
+      <w:r>
+        <w:rPr>
+          <w:rFonts w:ascii="inherit" w:eastAsia="Times New Roman" w:hAnsi="inherit" w:cs="Courier New"/>
+          <w:b/>
+          <w:bCs/>
+          <w:color w:val="445588"/>
+          <w:sz w:val="20"/>
+          <w:szCs w:val="20"/>
+          <w:bdr w:val="none" w:sz="0" w:space="0" w:color="auto" w:frame="1"/>
+          <w:shd w:val="clear" w:color="auto" w:fill="F7F7F8"/>
+        </w:rPr>
+        <w:t>React</w:t>
+      </w:r>
+      <w:r>
+        <w:rPr>
+          <w:rFonts w:ascii="Consolas" w:eastAsia="Times New Roman" w:hAnsi="Consolas" w:cs="Courier New"/>
+          <w:color w:val="0F2B3D"/>
+          <w:sz w:val="20"/>
+          <w:szCs w:val="20"/>
+          <w:bdr w:val="none" w:sz="0" w:space="0" w:color="auto" w:frame="1"/>
+          <w:shd w:val="clear" w:color="auto" w:fill="F7F7F8"/>
+        </w:rPr>
+        <w:t>.</w:t>
+      </w:r>
+      <w:r>
+        <w:rPr>
+          <w:rFonts w:ascii="inherit" w:eastAsia="Times New Roman" w:hAnsi="inherit" w:cs="Courier New"/>
+          <w:b/>
+          <w:bCs/>
+          <w:color w:val="445588"/>
+          <w:sz w:val="20"/>
+          <w:szCs w:val="20"/>
+          <w:bdr w:val="none" w:sz="0" w:space="0" w:color="auto" w:frame="1"/>
+          <w:shd w:val="clear" w:color="auto" w:fill="F7F7F8"/>
+        </w:rPr>
+        <w:t>Component</w:t>
+      </w:r>
+      <w:proofErr w:type="spellEnd"/>
+      <w:r>
+        <w:rPr>
+          <w:rFonts w:ascii="Consolas" w:eastAsia="Times New Roman" w:hAnsi="Consolas" w:cs="Courier New"/>
+          <w:color w:val="0F2B3D"/>
+          <w:sz w:val="20"/>
+          <w:szCs w:val="20"/>
+          <w:bdr w:val="none" w:sz="0" w:space="0" w:color="auto" w:frame="1"/>
+          <w:shd w:val="clear" w:color="auto" w:fill="F7F7F8"/>
+        </w:rPr>
+        <w:t xml:space="preserve"> {</w:t>
+      </w:r>
+    </w:p>
+    <w:p>
+      <w:pPr>
+        <w:pBdr>
+          <w:top w:val="single" w:sz="6" w:space="0" w:color="B4B9BD"/>
+          <w:left w:val="single" w:sz="6" w:space="0" w:color="B4B9BD"/>
+          <w:bottom w:val="single" w:sz="6" w:space="0" w:color="B4B9BD"/>
+          <w:right w:val="single" w:sz="6" w:space="0" w:color="B4B9BD"/>
+        </w:pBdr>
+        <w:shd w:val="clear" w:color="auto" w:fill="F7F7F8"/>
+        <w:tabs>
+          <w:tab w:val="left" w:pos="916"/>
+          <w:tab w:val="left" w:pos="1832"/>
+          <w:tab w:val="left" w:pos="2748"/>
+          <w:tab w:val="left" w:pos="3664"/>
+          <w:tab w:val="left" w:pos="4580"/>
+          <w:tab w:val="left" w:pos="5496"/>
+          <w:tab w:val="left" w:pos="6412"/>
+          <w:tab w:val="left" w:pos="7328"/>
+          <w:tab w:val="left" w:pos="8244"/>
+          <w:tab w:val="left" w:pos="9160"/>
+          <w:tab w:val="left" w:pos="10076"/>
+          <w:tab w:val="left" w:pos="10992"/>
+          <w:tab w:val="left" w:pos="11908"/>
+          <w:tab w:val="left" w:pos="12824"/>
+          <w:tab w:val="left" w:pos="13740"/>
+          <w:tab w:val="left" w:pos="14656"/>
+        </w:tabs>
+        <w:wordWrap w:val="0"/>
+        <w:spacing w:after="0" w:line="240" w:lineRule="auto"/>
+        <w:textAlignment w:val="baseline"/>
+        <w:rPr>
+          <w:rFonts w:ascii="Consolas" w:eastAsia="Times New Roman" w:hAnsi="Consolas" w:cs="Courier New"/>
+          <w:color w:val="0F2B3D"/>
+          <w:sz w:val="20"/>
+          <w:szCs w:val="20"/>
+          <w:bdr w:val="none" w:sz="0" w:space="0" w:color="auto" w:frame="1"/>
+          <w:shd w:val="clear" w:color="auto" w:fill="F7F7F8"/>
+        </w:rPr>
+      </w:pPr>
+      <w:r>
+        <w:rPr>
+          <w:rFonts w:ascii="Consolas" w:eastAsia="Times New Roman" w:hAnsi="Consolas" w:cs="Courier New"/>
+          <w:color w:val="0F2B3D"/>
+          <w:sz w:val="20"/>
+          <w:szCs w:val="20"/>
+          <w:bdr w:val="none" w:sz="0" w:space="0" w:color="auto" w:frame="1"/>
+          <w:shd w:val="clear" w:color="auto" w:fill="F7F7F8"/>
+        </w:rPr>
+        <w:t xml:space="preserve">  static </w:t>
+      </w:r>
+      <w:proofErr w:type="spellStart"/>
+      <w:r>
+        <w:rPr>
+          <w:rFonts w:ascii="Consolas" w:eastAsia="Times New Roman" w:hAnsi="Consolas" w:cs="Courier New"/>
+          <w:color w:val="0F2B3D"/>
+          <w:sz w:val="20"/>
+          <w:szCs w:val="20"/>
+          <w:bdr w:val="none" w:sz="0" w:space="0" w:color="auto" w:frame="1"/>
+          <w:shd w:val="clear" w:color="auto" w:fill="F7F7F8"/>
+        </w:rPr>
+        <w:t>propTypes</w:t>
+      </w:r>
+      <w:proofErr w:type="spellEnd"/>
+      <w:r>
+        <w:rPr>
+          <w:rFonts w:ascii="Consolas" w:eastAsia="Times New Roman" w:hAnsi="Consolas" w:cs="Courier New"/>
+          <w:color w:val="0F2B3D"/>
+          <w:sz w:val="20"/>
+          <w:szCs w:val="20"/>
+          <w:bdr w:val="none" w:sz="0" w:space="0" w:color="auto" w:frame="1"/>
+          <w:shd w:val="clear" w:color="auto" w:fill="F7F7F8"/>
+        </w:rPr>
+        <w:t xml:space="preserve"> = {</w:t>
+      </w:r>
+    </w:p>
+    <w:p>
+      <w:pPr>
+        <w:pBdr>
+          <w:top w:val="single" w:sz="6" w:space="0" w:color="B4B9BD"/>
+          <w:left w:val="single" w:sz="6" w:space="0" w:color="B4B9BD"/>
+          <w:bottom w:val="single" w:sz="6" w:space="0" w:color="B4B9BD"/>
+          <w:right w:val="single" w:sz="6" w:space="0" w:color="B4B9BD"/>
+        </w:pBdr>
+        <w:shd w:val="clear" w:color="auto" w:fill="F7F7F8"/>
+        <w:tabs>
+          <w:tab w:val="left" w:pos="916"/>
+          <w:tab w:val="left" w:pos="1832"/>
+          <w:tab w:val="left" w:pos="2748"/>
+          <w:tab w:val="left" w:pos="3664"/>
+          <w:tab w:val="left" w:pos="4580"/>
+          <w:tab w:val="left" w:pos="5496"/>
+          <w:tab w:val="left" w:pos="6412"/>
+          <w:tab w:val="left" w:pos="7328"/>
+          <w:tab w:val="left" w:pos="8244"/>
+          <w:tab w:val="left" w:pos="9160"/>
+          <w:tab w:val="left" w:pos="10076"/>
+          <w:tab w:val="left" w:pos="10992"/>
+          <w:tab w:val="left" w:pos="11908"/>
+          <w:tab w:val="left" w:pos="12824"/>
+          <w:tab w:val="left" w:pos="13740"/>
+          <w:tab w:val="left" w:pos="14656"/>
+        </w:tabs>
+        <w:wordWrap w:val="0"/>
+        <w:spacing w:after="0" w:line="240" w:lineRule="auto"/>
+        <w:textAlignment w:val="baseline"/>
+        <w:rPr>
+          <w:rFonts w:ascii="Consolas" w:eastAsia="Times New Roman" w:hAnsi="Consolas" w:cs="Courier New"/>
+          <w:color w:val="0F2B3D"/>
+          <w:sz w:val="20"/>
+          <w:szCs w:val="20"/>
+          <w:bdr w:val="none" w:sz="0" w:space="0" w:color="auto" w:frame="1"/>
+          <w:shd w:val="clear" w:color="auto" w:fill="F7F7F8"/>
+        </w:rPr>
+      </w:pPr>
+      <w:r>
+        <w:rPr>
+          <w:rFonts w:ascii="Consolas" w:eastAsia="Times New Roman" w:hAnsi="Consolas" w:cs="Courier New"/>
+          <w:color w:val="0F2B3D"/>
+          <w:sz w:val="20"/>
+          <w:szCs w:val="20"/>
+          <w:bdr w:val="none" w:sz="0" w:space="0" w:color="auto" w:frame="1"/>
+          <w:shd w:val="clear" w:color="auto" w:fill="F7F7F8"/>
+        </w:rPr>
+        <w:t xml:space="preserve">    </w:t>
+      </w:r>
+      <w:proofErr w:type="spellStart"/>
+      <w:r>
+        <w:rPr>
+          <w:rFonts w:ascii="Consolas" w:eastAsia="Times New Roman" w:hAnsi="Consolas" w:cs="Courier New"/>
+          <w:color w:val="0F2B3D"/>
+          <w:sz w:val="20"/>
+          <w:szCs w:val="20"/>
+          <w:bdr w:val="none" w:sz="0" w:space="0" w:color="auto" w:frame="1"/>
+          <w:shd w:val="clear" w:color="auto" w:fill="F7F7F8"/>
+        </w:rPr>
+        <w:t>basename</w:t>
+      </w:r>
+      <w:proofErr w:type="spellEnd"/>
+      <w:r>
+        <w:rPr>
+          <w:rFonts w:ascii="Consolas" w:eastAsia="Times New Roman" w:hAnsi="Consolas" w:cs="Courier New"/>
+          <w:color w:val="0F2B3D"/>
+          <w:sz w:val="20"/>
+          <w:szCs w:val="20"/>
+          <w:bdr w:val="none" w:sz="0" w:space="0" w:color="auto" w:frame="1"/>
+          <w:shd w:val="clear" w:color="auto" w:fill="F7F7F8"/>
+        </w:rPr>
+        <w:t xml:space="preserve">: </w:t>
+      </w:r>
+      <w:proofErr w:type="spellStart"/>
+      <w:r>
+        <w:rPr>
+          <w:rFonts w:ascii="Consolas" w:eastAsia="Times New Roman" w:hAnsi="Consolas" w:cs="Courier New"/>
+          <w:color w:val="0F2B3D"/>
+          <w:sz w:val="20"/>
+          <w:szCs w:val="20"/>
+          <w:bdr w:val="none" w:sz="0" w:space="0" w:color="auto" w:frame="1"/>
+          <w:shd w:val="clear" w:color="auto" w:fill="F7F7F8"/>
+        </w:rPr>
+        <w:t>PropTypes.string</w:t>
+      </w:r>
+      <w:proofErr w:type="spellEnd"/>
+      <w:r>
+        <w:rPr>
+          <w:rFonts w:ascii="Consolas" w:eastAsia="Times New Roman" w:hAnsi="Consolas" w:cs="Courier New"/>
+          <w:color w:val="0F2B3D"/>
+          <w:sz w:val="20"/>
+          <w:szCs w:val="20"/>
+          <w:bdr w:val="none" w:sz="0" w:space="0" w:color="auto" w:frame="1"/>
+          <w:shd w:val="clear" w:color="auto" w:fill="F7F7F8"/>
+        </w:rPr>
+        <w:t>,</w:t>
+      </w:r>
+    </w:p>
+    <w:p>
+      <w:pPr>
+        <w:pBdr>
+          <w:top w:val="single" w:sz="6" w:space="0" w:color="B4B9BD"/>
+          <w:left w:val="single" w:sz="6" w:space="0" w:color="B4B9BD"/>
+          <w:bottom w:val="single" w:sz="6" w:space="0" w:color="B4B9BD"/>
+          <w:right w:val="single" w:sz="6" w:space="0" w:color="B4B9BD"/>
+        </w:pBdr>
+        <w:shd w:val="clear" w:color="auto" w:fill="F7F7F8"/>
+        <w:tabs>
+          <w:tab w:val="left" w:pos="916"/>
+          <w:tab w:val="left" w:pos="1832"/>
+          <w:tab w:val="left" w:pos="2748"/>
+          <w:tab w:val="left" w:pos="3664"/>
+          <w:tab w:val="left" w:pos="4580"/>
+          <w:tab w:val="left" w:pos="5496"/>
+          <w:tab w:val="left" w:pos="6412"/>
+          <w:tab w:val="left" w:pos="7328"/>
+          <w:tab w:val="left" w:pos="8244"/>
+          <w:tab w:val="left" w:pos="9160"/>
+          <w:tab w:val="left" w:pos="10076"/>
+          <w:tab w:val="left" w:pos="10992"/>
+          <w:tab w:val="left" w:pos="11908"/>
+          <w:tab w:val="left" w:pos="12824"/>
+          <w:tab w:val="left" w:pos="13740"/>
+          <w:tab w:val="left" w:pos="14656"/>
+        </w:tabs>
+        <w:wordWrap w:val="0"/>
+        <w:spacing w:after="0" w:line="240" w:lineRule="auto"/>
+        <w:textAlignment w:val="baseline"/>
+        <w:rPr>
+          <w:rFonts w:ascii="Consolas" w:eastAsia="Times New Roman" w:hAnsi="Consolas" w:cs="Courier New"/>
+          <w:color w:val="0F2B3D"/>
+          <w:sz w:val="20"/>
+          <w:szCs w:val="20"/>
+          <w:bdr w:val="none" w:sz="0" w:space="0" w:color="auto" w:frame="1"/>
+          <w:shd w:val="clear" w:color="auto" w:fill="F7F7F8"/>
+        </w:rPr>
+      </w:pPr>
+      <w:r>
+        <w:rPr>
+          <w:rFonts w:ascii="Consolas" w:eastAsia="Times New Roman" w:hAnsi="Consolas" w:cs="Courier New"/>
+          <w:color w:val="0F2B3D"/>
+          <w:sz w:val="20"/>
+          <w:szCs w:val="20"/>
+          <w:bdr w:val="none" w:sz="0" w:space="0" w:color="auto" w:frame="1"/>
+          <w:shd w:val="clear" w:color="auto" w:fill="F7F7F8"/>
+        </w:rPr>
+        <w:t xml:space="preserve">    </w:t>
+      </w:r>
+      <w:proofErr w:type="spellStart"/>
+      <w:r>
+        <w:rPr>
+          <w:rFonts w:ascii="Consolas" w:eastAsia="Times New Roman" w:hAnsi="Consolas" w:cs="Courier New"/>
+          <w:color w:val="0F2B3D"/>
+          <w:sz w:val="20"/>
+          <w:szCs w:val="20"/>
+          <w:bdr w:val="none" w:sz="0" w:space="0" w:color="auto" w:frame="1"/>
+          <w:shd w:val="clear" w:color="auto" w:fill="F7F7F8"/>
+        </w:rPr>
+        <w:t>forceRefresh</w:t>
+      </w:r>
+      <w:proofErr w:type="spellEnd"/>
+      <w:r>
+        <w:rPr>
+          <w:rFonts w:ascii="Consolas" w:eastAsia="Times New Roman" w:hAnsi="Consolas" w:cs="Courier New"/>
+          <w:color w:val="0F2B3D"/>
+          <w:sz w:val="20"/>
+          <w:szCs w:val="20"/>
+          <w:bdr w:val="none" w:sz="0" w:space="0" w:color="auto" w:frame="1"/>
+          <w:shd w:val="clear" w:color="auto" w:fill="F7F7F8"/>
+        </w:rPr>
+        <w:t xml:space="preserve">: </w:t>
+      </w:r>
+      <w:proofErr w:type="spellStart"/>
+      <w:r>
+        <w:rPr>
+          <w:rFonts w:ascii="Consolas" w:eastAsia="Times New Roman" w:hAnsi="Consolas" w:cs="Courier New"/>
+          <w:color w:val="0F2B3D"/>
+          <w:sz w:val="20"/>
+          <w:szCs w:val="20"/>
+          <w:bdr w:val="none" w:sz="0" w:space="0" w:color="auto" w:frame="1"/>
+          <w:shd w:val="clear" w:color="auto" w:fill="F7F7F8"/>
+        </w:rPr>
+        <w:t>PropTypes.bool</w:t>
+      </w:r>
+      <w:proofErr w:type="spellEnd"/>
+      <w:r>
+        <w:rPr>
+          <w:rFonts w:ascii="Consolas" w:eastAsia="Times New Roman" w:hAnsi="Consolas" w:cs="Courier New"/>
+          <w:color w:val="0F2B3D"/>
+          <w:sz w:val="20"/>
+          <w:szCs w:val="20"/>
+          <w:bdr w:val="none" w:sz="0" w:space="0" w:color="auto" w:frame="1"/>
+          <w:shd w:val="clear" w:color="auto" w:fill="F7F7F8"/>
+        </w:rPr>
+        <w:t>,</w:t>
+      </w:r>
+    </w:p>
+    <w:p>
+      <w:pPr>
+        <w:pBdr>
+          <w:top w:val="single" w:sz="6" w:space="0" w:color="B4B9BD"/>
+          <w:left w:val="single" w:sz="6" w:space="0" w:color="B4B9BD"/>
+          <w:bottom w:val="single" w:sz="6" w:space="0" w:color="B4B9BD"/>
+          <w:right w:val="single" w:sz="6" w:space="0" w:color="B4B9BD"/>
+        </w:pBdr>
+        <w:shd w:val="clear" w:color="auto" w:fill="F7F7F8"/>
+        <w:tabs>
+          <w:tab w:val="left" w:pos="916"/>
+          <w:tab w:val="left" w:pos="1832"/>
+          <w:tab w:val="left" w:pos="2748"/>
+          <w:tab w:val="left" w:pos="3664"/>
+          <w:tab w:val="left" w:pos="4580"/>
+          <w:tab w:val="left" w:pos="5496"/>
+          <w:tab w:val="left" w:pos="6412"/>
+          <w:tab w:val="left" w:pos="7328"/>
+          <w:tab w:val="left" w:pos="8244"/>
+          <w:tab w:val="left" w:pos="9160"/>
+          <w:tab w:val="left" w:pos="10076"/>
+          <w:tab w:val="left" w:pos="10992"/>
+          <w:tab w:val="left" w:pos="11908"/>
+          <w:tab w:val="left" w:pos="12824"/>
+          <w:tab w:val="left" w:pos="13740"/>
+          <w:tab w:val="left" w:pos="14656"/>
+        </w:tabs>
+        <w:wordWrap w:val="0"/>
+        <w:spacing w:after="0" w:line="240" w:lineRule="auto"/>
+        <w:textAlignment w:val="baseline"/>
+        <w:rPr>
+          <w:rFonts w:ascii="Consolas" w:eastAsia="Times New Roman" w:hAnsi="Consolas" w:cs="Courier New"/>
+          <w:color w:val="0F2B3D"/>
+          <w:sz w:val="20"/>
+          <w:szCs w:val="20"/>
+          <w:bdr w:val="none" w:sz="0" w:space="0" w:color="auto" w:frame="1"/>
+          <w:shd w:val="clear" w:color="auto" w:fill="F7F7F8"/>
+        </w:rPr>
+      </w:pPr>
+      <w:r>
+        <w:rPr>
+          <w:rFonts w:ascii="Consolas" w:eastAsia="Times New Roman" w:hAnsi="Consolas" w:cs="Courier New"/>
+          <w:color w:val="0F2B3D"/>
+          <w:sz w:val="20"/>
+          <w:szCs w:val="20"/>
+          <w:bdr w:val="none" w:sz="0" w:space="0" w:color="auto" w:frame="1"/>
+          <w:shd w:val="clear" w:color="auto" w:fill="F7F7F8"/>
+        </w:rPr>
+        <w:t xml:space="preserve">    </w:t>
+      </w:r>
+      <w:proofErr w:type="spellStart"/>
+      <w:r>
+        <w:rPr>
+          <w:rFonts w:ascii="Consolas" w:eastAsia="Times New Roman" w:hAnsi="Consolas" w:cs="Courier New"/>
+          <w:color w:val="0F2B3D"/>
+          <w:sz w:val="20"/>
+          <w:szCs w:val="20"/>
+          <w:bdr w:val="none" w:sz="0" w:space="0" w:color="auto" w:frame="1"/>
+          <w:shd w:val="clear" w:color="auto" w:fill="F7F7F8"/>
+        </w:rPr>
+        <w:t>getUserConfirmation</w:t>
+      </w:r>
+      <w:proofErr w:type="spellEnd"/>
+      <w:r>
+        <w:rPr>
+          <w:rFonts w:ascii="Consolas" w:eastAsia="Times New Roman" w:hAnsi="Consolas" w:cs="Courier New"/>
+          <w:color w:val="0F2B3D"/>
+          <w:sz w:val="20"/>
+          <w:szCs w:val="20"/>
+          <w:bdr w:val="none" w:sz="0" w:space="0" w:color="auto" w:frame="1"/>
+          <w:shd w:val="clear" w:color="auto" w:fill="F7F7F8"/>
+        </w:rPr>
+        <w:t xml:space="preserve">: </w:t>
+      </w:r>
+      <w:proofErr w:type="spellStart"/>
+      <w:r>
+        <w:rPr>
+          <w:rFonts w:ascii="Consolas" w:eastAsia="Times New Roman" w:hAnsi="Consolas" w:cs="Courier New"/>
+          <w:color w:val="0F2B3D"/>
+          <w:sz w:val="20"/>
+          <w:szCs w:val="20"/>
+          <w:bdr w:val="none" w:sz="0" w:space="0" w:color="auto" w:frame="1"/>
+          <w:shd w:val="clear" w:color="auto" w:fill="F7F7F8"/>
+        </w:rPr>
+        <w:t>PropTypes.func</w:t>
+      </w:r>
+      <w:proofErr w:type="spellEnd"/>
+      <w:r>
+        <w:rPr>
+          <w:rFonts w:ascii="Consolas" w:eastAsia="Times New Roman" w:hAnsi="Consolas" w:cs="Courier New"/>
+          <w:color w:val="0F2B3D"/>
+          <w:sz w:val="20"/>
+          <w:szCs w:val="20"/>
+          <w:bdr w:val="none" w:sz="0" w:space="0" w:color="auto" w:frame="1"/>
+          <w:shd w:val="clear" w:color="auto" w:fill="F7F7F8"/>
+        </w:rPr>
+        <w:t>,</w:t>
+      </w:r>
+    </w:p>
+    <w:p>
+      <w:pPr>
+        <w:pBdr>
+          <w:top w:val="single" w:sz="6" w:space="0" w:color="B4B9BD"/>
+          <w:left w:val="single" w:sz="6" w:space="0" w:color="B4B9BD"/>
+          <w:bottom w:val="single" w:sz="6" w:space="0" w:color="B4B9BD"/>
+          <w:right w:val="single" w:sz="6" w:space="0" w:color="B4B9BD"/>
+        </w:pBdr>
+        <w:shd w:val="clear" w:color="auto" w:fill="F7F7F8"/>
+        <w:tabs>
+          <w:tab w:val="left" w:pos="916"/>
+          <w:tab w:val="left" w:pos="1832"/>
+          <w:tab w:val="left" w:pos="2748"/>
+          <w:tab w:val="left" w:pos="3664"/>
+          <w:tab w:val="left" w:pos="4580"/>
+          <w:tab w:val="left" w:pos="5496"/>
+          <w:tab w:val="left" w:pos="6412"/>
+          <w:tab w:val="left" w:pos="7328"/>
+          <w:tab w:val="left" w:pos="8244"/>
+          <w:tab w:val="left" w:pos="9160"/>
+          <w:tab w:val="left" w:pos="10076"/>
+          <w:tab w:val="left" w:pos="10992"/>
+          <w:tab w:val="left" w:pos="11908"/>
+          <w:tab w:val="left" w:pos="12824"/>
+          <w:tab w:val="left" w:pos="13740"/>
+          <w:tab w:val="left" w:pos="14656"/>
+        </w:tabs>
+        <w:wordWrap w:val="0"/>
+        <w:spacing w:after="0" w:line="240" w:lineRule="auto"/>
+        <w:textAlignment w:val="baseline"/>
+        <w:rPr>
+          <w:rFonts w:ascii="Consolas" w:eastAsia="Times New Roman" w:hAnsi="Consolas" w:cs="Courier New"/>
+          <w:color w:val="0F2B3D"/>
+          <w:sz w:val="20"/>
+          <w:szCs w:val="20"/>
+          <w:bdr w:val="none" w:sz="0" w:space="0" w:color="auto" w:frame="1"/>
+          <w:shd w:val="clear" w:color="auto" w:fill="F7F7F8"/>
+        </w:rPr>
+      </w:pPr>
+      <w:r>
+        <w:rPr>
+          <w:rFonts w:ascii="Consolas" w:eastAsia="Times New Roman" w:hAnsi="Consolas" w:cs="Courier New"/>
+          <w:color w:val="0F2B3D"/>
+          <w:sz w:val="20"/>
+          <w:szCs w:val="20"/>
+          <w:bdr w:val="none" w:sz="0" w:space="0" w:color="auto" w:frame="1"/>
+          <w:shd w:val="clear" w:color="auto" w:fill="F7F7F8"/>
+        </w:rPr>
+        <w:t xml:space="preserve">    </w:t>
+      </w:r>
+      <w:proofErr w:type="spellStart"/>
+      <w:r>
+        <w:rPr>
+          <w:rFonts w:ascii="Consolas" w:eastAsia="Times New Roman" w:hAnsi="Consolas" w:cs="Courier New"/>
+          <w:color w:val="0F2B3D"/>
+          <w:sz w:val="20"/>
+          <w:szCs w:val="20"/>
+          <w:bdr w:val="none" w:sz="0" w:space="0" w:color="auto" w:frame="1"/>
+          <w:shd w:val="clear" w:color="auto" w:fill="F7F7F8"/>
+        </w:rPr>
+        <w:t>keyLength</w:t>
+      </w:r>
+      <w:proofErr w:type="spellEnd"/>
+      <w:r>
+        <w:rPr>
+          <w:rFonts w:ascii="Consolas" w:eastAsia="Times New Roman" w:hAnsi="Consolas" w:cs="Courier New"/>
+          <w:color w:val="0F2B3D"/>
+          <w:sz w:val="20"/>
+          <w:szCs w:val="20"/>
+          <w:bdr w:val="none" w:sz="0" w:space="0" w:color="auto" w:frame="1"/>
+          <w:shd w:val="clear" w:color="auto" w:fill="F7F7F8"/>
+        </w:rPr>
+        <w:t xml:space="preserve">: </w:t>
+      </w:r>
+      <w:proofErr w:type="spellStart"/>
+      <w:r>
+        <w:rPr>
+          <w:rFonts w:ascii="Consolas" w:eastAsia="Times New Roman" w:hAnsi="Consolas" w:cs="Courier New"/>
+          <w:color w:val="0F2B3D"/>
+          <w:sz w:val="20"/>
+          <w:szCs w:val="20"/>
+          <w:bdr w:val="none" w:sz="0" w:space="0" w:color="auto" w:frame="1"/>
+          <w:shd w:val="clear" w:color="auto" w:fill="F7F7F8"/>
+        </w:rPr>
+        <w:t>PropTypes.number</w:t>
+      </w:r>
+      <w:proofErr w:type="spellEnd"/>
+      <w:r>
+        <w:rPr>
+          <w:rFonts w:ascii="Consolas" w:eastAsia="Times New Roman" w:hAnsi="Consolas" w:cs="Courier New"/>
+          <w:color w:val="0F2B3D"/>
+          <w:sz w:val="20"/>
+          <w:szCs w:val="20"/>
+          <w:bdr w:val="none" w:sz="0" w:space="0" w:color="auto" w:frame="1"/>
+          <w:shd w:val="clear" w:color="auto" w:fill="F7F7F8"/>
+        </w:rPr>
+        <w:t>,</w:t>
+      </w:r>
+    </w:p>
+    <w:p>
+      <w:pPr>
+        <w:pBdr>
+          <w:top w:val="single" w:sz="6" w:space="0" w:color="B4B9BD"/>
+          <w:left w:val="single" w:sz="6" w:space="0" w:color="B4B9BD"/>
+          <w:bottom w:val="single" w:sz="6" w:space="0" w:color="B4B9BD"/>
+          <w:right w:val="single" w:sz="6" w:space="0" w:color="B4B9BD"/>
+        </w:pBdr>
+        <w:shd w:val="clear" w:color="auto" w:fill="F7F7F8"/>
+        <w:tabs>
+          <w:tab w:val="left" w:pos="916"/>
+          <w:tab w:val="left" w:pos="1832"/>
+          <w:tab w:val="left" w:pos="2748"/>
+          <w:tab w:val="left" w:pos="3664"/>
+          <w:tab w:val="left" w:pos="4580"/>
+          <w:tab w:val="left" w:pos="5496"/>
+          <w:tab w:val="left" w:pos="6412"/>
+          <w:tab w:val="left" w:pos="7328"/>
+          <w:tab w:val="left" w:pos="8244"/>
+          <w:tab w:val="left" w:pos="9160"/>
+          <w:tab w:val="left" w:pos="10076"/>
+          <w:tab w:val="left" w:pos="10992"/>
+          <w:tab w:val="left" w:pos="11908"/>
+          <w:tab w:val="left" w:pos="12824"/>
+          <w:tab w:val="left" w:pos="13740"/>
+          <w:tab w:val="left" w:pos="14656"/>
+        </w:tabs>
+        <w:wordWrap w:val="0"/>
+        <w:spacing w:after="0" w:line="240" w:lineRule="auto"/>
+        <w:textAlignment w:val="baseline"/>
+        <w:rPr>
+          <w:rFonts w:ascii="Consolas" w:eastAsia="Times New Roman" w:hAnsi="Consolas" w:cs="Courier New"/>
+          <w:color w:val="0F2B3D"/>
+          <w:sz w:val="20"/>
+          <w:szCs w:val="20"/>
+          <w:bdr w:val="none" w:sz="0" w:space="0" w:color="auto" w:frame="1"/>
+          <w:shd w:val="clear" w:color="auto" w:fill="F7F7F8"/>
+        </w:rPr>
+      </w:pPr>
+      <w:r>
+        <w:rPr>
+          <w:rFonts w:ascii="Consolas" w:eastAsia="Times New Roman" w:hAnsi="Consolas" w:cs="Courier New"/>
+          <w:color w:val="0F2B3D"/>
+          <w:sz w:val="20"/>
+          <w:szCs w:val="20"/>
+          <w:bdr w:val="none" w:sz="0" w:space="0" w:color="auto" w:frame="1"/>
+          <w:shd w:val="clear" w:color="auto" w:fill="F7F7F8"/>
+        </w:rPr>
+        <w:t xml:space="preserve">    children: </w:t>
+      </w:r>
+      <w:proofErr w:type="spellStart"/>
+      <w:r>
+        <w:rPr>
+          <w:rFonts w:ascii="Consolas" w:eastAsia="Times New Roman" w:hAnsi="Consolas" w:cs="Courier New"/>
+          <w:color w:val="0F2B3D"/>
+          <w:sz w:val="20"/>
+          <w:szCs w:val="20"/>
+          <w:bdr w:val="none" w:sz="0" w:space="0" w:color="auto" w:frame="1"/>
+          <w:shd w:val="clear" w:color="auto" w:fill="F7F7F8"/>
+        </w:rPr>
+        <w:t>PropTypes.node</w:t>
+      </w:r>
+      <w:proofErr w:type="spellEnd"/>
+    </w:p>
+    <w:p>
+      <w:pPr>
+        <w:pBdr>
+          <w:top w:val="single" w:sz="6" w:space="0" w:color="B4B9BD"/>
+          <w:left w:val="single" w:sz="6" w:space="0" w:color="B4B9BD"/>
+          <w:bottom w:val="single" w:sz="6" w:space="0" w:color="B4B9BD"/>
+          <w:right w:val="single" w:sz="6" w:space="0" w:color="B4B9BD"/>
+        </w:pBdr>
+        <w:shd w:val="clear" w:color="auto" w:fill="F7F7F8"/>
+        <w:tabs>
+          <w:tab w:val="left" w:pos="916"/>
+          <w:tab w:val="left" w:pos="1832"/>
+          <w:tab w:val="left" w:pos="2748"/>
+          <w:tab w:val="left" w:pos="3664"/>
+          <w:tab w:val="left" w:pos="4580"/>
+          <w:tab w:val="left" w:pos="5496"/>
+          <w:tab w:val="left" w:pos="6412"/>
+          <w:tab w:val="left" w:pos="7328"/>
+          <w:tab w:val="left" w:pos="8244"/>
+          <w:tab w:val="left" w:pos="9160"/>
+          <w:tab w:val="left" w:pos="10076"/>
+          <w:tab w:val="left" w:pos="10992"/>
+          <w:tab w:val="left" w:pos="11908"/>
+          <w:tab w:val="left" w:pos="12824"/>
+          <w:tab w:val="left" w:pos="13740"/>
+          <w:tab w:val="left" w:pos="14656"/>
+        </w:tabs>
+        <w:wordWrap w:val="0"/>
+        <w:spacing w:after="0" w:line="240" w:lineRule="auto"/>
+        <w:textAlignment w:val="baseline"/>
+        <w:rPr>
+          <w:rFonts w:ascii="Consolas" w:eastAsia="Times New Roman" w:hAnsi="Consolas" w:cs="Courier New"/>
+          <w:color w:val="0F2B3D"/>
+          <w:sz w:val="20"/>
+          <w:szCs w:val="20"/>
+          <w:bdr w:val="none" w:sz="0" w:space="0" w:color="auto" w:frame="1"/>
+          <w:shd w:val="clear" w:color="auto" w:fill="F7F7F8"/>
+        </w:rPr>
+      </w:pPr>
+      <w:r>
+        <w:rPr>
+          <w:rFonts w:ascii="Consolas" w:eastAsia="Times New Roman" w:hAnsi="Consolas" w:cs="Courier New"/>
+          <w:color w:val="0F2B3D"/>
+          <w:sz w:val="20"/>
+          <w:szCs w:val="20"/>
+          <w:bdr w:val="none" w:sz="0" w:space="0" w:color="auto" w:frame="1"/>
+          <w:shd w:val="clear" w:color="auto" w:fill="F7F7F8"/>
+        </w:rPr>
+        <w:t xml:space="preserve">  }</w:t>
+      </w:r>
+    </w:p>
+    <w:p>
+      <w:pPr>
+        <w:pBdr>
+          <w:top w:val="single" w:sz="6" w:space="0" w:color="B4B9BD"/>
+          <w:left w:val="single" w:sz="6" w:space="0" w:color="B4B9BD"/>
+          <w:bottom w:val="single" w:sz="6" w:space="0" w:color="B4B9BD"/>
+          <w:right w:val="single" w:sz="6" w:space="0" w:color="B4B9BD"/>
+        </w:pBdr>
+        <w:shd w:val="clear" w:color="auto" w:fill="F7F7F8"/>
+        <w:tabs>
+          <w:tab w:val="left" w:pos="916"/>
+          <w:tab w:val="left" w:pos="1832"/>
+          <w:tab w:val="left" w:pos="2748"/>
+          <w:tab w:val="left" w:pos="3664"/>
+          <w:tab w:val="left" w:pos="4580"/>
+          <w:tab w:val="left" w:pos="5496"/>
+          <w:tab w:val="left" w:pos="6412"/>
+          <w:tab w:val="left" w:pos="7328"/>
+          <w:tab w:val="left" w:pos="8244"/>
+          <w:tab w:val="left" w:pos="9160"/>
+          <w:tab w:val="left" w:pos="10076"/>
+          <w:tab w:val="left" w:pos="10992"/>
+          <w:tab w:val="left" w:pos="11908"/>
+          <w:tab w:val="left" w:pos="12824"/>
+          <w:tab w:val="left" w:pos="13740"/>
+          <w:tab w:val="left" w:pos="14656"/>
+        </w:tabs>
+        <w:wordWrap w:val="0"/>
+        <w:spacing w:after="0" w:line="240" w:lineRule="auto"/>
+        <w:textAlignment w:val="baseline"/>
+        <w:rPr>
+          <w:rFonts w:ascii="Consolas" w:eastAsia="Times New Roman" w:hAnsi="Consolas" w:cs="Courier New"/>
+          <w:color w:val="0F2B3D"/>
+          <w:sz w:val="20"/>
+          <w:szCs w:val="20"/>
+          <w:bdr w:val="none" w:sz="0" w:space="0" w:color="auto" w:frame="1"/>
+          <w:shd w:val="clear" w:color="auto" w:fill="F7F7F8"/>
+        </w:rPr>
+      </w:pPr>
+    </w:p>
+    <w:p>
+      <w:pPr>
+        <w:pBdr>
+          <w:top w:val="single" w:sz="6" w:space="0" w:color="B4B9BD"/>
+          <w:left w:val="single" w:sz="6" w:space="0" w:color="B4B9BD"/>
+          <w:bottom w:val="single" w:sz="6" w:space="0" w:color="B4B9BD"/>
+          <w:right w:val="single" w:sz="6" w:space="0" w:color="B4B9BD"/>
+        </w:pBdr>
+        <w:shd w:val="clear" w:color="auto" w:fill="F7F7F8"/>
+        <w:tabs>
+          <w:tab w:val="left" w:pos="916"/>
+          <w:tab w:val="left" w:pos="1832"/>
+          <w:tab w:val="left" w:pos="2748"/>
+          <w:tab w:val="left" w:pos="3664"/>
+          <w:tab w:val="left" w:pos="4580"/>
+          <w:tab w:val="left" w:pos="5496"/>
+          <w:tab w:val="left" w:pos="6412"/>
+          <w:tab w:val="left" w:pos="7328"/>
+          <w:tab w:val="left" w:pos="8244"/>
+          <w:tab w:val="left" w:pos="9160"/>
+          <w:tab w:val="left" w:pos="10076"/>
+          <w:tab w:val="left" w:pos="10992"/>
+          <w:tab w:val="left" w:pos="11908"/>
+          <w:tab w:val="left" w:pos="12824"/>
+          <w:tab w:val="left" w:pos="13740"/>
+          <w:tab w:val="left" w:pos="14656"/>
+        </w:tabs>
+        <w:wordWrap w:val="0"/>
+        <w:spacing w:after="0" w:line="240" w:lineRule="auto"/>
+        <w:textAlignment w:val="baseline"/>
+        <w:rPr>
+          <w:rFonts w:ascii="Consolas" w:eastAsia="Times New Roman" w:hAnsi="Consolas" w:cs="Courier New"/>
+          <w:color w:val="0F2B3D"/>
+          <w:sz w:val="20"/>
+          <w:szCs w:val="20"/>
+          <w:bdr w:val="none" w:sz="0" w:space="0" w:color="auto" w:frame="1"/>
+          <w:shd w:val="clear" w:color="auto" w:fill="F7F7F8"/>
+        </w:rPr>
+      </w:pPr>
+      <w:r>
+        <w:rPr>
+          <w:rFonts w:ascii="Consolas" w:eastAsia="Times New Roman" w:hAnsi="Consolas" w:cs="Courier New"/>
+          <w:color w:val="0F2B3D"/>
+          <w:sz w:val="20"/>
+          <w:szCs w:val="20"/>
+          <w:bdr w:val="none" w:sz="0" w:space="0" w:color="auto" w:frame="1"/>
+          <w:shd w:val="clear" w:color="auto" w:fill="F7F7F8"/>
+        </w:rPr>
+        <w:t xml:space="preserve">  history = </w:t>
+      </w:r>
+      <w:proofErr w:type="spellStart"/>
+      <w:r>
+        <w:rPr>
+          <w:rFonts w:ascii="Consolas" w:eastAsia="Times New Roman" w:hAnsi="Consolas" w:cs="Courier New"/>
+          <w:color w:val="0F2B3D"/>
+          <w:sz w:val="20"/>
+          <w:szCs w:val="20"/>
+          <w:bdr w:val="none" w:sz="0" w:space="0" w:color="auto" w:frame="1"/>
+          <w:shd w:val="clear" w:color="auto" w:fill="F7F7F8"/>
+        </w:rPr>
+        <w:t>createHistory</w:t>
+      </w:r>
+      <w:proofErr w:type="spellEnd"/>
+      <w:r>
+        <w:rPr>
+          <w:rFonts w:ascii="Consolas" w:eastAsia="Times New Roman" w:hAnsi="Consolas" w:cs="Courier New"/>
+          <w:color w:val="0F2B3D"/>
+          <w:sz w:val="20"/>
+          <w:szCs w:val="20"/>
+          <w:bdr w:val="none" w:sz="0" w:space="0" w:color="auto" w:frame="1"/>
+          <w:shd w:val="clear" w:color="auto" w:fill="F7F7F8"/>
+        </w:rPr>
+        <w:t>(</w:t>
+      </w:r>
+      <w:proofErr w:type="spellStart"/>
+      <w:proofErr w:type="gramStart"/>
+      <w:r>
+        <w:rPr>
+          <w:rFonts w:ascii="inherit" w:eastAsia="Times New Roman" w:hAnsi="inherit" w:cs="Courier New"/>
+          <w:b/>
+          <w:bCs/>
+          <w:color w:val="333333"/>
+          <w:sz w:val="20"/>
+          <w:szCs w:val="20"/>
+          <w:bdr w:val="none" w:sz="0" w:space="0" w:color="auto" w:frame="1"/>
+          <w:shd w:val="clear" w:color="auto" w:fill="F7F7F8"/>
+        </w:rPr>
+        <w:t>this</w:t>
+      </w:r>
+      <w:r>
+        <w:rPr>
+          <w:rFonts w:ascii="Consolas" w:eastAsia="Times New Roman" w:hAnsi="Consolas" w:cs="Courier New"/>
+          <w:color w:val="0F2B3D"/>
+          <w:sz w:val="20"/>
+          <w:szCs w:val="20"/>
+          <w:bdr w:val="none" w:sz="0" w:space="0" w:color="auto" w:frame="1"/>
+          <w:shd w:val="clear" w:color="auto" w:fill="F7F7F8"/>
+        </w:rPr>
+        <w:t>.props</w:t>
+      </w:r>
+      <w:proofErr w:type="spellEnd"/>
+      <w:proofErr w:type="gramEnd"/>
+      <w:r>
+        <w:rPr>
+          <w:rFonts w:ascii="Consolas" w:eastAsia="Times New Roman" w:hAnsi="Consolas" w:cs="Courier New"/>
+          <w:color w:val="0F2B3D"/>
+          <w:sz w:val="20"/>
+          <w:szCs w:val="20"/>
+          <w:bdr w:val="none" w:sz="0" w:space="0" w:color="auto" w:frame="1"/>
+          <w:shd w:val="clear" w:color="auto" w:fill="F7F7F8"/>
+        </w:rPr>
+        <w:t>)</w:t>
+      </w:r>
+    </w:p>
+    <w:p>
+      <w:pPr>
+        <w:pBdr>
+          <w:top w:val="single" w:sz="6" w:space="0" w:color="B4B9BD"/>
+          <w:left w:val="single" w:sz="6" w:space="0" w:color="B4B9BD"/>
+          <w:bottom w:val="single" w:sz="6" w:space="0" w:color="B4B9BD"/>
+          <w:right w:val="single" w:sz="6" w:space="0" w:color="B4B9BD"/>
+        </w:pBdr>
+        <w:shd w:val="clear" w:color="auto" w:fill="F7F7F8"/>
+        <w:tabs>
+          <w:tab w:val="left" w:pos="916"/>
+          <w:tab w:val="left" w:pos="1832"/>
+          <w:tab w:val="left" w:pos="2748"/>
+          <w:tab w:val="left" w:pos="3664"/>
+          <w:tab w:val="left" w:pos="4580"/>
+          <w:tab w:val="left" w:pos="5496"/>
+          <w:tab w:val="left" w:pos="6412"/>
+          <w:tab w:val="left" w:pos="7328"/>
+          <w:tab w:val="left" w:pos="8244"/>
+          <w:tab w:val="left" w:pos="9160"/>
+          <w:tab w:val="left" w:pos="10076"/>
+          <w:tab w:val="left" w:pos="10992"/>
+          <w:tab w:val="left" w:pos="11908"/>
+          <w:tab w:val="left" w:pos="12824"/>
+          <w:tab w:val="left" w:pos="13740"/>
+          <w:tab w:val="left" w:pos="14656"/>
+        </w:tabs>
+        <w:wordWrap w:val="0"/>
+        <w:spacing w:after="0" w:line="240" w:lineRule="auto"/>
+        <w:textAlignment w:val="baseline"/>
+        <w:rPr>
+          <w:rFonts w:ascii="Consolas" w:eastAsia="Times New Roman" w:hAnsi="Consolas" w:cs="Courier New"/>
+          <w:color w:val="0F2B3D"/>
+          <w:sz w:val="20"/>
+          <w:szCs w:val="20"/>
+          <w:bdr w:val="none" w:sz="0" w:space="0" w:color="auto" w:frame="1"/>
+          <w:shd w:val="clear" w:color="auto" w:fill="F7F7F8"/>
+        </w:rPr>
+      </w:pPr>
+    </w:p>
+    <w:p>
+      <w:pPr>
+        <w:pBdr>
+          <w:top w:val="single" w:sz="6" w:space="0" w:color="B4B9BD"/>
+          <w:left w:val="single" w:sz="6" w:space="0" w:color="B4B9BD"/>
+          <w:bottom w:val="single" w:sz="6" w:space="0" w:color="B4B9BD"/>
+          <w:right w:val="single" w:sz="6" w:space="0" w:color="B4B9BD"/>
+        </w:pBdr>
+        <w:shd w:val="clear" w:color="auto" w:fill="F7F7F8"/>
+        <w:tabs>
+          <w:tab w:val="left" w:pos="916"/>
+          <w:tab w:val="left" w:pos="1832"/>
+          <w:tab w:val="left" w:pos="2748"/>
+          <w:tab w:val="left" w:pos="3664"/>
+          <w:tab w:val="left" w:pos="4580"/>
+          <w:tab w:val="left" w:pos="5496"/>
+          <w:tab w:val="left" w:pos="6412"/>
+          <w:tab w:val="left" w:pos="7328"/>
+          <w:tab w:val="left" w:pos="8244"/>
+          <w:tab w:val="left" w:pos="9160"/>
+          <w:tab w:val="left" w:pos="10076"/>
+          <w:tab w:val="left" w:pos="10992"/>
+          <w:tab w:val="left" w:pos="11908"/>
+          <w:tab w:val="left" w:pos="12824"/>
+          <w:tab w:val="left" w:pos="13740"/>
+          <w:tab w:val="left" w:pos="14656"/>
+        </w:tabs>
+        <w:wordWrap w:val="0"/>
+        <w:spacing w:after="0" w:line="240" w:lineRule="auto"/>
+        <w:textAlignment w:val="baseline"/>
+        <w:rPr>
+          <w:rFonts w:ascii="Consolas" w:eastAsia="Times New Roman" w:hAnsi="Consolas" w:cs="Courier New"/>
+          <w:color w:val="0F2B3D"/>
+          <w:sz w:val="20"/>
+          <w:szCs w:val="20"/>
+          <w:bdr w:val="none" w:sz="0" w:space="0" w:color="auto" w:frame="1"/>
+          <w:shd w:val="clear" w:color="auto" w:fill="F7F7F8"/>
+        </w:rPr>
+      </w:pPr>
+      <w:r>
+        <w:rPr>
+          <w:rFonts w:ascii="Consolas" w:eastAsia="Times New Roman" w:hAnsi="Consolas" w:cs="Courier New"/>
+          <w:color w:val="0F2B3D"/>
+          <w:sz w:val="20"/>
+          <w:szCs w:val="20"/>
+          <w:bdr w:val="none" w:sz="0" w:space="0" w:color="auto" w:frame="1"/>
+          <w:shd w:val="clear" w:color="auto" w:fill="F7F7F8"/>
+        </w:rPr>
+        <w:t xml:space="preserve">  </w:t>
+      </w:r>
+      <w:proofErr w:type="gramStart"/>
+      <w:r>
+        <w:rPr>
+          <w:rFonts w:ascii="Consolas" w:eastAsia="Times New Roman" w:hAnsi="Consolas" w:cs="Courier New"/>
+          <w:color w:val="0F2B3D"/>
+          <w:sz w:val="20"/>
+          <w:szCs w:val="20"/>
+          <w:bdr w:val="none" w:sz="0" w:space="0" w:color="auto" w:frame="1"/>
+          <w:shd w:val="clear" w:color="auto" w:fill="F7F7F8"/>
+        </w:rPr>
+        <w:t>render(</w:t>
+      </w:r>
+      <w:proofErr w:type="gramEnd"/>
+      <w:r>
+        <w:rPr>
+          <w:rFonts w:ascii="Consolas" w:eastAsia="Times New Roman" w:hAnsi="Consolas" w:cs="Courier New"/>
+          <w:color w:val="0F2B3D"/>
+          <w:sz w:val="20"/>
+          <w:szCs w:val="20"/>
+          <w:bdr w:val="none" w:sz="0" w:space="0" w:color="auto" w:frame="1"/>
+          <w:shd w:val="clear" w:color="auto" w:fill="F7F7F8"/>
+        </w:rPr>
+        <w:t>) {</w:t>
+      </w:r>
+    </w:p>
+    <w:p>
+      <w:pPr>
+        <w:pBdr>
+          <w:top w:val="single" w:sz="6" w:space="0" w:color="B4B9BD"/>
+          <w:left w:val="single" w:sz="6" w:space="0" w:color="B4B9BD"/>
+          <w:bottom w:val="single" w:sz="6" w:space="0" w:color="B4B9BD"/>
+          <w:right w:val="single" w:sz="6" w:space="0" w:color="B4B9BD"/>
+        </w:pBdr>
+        <w:shd w:val="clear" w:color="auto" w:fill="F7F7F8"/>
+        <w:tabs>
+          <w:tab w:val="left" w:pos="916"/>
+          <w:tab w:val="left" w:pos="1832"/>
+          <w:tab w:val="left" w:pos="2748"/>
+          <w:tab w:val="left" w:pos="3664"/>
+          <w:tab w:val="left" w:pos="4580"/>
+          <w:tab w:val="left" w:pos="5496"/>
+          <w:tab w:val="left" w:pos="6412"/>
+          <w:tab w:val="left" w:pos="7328"/>
+          <w:tab w:val="left" w:pos="8244"/>
+          <w:tab w:val="left" w:pos="9160"/>
+          <w:tab w:val="left" w:pos="10076"/>
+          <w:tab w:val="left" w:pos="10992"/>
+          <w:tab w:val="left" w:pos="11908"/>
+          <w:tab w:val="left" w:pos="12824"/>
+          <w:tab w:val="left" w:pos="13740"/>
+          <w:tab w:val="left" w:pos="14656"/>
+        </w:tabs>
+        <w:wordWrap w:val="0"/>
+        <w:spacing w:after="0" w:line="240" w:lineRule="auto"/>
+        <w:textAlignment w:val="baseline"/>
+        <w:rPr>
+          <w:rFonts w:ascii="Consolas" w:eastAsia="Times New Roman" w:hAnsi="Consolas" w:cs="Courier New"/>
+          <w:color w:val="0F2B3D"/>
+          <w:sz w:val="20"/>
+          <w:szCs w:val="20"/>
+          <w:bdr w:val="none" w:sz="0" w:space="0" w:color="auto" w:frame="1"/>
+          <w:shd w:val="clear" w:color="auto" w:fill="F7F7F8"/>
+        </w:rPr>
+      </w:pPr>
+      <w:r>
+        <w:rPr>
+          <w:rFonts w:ascii="Consolas" w:eastAsia="Times New Roman" w:hAnsi="Consolas" w:cs="Courier New"/>
+          <w:color w:val="0F2B3D"/>
+          <w:sz w:val="20"/>
+          <w:szCs w:val="20"/>
+          <w:bdr w:val="none" w:sz="0" w:space="0" w:color="auto" w:frame="1"/>
+          <w:shd w:val="clear" w:color="auto" w:fill="F7F7F8"/>
+        </w:rPr>
+        <w:t xml:space="preserve">    </w:t>
+      </w:r>
+      <w:r>
+        <w:rPr>
+          <w:rFonts w:ascii="inherit" w:eastAsia="Times New Roman" w:hAnsi="inherit" w:cs="Courier New"/>
+          <w:b/>
+          <w:bCs/>
+          <w:color w:val="333333"/>
+          <w:sz w:val="20"/>
+          <w:szCs w:val="20"/>
+          <w:bdr w:val="none" w:sz="0" w:space="0" w:color="auto" w:frame="1"/>
+          <w:shd w:val="clear" w:color="auto" w:fill="F7F7F8"/>
+        </w:rPr>
+        <w:t>return</w:t>
+      </w:r>
+      <w:r>
+        <w:rPr>
+          <w:rFonts w:ascii="Consolas" w:eastAsia="Times New Roman" w:hAnsi="Consolas" w:cs="Courier New"/>
+          <w:color w:val="0F2B3D"/>
+          <w:sz w:val="20"/>
+          <w:szCs w:val="20"/>
+          <w:bdr w:val="none" w:sz="0" w:space="0" w:color="auto" w:frame="1"/>
+          <w:shd w:val="clear" w:color="auto" w:fill="F7F7F8"/>
+        </w:rPr>
+        <w:t xml:space="preserve"> </w:t>
+      </w:r>
+      <w:r>
+        <w:rPr>
+          <w:rFonts w:ascii="inherit" w:eastAsia="Times New Roman" w:hAnsi="inherit" w:cs="Courier New"/>
+          <w:color w:val="000080"/>
+          <w:sz w:val="20"/>
+          <w:szCs w:val="20"/>
+          <w:bdr w:val="none" w:sz="0" w:space="0" w:color="auto" w:frame="1"/>
+          <w:shd w:val="clear" w:color="auto" w:fill="F7F7F8"/>
+        </w:rPr>
+        <w:t xml:space="preserve">&lt;Router </w:t>
+      </w:r>
+      <w:r>
+        <w:rPr>
+          <w:rFonts w:ascii="inherit" w:eastAsia="Times New Roman" w:hAnsi="inherit" w:cs="Courier New"/>
+          <w:color w:val="008080"/>
+          <w:sz w:val="20"/>
+          <w:szCs w:val="20"/>
+          <w:bdr w:val="none" w:sz="0" w:space="0" w:color="auto" w:frame="1"/>
+          <w:shd w:val="clear" w:color="auto" w:fill="F7F7F8"/>
+        </w:rPr>
+        <w:t>history</w:t>
+      </w:r>
+      <w:r>
+        <w:rPr>
+          <w:rFonts w:ascii="inherit" w:eastAsia="Times New Roman" w:hAnsi="inherit" w:cs="Courier New"/>
+          <w:color w:val="000080"/>
+          <w:sz w:val="20"/>
+          <w:szCs w:val="20"/>
+          <w:bdr w:val="none" w:sz="0" w:space="0" w:color="auto" w:frame="1"/>
+          <w:shd w:val="clear" w:color="auto" w:fill="F7F7F8"/>
+        </w:rPr>
+        <w:t>=</w:t>
+      </w:r>
+      <w:r>
+        <w:rPr>
+          <w:rFonts w:ascii="inherit" w:eastAsia="Times New Roman" w:hAnsi="inherit" w:cs="Courier New"/>
+          <w:color w:val="DD1144"/>
+          <w:sz w:val="20"/>
+          <w:szCs w:val="20"/>
+          <w:bdr w:val="none" w:sz="0" w:space="0" w:color="auto" w:frame="1"/>
+          <w:shd w:val="clear" w:color="auto" w:fill="F7F7F8"/>
+        </w:rPr>
+        <w:t>{</w:t>
+      </w:r>
+      <w:proofErr w:type="spellStart"/>
+      <w:proofErr w:type="gramStart"/>
+      <w:r>
+        <w:rPr>
+          <w:rFonts w:ascii="inherit" w:eastAsia="Times New Roman" w:hAnsi="inherit" w:cs="Courier New"/>
+          <w:color w:val="DD1144"/>
+          <w:sz w:val="20"/>
+          <w:szCs w:val="20"/>
+          <w:bdr w:val="none" w:sz="0" w:space="0" w:color="auto" w:frame="1"/>
+          <w:shd w:val="clear" w:color="auto" w:fill="F7F7F8"/>
+        </w:rPr>
+        <w:t>this.history</w:t>
+      </w:r>
+      <w:proofErr w:type="spellEnd"/>
+      <w:proofErr w:type="gramEnd"/>
+      <w:r>
+        <w:rPr>
+          <w:rFonts w:ascii="inherit" w:eastAsia="Times New Roman" w:hAnsi="inherit" w:cs="Courier New"/>
+          <w:color w:val="DD1144"/>
+          <w:sz w:val="20"/>
+          <w:szCs w:val="20"/>
+          <w:bdr w:val="none" w:sz="0" w:space="0" w:color="auto" w:frame="1"/>
+          <w:shd w:val="clear" w:color="auto" w:fill="F7F7F8"/>
+        </w:rPr>
+        <w:t>}</w:t>
+      </w:r>
+      <w:r>
+        <w:rPr>
+          <w:rFonts w:ascii="inherit" w:eastAsia="Times New Roman" w:hAnsi="inherit" w:cs="Courier New"/>
+          <w:color w:val="000080"/>
+          <w:sz w:val="20"/>
+          <w:szCs w:val="20"/>
+          <w:bdr w:val="none" w:sz="0" w:space="0" w:color="auto" w:frame="1"/>
+          <w:shd w:val="clear" w:color="auto" w:fill="F7F7F8"/>
+        </w:rPr>
+        <w:t xml:space="preserve"> </w:t>
+      </w:r>
+      <w:r>
+        <w:rPr>
+          <w:rFonts w:ascii="inherit" w:eastAsia="Times New Roman" w:hAnsi="inherit" w:cs="Courier New"/>
+          <w:color w:val="008080"/>
+          <w:sz w:val="20"/>
+          <w:szCs w:val="20"/>
+          <w:bdr w:val="none" w:sz="0" w:space="0" w:color="auto" w:frame="1"/>
+          <w:shd w:val="clear" w:color="auto" w:fill="F7F7F8"/>
+        </w:rPr>
+        <w:t>children</w:t>
+      </w:r>
+      <w:r>
+        <w:rPr>
+          <w:rFonts w:ascii="inherit" w:eastAsia="Times New Roman" w:hAnsi="inherit" w:cs="Courier New"/>
+          <w:color w:val="000080"/>
+          <w:sz w:val="20"/>
+          <w:szCs w:val="20"/>
+          <w:bdr w:val="none" w:sz="0" w:space="0" w:color="auto" w:frame="1"/>
+          <w:shd w:val="clear" w:color="auto" w:fill="F7F7F8"/>
+        </w:rPr>
+        <w:t>=</w:t>
+      </w:r>
+      <w:r>
+        <w:rPr>
+          <w:rFonts w:ascii="inherit" w:eastAsia="Times New Roman" w:hAnsi="inherit" w:cs="Courier New"/>
+          <w:color w:val="DD1144"/>
+          <w:sz w:val="20"/>
+          <w:szCs w:val="20"/>
+          <w:bdr w:val="none" w:sz="0" w:space="0" w:color="auto" w:frame="1"/>
+          <w:shd w:val="clear" w:color="auto" w:fill="F7F7F8"/>
+        </w:rPr>
+        <w:t>{</w:t>
+      </w:r>
+      <w:proofErr w:type="spellStart"/>
+      <w:r>
+        <w:rPr>
+          <w:rFonts w:ascii="inherit" w:eastAsia="Times New Roman" w:hAnsi="inherit" w:cs="Courier New"/>
+          <w:color w:val="DD1144"/>
+          <w:sz w:val="20"/>
+          <w:szCs w:val="20"/>
+          <w:bdr w:val="none" w:sz="0" w:space="0" w:color="auto" w:frame="1"/>
+          <w:shd w:val="clear" w:color="auto" w:fill="F7F7F8"/>
+        </w:rPr>
+        <w:t>this.props.children</w:t>
+      </w:r>
+      <w:proofErr w:type="spellEnd"/>
+      <w:r>
+        <w:rPr>
+          <w:rFonts w:ascii="inherit" w:eastAsia="Times New Roman" w:hAnsi="inherit" w:cs="Courier New"/>
+          <w:color w:val="DD1144"/>
+          <w:sz w:val="20"/>
+          <w:szCs w:val="20"/>
+          <w:bdr w:val="none" w:sz="0" w:space="0" w:color="auto" w:frame="1"/>
+          <w:shd w:val="clear" w:color="auto" w:fill="F7F7F8"/>
+        </w:rPr>
+        <w:t>}</w:t>
+      </w:r>
+      <w:r>
+        <w:rPr>
+          <w:rFonts w:ascii="inherit" w:eastAsia="Times New Roman" w:hAnsi="inherit" w:cs="Courier New"/>
+          <w:color w:val="000080"/>
+          <w:sz w:val="20"/>
+          <w:szCs w:val="20"/>
+          <w:bdr w:val="none" w:sz="0" w:space="0" w:color="auto" w:frame="1"/>
+          <w:shd w:val="clear" w:color="auto" w:fill="F7F7F8"/>
+        </w:rPr>
+        <w:t xml:space="preserve"> /&gt;</w:t>
+      </w:r>
+    </w:p>
+    <w:p>
+      <w:pPr>
+        <w:pBdr>
+          <w:top w:val="single" w:sz="6" w:space="0" w:color="B4B9BD"/>
+          <w:left w:val="single" w:sz="6" w:space="0" w:color="B4B9BD"/>
+          <w:bottom w:val="single" w:sz="6" w:space="0" w:color="B4B9BD"/>
+          <w:right w:val="single" w:sz="6" w:space="0" w:color="B4B9BD"/>
+        </w:pBdr>
+        <w:shd w:val="clear" w:color="auto" w:fill="F7F7F8"/>
+        <w:tabs>
+          <w:tab w:val="left" w:pos="916"/>
+          <w:tab w:val="left" w:pos="1832"/>
+          <w:tab w:val="left" w:pos="2748"/>
+          <w:tab w:val="left" w:pos="3664"/>
+          <w:tab w:val="left" w:pos="4580"/>
+          <w:tab w:val="left" w:pos="5496"/>
+          <w:tab w:val="left" w:pos="6412"/>
+          <w:tab w:val="left" w:pos="7328"/>
+          <w:tab w:val="left" w:pos="8244"/>
+          <w:tab w:val="left" w:pos="9160"/>
+          <w:tab w:val="left" w:pos="10076"/>
+          <w:tab w:val="left" w:pos="10992"/>
+          <w:tab w:val="left" w:pos="11908"/>
+          <w:tab w:val="left" w:pos="12824"/>
+          <w:tab w:val="left" w:pos="13740"/>
+          <w:tab w:val="left" w:pos="14656"/>
+        </w:tabs>
+        <w:wordWrap w:val="0"/>
+        <w:spacing w:after="0" w:line="240" w:lineRule="auto"/>
+        <w:textAlignment w:val="baseline"/>
+        <w:rPr>
+          <w:rFonts w:ascii="Consolas" w:eastAsia="Times New Roman" w:hAnsi="Consolas" w:cs="Courier New"/>
+          <w:color w:val="0F2B3D"/>
+          <w:sz w:val="20"/>
+          <w:szCs w:val="20"/>
+          <w:bdr w:val="none" w:sz="0" w:space="0" w:color="auto" w:frame="1"/>
+          <w:shd w:val="clear" w:color="auto" w:fill="F7F7F8"/>
+        </w:rPr>
+      </w:pPr>
+      <w:r>
+        <w:rPr>
+          <w:rFonts w:ascii="Consolas" w:eastAsia="Times New Roman" w:hAnsi="Consolas" w:cs="Courier New"/>
+          <w:color w:val="0F2B3D"/>
+          <w:sz w:val="20"/>
+          <w:szCs w:val="20"/>
+          <w:bdr w:val="none" w:sz="0" w:space="0" w:color="auto" w:frame="1"/>
+          <w:shd w:val="clear" w:color="auto" w:fill="F7F7F8"/>
+        </w:rPr>
+        <w:t xml:space="preserve">  }</w:t>
+      </w:r>
+    </w:p>
+    <w:p>
+      <w:pPr>
+        <w:pBdr>
+          <w:top w:val="single" w:sz="6" w:space="0" w:color="B4B9BD"/>
+          <w:left w:val="single" w:sz="6" w:space="0" w:color="B4B9BD"/>
+          <w:bottom w:val="single" w:sz="6" w:space="0" w:color="B4B9BD"/>
+          <w:right w:val="single" w:sz="6" w:space="0" w:color="B4B9BD"/>
+        </w:pBdr>
+        <w:shd w:val="clear" w:color="auto" w:fill="F7F7F8"/>
+        <w:tabs>
+          <w:tab w:val="left" w:pos="916"/>
+          <w:tab w:val="left" w:pos="1832"/>
+          <w:tab w:val="left" w:pos="2748"/>
+          <w:tab w:val="left" w:pos="3664"/>
+          <w:tab w:val="left" w:pos="4580"/>
+          <w:tab w:val="left" w:pos="5496"/>
+          <w:tab w:val="left" w:pos="6412"/>
+          <w:tab w:val="left" w:pos="7328"/>
+          <w:tab w:val="left" w:pos="8244"/>
+          <w:tab w:val="left" w:pos="9160"/>
+          <w:tab w:val="left" w:pos="10076"/>
+          <w:tab w:val="left" w:pos="10992"/>
+          <w:tab w:val="left" w:pos="11908"/>
+          <w:tab w:val="left" w:pos="12824"/>
+          <w:tab w:val="left" w:pos="13740"/>
+          <w:tab w:val="left" w:pos="14656"/>
+        </w:tabs>
+        <w:wordWrap w:val="0"/>
+        <w:spacing w:after="0" w:line="240" w:lineRule="auto"/>
+        <w:textAlignment w:val="baseline"/>
+        <w:rPr>
+          <w:rFonts w:ascii="Consolas" w:eastAsia="Times New Roman" w:hAnsi="Consolas" w:cs="Courier New"/>
+          <w:color w:val="0F2B3D"/>
+          <w:sz w:val="20"/>
+          <w:szCs w:val="20"/>
+          <w:bdr w:val="none" w:sz="0" w:space="0" w:color="auto" w:frame="1"/>
+          <w:shd w:val="clear" w:color="auto" w:fill="F7F7F8"/>
+        </w:rPr>
+      </w:pPr>
+      <w:r>
+        <w:rPr>
+          <w:rFonts w:ascii="Consolas" w:eastAsia="Times New Roman" w:hAnsi="Consolas" w:cs="Courier New"/>
+          <w:color w:val="0F2B3D"/>
+          <w:sz w:val="20"/>
+          <w:szCs w:val="20"/>
+          <w:bdr w:val="none" w:sz="0" w:space="0" w:color="auto" w:frame="1"/>
+          <w:shd w:val="clear" w:color="auto" w:fill="F7F7F8"/>
+        </w:rPr>
+        <w:t>}</w:t>
+      </w:r>
+    </w:p>
+    <w:p>
+      <w:pPr>
+        <w:spacing w:after="0" w:line="240" w:lineRule="auto"/>
+        <w:textAlignment w:val="baseline"/>
+        <w:rPr>
+          <w:rFonts w:ascii="inherit" w:hAnsi="inherit" w:cs="Helvetica"/>
+          <w:color w:val="4F4F4F"/>
+          <w:sz w:val="23"/>
+          <w:szCs w:val="23"/>
+        </w:rPr>
+      </w:pPr>
+      <w:r>
+        <w:rPr>
+          <w:rFonts w:ascii="inherit" w:hAnsi="inherit" w:cs="Helvetica"/>
+          <w:color w:val="4F4F4F"/>
+          <w:sz w:val="23"/>
+          <w:szCs w:val="23"/>
+        </w:rPr>
+        <w:lastRenderedPageBreak/>
+        <w:t xml:space="preserve">React router has three </w:t>
+      </w:r>
+      <w:r>
+        <w:rPr>
+          <w:rFonts w:ascii="inherit" w:hAnsi="inherit" w:cs="Helvetica"/>
+          <w:color w:val="4F4F4F"/>
+          <w:sz w:val="23"/>
+          <w:szCs w:val="23"/>
+        </w:rPr>
+        <w:t>components:</w:t>
+      </w:r>
+    </w:p>
+    <w:p>
+      <w:pPr>
+        <w:pStyle w:val="ListParagraph"/>
+        <w:numPr>
+          <w:ilvl w:val="1"/>
+          <w:numId w:val="7"/>
+        </w:numPr>
+        <w:spacing w:after="0" w:line="240" w:lineRule="auto"/>
+        <w:textAlignment w:val="baseline"/>
+        <w:rPr>
+          <w:rFonts w:ascii="inherit" w:hAnsi="inherit" w:cs="Helvetica"/>
+          <w:color w:val="4F4F4F"/>
+          <w:sz w:val="23"/>
+          <w:szCs w:val="23"/>
+        </w:rPr>
+      </w:pPr>
+      <w:proofErr w:type="spellStart"/>
+      <w:r>
+        <w:rPr>
+          <w:rFonts w:ascii="inherit" w:hAnsi="inherit" w:cs="Helvetica"/>
+          <w:color w:val="4F4F4F"/>
+          <w:sz w:val="23"/>
+          <w:szCs w:val="23"/>
+        </w:rPr>
+        <w:t>BrowserRouter</w:t>
+      </w:r>
+      <w:proofErr w:type="spellEnd"/>
+      <w:r>
+        <w:rPr>
+          <w:rFonts w:ascii="inherit" w:hAnsi="inherit" w:cs="Helvetica"/>
+          <w:color w:val="4F4F4F"/>
+          <w:sz w:val="23"/>
+          <w:szCs w:val="23"/>
+        </w:rPr>
+        <w:t xml:space="preserve"> </w:t>
+      </w:r>
+    </w:p>
+    <w:p>
+      <w:pPr>
+        <w:pStyle w:val="ListParagraph"/>
+        <w:numPr>
+          <w:ilvl w:val="1"/>
+          <w:numId w:val="7"/>
+        </w:numPr>
+        <w:spacing w:after="0" w:line="240" w:lineRule="auto"/>
+        <w:textAlignment w:val="baseline"/>
+        <w:rPr>
+          <w:rFonts w:ascii="inherit" w:hAnsi="inherit" w:cs="Helvetica"/>
+          <w:color w:val="4F4F4F"/>
+          <w:sz w:val="23"/>
+          <w:szCs w:val="23"/>
+        </w:rPr>
+      </w:pPr>
+      <w:r>
+        <w:rPr>
+          <w:rFonts w:ascii="inherit" w:hAnsi="inherit" w:cs="Helvetica"/>
+          <w:color w:val="4F4F4F"/>
+          <w:sz w:val="23"/>
+          <w:szCs w:val="23"/>
+        </w:rPr>
+        <w:t>Route</w:t>
+      </w:r>
+    </w:p>
+    <w:p>
+      <w:pPr>
+        <w:pStyle w:val="ListParagraph"/>
+        <w:numPr>
+          <w:ilvl w:val="1"/>
+          <w:numId w:val="7"/>
+        </w:numPr>
+        <w:spacing w:after="0" w:line="240" w:lineRule="auto"/>
+        <w:textAlignment w:val="baseline"/>
+        <w:rPr>
+          <w:rFonts w:ascii="inherit" w:hAnsi="inherit" w:cs="Helvetica"/>
+          <w:color w:val="4F4F4F"/>
+          <w:sz w:val="23"/>
+          <w:szCs w:val="23"/>
+        </w:rPr>
+      </w:pPr>
+      <w:r>
+        <w:rPr>
+          <w:rFonts w:ascii="inherit" w:hAnsi="inherit" w:cs="Helvetica"/>
+          <w:color w:val="4F4F4F"/>
+          <w:sz w:val="23"/>
+          <w:szCs w:val="23"/>
+        </w:rPr>
+        <w:t>Link</w:t>
+      </w:r>
+    </w:p>
+    <w:p>
+      <w:pPr>
+        <w:pStyle w:val="ListParagraph"/>
+        <w:numPr>
+          <w:ilvl w:val="0"/>
+          <w:numId w:val="7"/>
+        </w:numPr>
+        <w:shd w:val="clear" w:color="auto" w:fill="F7F7F7"/>
+        <w:tabs>
+          <w:tab w:val="left" w:pos="916"/>
+          <w:tab w:val="left" w:pos="1832"/>
+          <w:tab w:val="left" w:pos="2748"/>
+          <w:tab w:val="left" w:pos="3664"/>
+          <w:tab w:val="left" w:pos="4580"/>
+          <w:tab w:val="left" w:pos="5496"/>
+          <w:tab w:val="left" w:pos="6412"/>
+          <w:tab w:val="left" w:pos="7328"/>
+          <w:tab w:val="left" w:pos="8244"/>
+          <w:tab w:val="left" w:pos="9160"/>
+          <w:tab w:val="left" w:pos="10076"/>
+          <w:tab w:val="left" w:pos="10992"/>
+          <w:tab w:val="left" w:pos="11908"/>
+          <w:tab w:val="left" w:pos="12824"/>
+          <w:tab w:val="left" w:pos="13740"/>
+          <w:tab w:val="left" w:pos="14656"/>
+        </w:tabs>
+        <w:spacing w:after="360" w:line="240" w:lineRule="auto"/>
+        <w:rPr>
+          <w:rFonts w:ascii="Courier New" w:eastAsia="Times New Roman" w:hAnsi="Courier New" w:cs="Courier New"/>
+          <w:color w:val="000000"/>
+          <w:sz w:val="24"/>
+          <w:szCs w:val="24"/>
+        </w:rPr>
+      </w:pPr>
+      <w:r>
+        <w:rPr>
+          <w:rFonts w:ascii="Courier New" w:eastAsia="Times New Roman" w:hAnsi="Courier New" w:cs="Courier New"/>
+          <w:i/>
+          <w:iCs/>
+          <w:color w:val="999988"/>
+          <w:sz w:val="24"/>
+          <w:szCs w:val="24"/>
+        </w:rPr>
+        <w:t>// using ES6 modules</w:t>
+      </w:r>
+    </w:p>
+    <w:p>
+      <w:pPr>
+        <w:pStyle w:val="ListParagraph"/>
+        <w:numPr>
+          <w:ilvl w:val="0"/>
+          <w:numId w:val="7"/>
+        </w:numPr>
+        <w:shd w:val="clear" w:color="auto" w:fill="F7F7F7"/>
+        <w:tabs>
+          <w:tab w:val="left" w:pos="916"/>
+          <w:tab w:val="left" w:pos="1832"/>
+          <w:tab w:val="left" w:pos="2748"/>
+          <w:tab w:val="left" w:pos="3664"/>
+          <w:tab w:val="left" w:pos="4580"/>
+          <w:tab w:val="left" w:pos="5496"/>
+          <w:tab w:val="left" w:pos="6412"/>
+          <w:tab w:val="left" w:pos="7328"/>
+          <w:tab w:val="left" w:pos="8244"/>
+          <w:tab w:val="left" w:pos="9160"/>
+          <w:tab w:val="left" w:pos="10076"/>
+          <w:tab w:val="left" w:pos="10992"/>
+          <w:tab w:val="left" w:pos="11908"/>
+          <w:tab w:val="left" w:pos="12824"/>
+          <w:tab w:val="left" w:pos="13740"/>
+          <w:tab w:val="left" w:pos="14656"/>
+        </w:tabs>
+        <w:spacing w:after="360" w:line="240" w:lineRule="auto"/>
+        <w:rPr>
+          <w:rFonts w:ascii="Courier New" w:eastAsia="Times New Roman" w:hAnsi="Courier New" w:cs="Courier New"/>
+          <w:color w:val="000000"/>
+          <w:sz w:val="24"/>
+          <w:szCs w:val="24"/>
+        </w:rPr>
+      </w:pPr>
+      <w:r>
+        <w:rPr>
+          <w:rFonts w:ascii="Courier New" w:eastAsia="Times New Roman" w:hAnsi="Courier New" w:cs="Courier New"/>
+          <w:b/>
+          <w:bCs/>
+          <w:color w:val="222222"/>
+          <w:sz w:val="24"/>
+          <w:szCs w:val="24"/>
+        </w:rPr>
+        <w:t>import</w:t>
+      </w:r>
+      <w:r>
+        <w:rPr>
+          <w:rFonts w:ascii="Courier New" w:eastAsia="Times New Roman" w:hAnsi="Courier New" w:cs="Courier New"/>
+          <w:color w:val="000000"/>
+          <w:sz w:val="24"/>
+          <w:szCs w:val="24"/>
+        </w:rPr>
+        <w:t> </w:t>
+      </w:r>
+      <w:proofErr w:type="gramStart"/>
+      <w:r>
+        <w:rPr>
+          <w:rFonts w:ascii="Courier New" w:eastAsia="Times New Roman" w:hAnsi="Courier New" w:cs="Courier New"/>
+          <w:color w:val="000000"/>
+          <w:sz w:val="24"/>
+          <w:szCs w:val="24"/>
+        </w:rPr>
+        <w:t>{ </w:t>
+      </w:r>
+      <w:proofErr w:type="spellStart"/>
+      <w:r>
+        <w:rPr>
+          <w:rFonts w:ascii="Courier New" w:eastAsia="Times New Roman" w:hAnsi="Courier New" w:cs="Courier New"/>
+          <w:color w:val="008080"/>
+          <w:sz w:val="24"/>
+          <w:szCs w:val="24"/>
+        </w:rPr>
+        <w:t>BrowserRouter</w:t>
+      </w:r>
+      <w:proofErr w:type="spellEnd"/>
+      <w:proofErr w:type="gramEnd"/>
+      <w:r>
+        <w:rPr>
+          <w:rFonts w:ascii="Courier New" w:eastAsia="Times New Roman" w:hAnsi="Courier New" w:cs="Courier New"/>
+          <w:color w:val="000000"/>
+          <w:sz w:val="24"/>
+          <w:szCs w:val="24"/>
+        </w:rPr>
+        <w:t>, </w:t>
+      </w:r>
+      <w:r>
+        <w:rPr>
+          <w:rFonts w:ascii="Courier New" w:eastAsia="Times New Roman" w:hAnsi="Courier New" w:cs="Courier New"/>
+          <w:color w:val="008080"/>
+          <w:sz w:val="24"/>
+          <w:szCs w:val="24"/>
+        </w:rPr>
+        <w:t>Route</w:t>
+      </w:r>
+      <w:r>
+        <w:rPr>
+          <w:rFonts w:ascii="Courier New" w:eastAsia="Times New Roman" w:hAnsi="Courier New" w:cs="Courier New"/>
+          <w:color w:val="000000"/>
+          <w:sz w:val="24"/>
+          <w:szCs w:val="24"/>
+        </w:rPr>
+        <w:t>, </w:t>
+      </w:r>
+      <w:r>
+        <w:rPr>
+          <w:rFonts w:ascii="Courier New" w:eastAsia="Times New Roman" w:hAnsi="Courier New" w:cs="Courier New"/>
+          <w:color w:val="008080"/>
+          <w:sz w:val="24"/>
+          <w:szCs w:val="24"/>
+        </w:rPr>
+        <w:t>Link</w:t>
+      </w:r>
+      <w:r>
+        <w:rPr>
+          <w:rFonts w:ascii="Courier New" w:eastAsia="Times New Roman" w:hAnsi="Courier New" w:cs="Courier New"/>
+          <w:color w:val="000000"/>
+          <w:sz w:val="24"/>
+          <w:szCs w:val="24"/>
+        </w:rPr>
+        <w:t> } </w:t>
+      </w:r>
+      <w:r>
+        <w:rPr>
+          <w:rFonts w:ascii="Courier New" w:eastAsia="Times New Roman" w:hAnsi="Courier New" w:cs="Courier New"/>
+          <w:b/>
+          <w:bCs/>
+          <w:color w:val="222222"/>
+          <w:sz w:val="24"/>
+          <w:szCs w:val="24"/>
+        </w:rPr>
+        <w:t>from</w:t>
+      </w:r>
+      <w:r>
+        <w:rPr>
+          <w:rFonts w:ascii="Courier New" w:eastAsia="Times New Roman" w:hAnsi="Courier New" w:cs="Courier New"/>
+          <w:color w:val="000000"/>
+          <w:sz w:val="24"/>
+          <w:szCs w:val="24"/>
+        </w:rPr>
+        <w:t> </w:t>
+      </w:r>
+      <w:r>
+        <w:rPr>
+          <w:rFonts w:ascii="Courier New" w:eastAsia="Times New Roman" w:hAnsi="Courier New" w:cs="Courier New"/>
+          <w:color w:val="DD1144"/>
+          <w:sz w:val="24"/>
+          <w:szCs w:val="24"/>
+        </w:rPr>
+        <w:t>'react-router-</w:t>
+      </w:r>
+      <w:proofErr w:type="spellStart"/>
+      <w:r>
+        <w:rPr>
+          <w:rFonts w:ascii="Courier New" w:eastAsia="Times New Roman" w:hAnsi="Courier New" w:cs="Courier New"/>
+          <w:color w:val="DD1144"/>
+          <w:sz w:val="24"/>
+          <w:szCs w:val="24"/>
+        </w:rPr>
+        <w:t>dom</w:t>
+      </w:r>
+      <w:proofErr w:type="spellEnd"/>
+      <w:r>
+        <w:rPr>
+          <w:rFonts w:ascii="Courier New" w:eastAsia="Times New Roman" w:hAnsi="Courier New" w:cs="Courier New"/>
+          <w:color w:val="DD1144"/>
+          <w:sz w:val="24"/>
+          <w:szCs w:val="24"/>
+        </w:rPr>
+        <w:t>'</w:t>
+      </w:r>
+    </w:p>
+    <w:p>
+      <w:pPr>
+        <w:spacing w:after="0" w:line="240" w:lineRule="auto"/>
+        <w:textAlignment w:val="baseline"/>
+        <w:rPr>
+          <w:rFonts w:ascii="inherit" w:hAnsi="inherit" w:cs="Helvetica"/>
+          <w:color w:val="4F4F4F"/>
+          <w:sz w:val="23"/>
+          <w:szCs w:val="23"/>
+        </w:rPr>
+      </w:pPr>
+      <w:bookmarkStart w:id="0" w:name="_GoBack"/>
+      <w:bookmarkEnd w:id="0"/>
+    </w:p>
     <w:sectPr>
       <w:pgSz w:w="12240" w:h="15840"/>
       <w:pgMar w:top="1440" w:right="1440" w:bottom="1440" w:left="1440" w:header="720" w:footer="720" w:gutter="0"/>
@@ -3411,9 +6755,122 @@
 <file path=word/numbering.xml><?xml version="1.0" encoding="utf-8"?>
 <w:numbering xmlns:wpc="http://schemas.microsoft.com/office/word/2010/wordprocessingCanvas" xmlns:cx="http://schemas.microsoft.com/office/drawing/2014/chartex" xmlns:cx1="http://schemas.microsoft.com/office/drawing/2015/9/8/chartex" xmlns:cx2="http://schemas.microsoft.com/office/drawing/2015/10/21/chartex" xmlns:cx3="http://schemas.microsoft.com/office/drawing/2016/5/9/chartex" xmlns:cx4="http://schemas.microsoft.com/office/drawing/2016/5/10/chartex" xmlns:cx5="http://schemas.microsoft.com/office/drawing/2016/5/11/chartex" xmlns:cx6="http://schemas.microsoft.com/office/drawing/2016/5/12/chartex" xmlns:cx7="http://schemas.microsoft.com/office/drawing/2016/5/13/chartex" xmlns:cx8="http://schemas.microsoft.com/office/drawing/2016/5/14/chartex" xmlns:mc="http://schemas.openxmlformats.org/markup-compatibility/2006" xmlns:aink="http://schemas.microsoft.com/office/drawing/2016/ink" xmlns:am3d="http://schemas.microsoft.com/office/drawing/2017/model3d" xmlns:o="urn:schemas-microsoft-com:office:office" xmlns:r="http://schemas.openxmlformats.org/officeDocument/2006/relationships" xmlns:m="http://schemas.openxmlformats.org/officeDocument/2006/math" xmlns:v="urn:schemas-microsoft-com:vml" xmlns:wp14="http://schemas.microsoft.com/office/word/2010/wordprocessingDrawing" xmlns:wp="http://schemas.openxmlformats.org/drawingml/2006/wordprocessingDrawing" xmlns:w10="urn:schemas-microsoft-com:office:word" xmlns:w="http://schemas.openxmlformats.org/wordprocessingml/2006/main" xmlns:w14="http://schemas.microsoft.com/office/word/2010/wordml" xmlns:w15="http://schemas.microsoft.com/office/word/2012/wordml" xmlns:w16cid="http://schemas.microsoft.com/office/word/2016/wordml/cid" xmlns:w16se="http://schemas.microsoft.com/office/word/2015/wordml/symex" xmlns:wpg="http://schemas.microsoft.com/office/word/2010/wordprocessingGroup" xmlns:wpi="http://schemas.microsoft.com/office/word/2010/wordprocessingInk" xmlns:wne="http://schemas.microsoft.com/office/word/2006/wordml" xmlns:wps="http://schemas.microsoft.com/office/word/2010/wordprocessingShape" mc:Ignorable="w14 w15 w16se w16cid wp14">
   <w:abstractNum w:abstractNumId="0" w15:restartNumberingAfterBreak="0">
-    <w:nsid w:val="24CF60F9"/>
+    <w:nsid w:val="0E032CC7"/>
     <w:multiLevelType w:val="multilevel"/>
-    <w:tmpl w:val="FCF25E32"/>
+    <w:tmpl w:val="00D68CD0"/>
+    <w:lvl w:ilvl="0">
+      <w:start w:val="1"/>
+      <w:numFmt w:val="decimal"/>
+      <w:lvlText w:val="%1."/>
+      <w:lvlJc w:val="left"/>
+      <w:pPr>
+        <w:tabs>
+          <w:tab w:val="num" w:pos="720"/>
+        </w:tabs>
+        <w:ind w:left="720" w:hanging="360"/>
+      </w:pPr>
+    </w:lvl>
+    <w:lvl w:ilvl="1" w:tentative="1">
+      <w:start w:val="1"/>
+      <w:numFmt w:val="decimal"/>
+      <w:lvlText w:val="%2."/>
+      <w:lvlJc w:val="left"/>
+      <w:pPr>
+        <w:tabs>
+          <w:tab w:val="num" w:pos="1440"/>
+        </w:tabs>
+        <w:ind w:left="1440" w:hanging="360"/>
+      </w:pPr>
+    </w:lvl>
+    <w:lvl w:ilvl="2" w:tentative="1">
+      <w:start w:val="1"/>
+      <w:numFmt w:val="decimal"/>
+      <w:lvlText w:val="%3."/>
+      <w:lvlJc w:val="left"/>
+      <w:pPr>
+        <w:tabs>
+          <w:tab w:val="num" w:pos="2160"/>
+        </w:tabs>
+        <w:ind w:left="2160" w:hanging="360"/>
+      </w:pPr>
+    </w:lvl>
+    <w:lvl w:ilvl="3" w:tentative="1">
+      <w:start w:val="1"/>
+      <w:numFmt w:val="decimal"/>
+      <w:lvlText w:val="%4."/>
+      <w:lvlJc w:val="left"/>
+      <w:pPr>
+        <w:tabs>
+          <w:tab w:val="num" w:pos="2880"/>
+        </w:tabs>
+        <w:ind w:left="2880" w:hanging="360"/>
+      </w:pPr>
+    </w:lvl>
+    <w:lvl w:ilvl="4" w:tentative="1">
+      <w:start w:val="1"/>
+      <w:numFmt w:val="decimal"/>
+      <w:lvlText w:val="%5."/>
+      <w:lvlJc w:val="left"/>
+      <w:pPr>
+        <w:tabs>
+          <w:tab w:val="num" w:pos="3600"/>
+        </w:tabs>
+        <w:ind w:left="3600" w:hanging="360"/>
+      </w:pPr>
+    </w:lvl>
+    <w:lvl w:ilvl="5" w:tentative="1">
+      <w:start w:val="1"/>
+      <w:numFmt w:val="decimal"/>
+      <w:lvlText w:val="%6."/>
+      <w:lvlJc w:val="left"/>
+      <w:pPr>
+        <w:tabs>
+          <w:tab w:val="num" w:pos="4320"/>
+        </w:tabs>
+        <w:ind w:left="4320" w:hanging="360"/>
+      </w:pPr>
+    </w:lvl>
+    <w:lvl w:ilvl="6" w:tentative="1">
+      <w:start w:val="1"/>
+      <w:numFmt w:val="decimal"/>
+      <w:lvlText w:val="%7."/>
+      <w:lvlJc w:val="left"/>
+      <w:pPr>
+        <w:tabs>
+          <w:tab w:val="num" w:pos="5040"/>
+        </w:tabs>
+        <w:ind w:left="5040" w:hanging="360"/>
+      </w:pPr>
+    </w:lvl>
+    <w:lvl w:ilvl="7" w:tentative="1">
+      <w:start w:val="1"/>
+      <w:numFmt w:val="decimal"/>
+      <w:lvlText w:val="%8."/>
+      <w:lvlJc w:val="left"/>
+      <w:pPr>
+        <w:tabs>
+          <w:tab w:val="num" w:pos="5760"/>
+        </w:tabs>
+        <w:ind w:left="5760" w:hanging="360"/>
+      </w:pPr>
+    </w:lvl>
+    <w:lvl w:ilvl="8" w:tentative="1">
+      <w:start w:val="1"/>
+      <w:numFmt w:val="decimal"/>
+      <w:lvlText w:val="%9."/>
+      <w:lvlJc w:val="left"/>
+      <w:pPr>
+        <w:tabs>
+          <w:tab w:val="num" w:pos="6480"/>
+        </w:tabs>
+        <w:ind w:left="6480" w:hanging="360"/>
+      </w:pPr>
+    </w:lvl>
+  </w:abstractNum>
+  <w:abstractNum w:abstractNumId="1" w15:restartNumberingAfterBreak="0">
+    <w:nsid w:val="195A4534"/>
+    <w:multiLevelType w:val="multilevel"/>
+    <w:tmpl w:val="39443588"/>
     <w:lvl w:ilvl="0">
       <w:start w:val="1"/>
       <w:numFmt w:val="bullet"/>
@@ -3559,123 +7016,10 @@
       </w:rPr>
     </w:lvl>
   </w:abstractNum>
-  <w:abstractNum w:abstractNumId="1" w15:restartNumberingAfterBreak="0">
-    <w:nsid w:val="2D67008D"/>
+  <w:abstractNum w:abstractNumId="2" w15:restartNumberingAfterBreak="0">
+    <w:nsid w:val="24CF60F9"/>
     <w:multiLevelType w:val="multilevel"/>
-    <w:tmpl w:val="BDB0812E"/>
-    <w:lvl w:ilvl="0">
-      <w:start w:val="1"/>
-      <w:numFmt w:val="decimal"/>
-      <w:lvlText w:val="%1."/>
-      <w:lvlJc w:val="left"/>
-      <w:pPr>
-        <w:tabs>
-          <w:tab w:val="num" w:pos="720"/>
-        </w:tabs>
-        <w:ind w:left="720" w:hanging="360"/>
-      </w:pPr>
-    </w:lvl>
-    <w:lvl w:ilvl="1" w:tentative="1">
-      <w:start w:val="1"/>
-      <w:numFmt w:val="decimal"/>
-      <w:lvlText w:val="%2."/>
-      <w:lvlJc w:val="left"/>
-      <w:pPr>
-        <w:tabs>
-          <w:tab w:val="num" w:pos="1440"/>
-        </w:tabs>
-        <w:ind w:left="1440" w:hanging="360"/>
-      </w:pPr>
-    </w:lvl>
-    <w:lvl w:ilvl="2" w:tentative="1">
-      <w:start w:val="1"/>
-      <w:numFmt w:val="decimal"/>
-      <w:lvlText w:val="%3."/>
-      <w:lvlJc w:val="left"/>
-      <w:pPr>
-        <w:tabs>
-          <w:tab w:val="num" w:pos="2160"/>
-        </w:tabs>
-        <w:ind w:left="2160" w:hanging="360"/>
-      </w:pPr>
-    </w:lvl>
-    <w:lvl w:ilvl="3" w:tentative="1">
-      <w:start w:val="1"/>
-      <w:numFmt w:val="decimal"/>
-      <w:lvlText w:val="%4."/>
-      <w:lvlJc w:val="left"/>
-      <w:pPr>
-        <w:tabs>
-          <w:tab w:val="num" w:pos="2880"/>
-        </w:tabs>
-        <w:ind w:left="2880" w:hanging="360"/>
-      </w:pPr>
-    </w:lvl>
-    <w:lvl w:ilvl="4" w:tentative="1">
-      <w:start w:val="1"/>
-      <w:numFmt w:val="decimal"/>
-      <w:lvlText w:val="%5."/>
-      <w:lvlJc w:val="left"/>
-      <w:pPr>
-        <w:tabs>
-          <w:tab w:val="num" w:pos="3600"/>
-        </w:tabs>
-        <w:ind w:left="3600" w:hanging="360"/>
-      </w:pPr>
-    </w:lvl>
-    <w:lvl w:ilvl="5" w:tentative="1">
-      <w:start w:val="1"/>
-      <w:numFmt w:val="decimal"/>
-      <w:lvlText w:val="%6."/>
-      <w:lvlJc w:val="left"/>
-      <w:pPr>
-        <w:tabs>
-          <w:tab w:val="num" w:pos="4320"/>
-        </w:tabs>
-        <w:ind w:left="4320" w:hanging="360"/>
-      </w:pPr>
-    </w:lvl>
-    <w:lvl w:ilvl="6" w:tentative="1">
-      <w:start w:val="1"/>
-      <w:numFmt w:val="decimal"/>
-      <w:lvlText w:val="%7."/>
-      <w:lvlJc w:val="left"/>
-      <w:pPr>
-        <w:tabs>
-          <w:tab w:val="num" w:pos="5040"/>
-        </w:tabs>
-        <w:ind w:left="5040" w:hanging="360"/>
-      </w:pPr>
-    </w:lvl>
-    <w:lvl w:ilvl="7" w:tentative="1">
-      <w:start w:val="1"/>
-      <w:numFmt w:val="decimal"/>
-      <w:lvlText w:val="%8."/>
-      <w:lvlJc w:val="left"/>
-      <w:pPr>
-        <w:tabs>
-          <w:tab w:val="num" w:pos="5760"/>
-        </w:tabs>
-        <w:ind w:left="5760" w:hanging="360"/>
-      </w:pPr>
-    </w:lvl>
-    <w:lvl w:ilvl="8" w:tentative="1">
-      <w:start w:val="1"/>
-      <w:numFmt w:val="decimal"/>
-      <w:lvlText w:val="%9."/>
-      <w:lvlJc w:val="left"/>
-      <w:pPr>
-        <w:tabs>
-          <w:tab w:val="num" w:pos="6480"/>
-        </w:tabs>
-        <w:ind w:left="6480" w:hanging="360"/>
-      </w:pPr>
-    </w:lvl>
-  </w:abstractNum>
-  <w:abstractNum w:abstractNumId="2" w15:restartNumberingAfterBreak="0">
-    <w:nsid w:val="3F014194"/>
-    <w:multiLevelType w:val="multilevel"/>
-    <w:tmpl w:val="1DDAAC0E"/>
+    <w:tmpl w:val="FCF25E32"/>
     <w:lvl w:ilvl="0">
       <w:start w:val="1"/>
       <w:numFmt w:val="bullet"/>
@@ -3822,9 +7166,122 @@
     </w:lvl>
   </w:abstractNum>
   <w:abstractNum w:abstractNumId="3" w15:restartNumberingAfterBreak="0">
-    <w:nsid w:val="6E7D0E19"/>
+    <w:nsid w:val="2D67008D"/>
     <w:multiLevelType w:val="multilevel"/>
-    <w:tmpl w:val="13B68DE8"/>
+    <w:tmpl w:val="BDB0812E"/>
+    <w:lvl w:ilvl="0">
+      <w:start w:val="1"/>
+      <w:numFmt w:val="decimal"/>
+      <w:lvlText w:val="%1."/>
+      <w:lvlJc w:val="left"/>
+      <w:pPr>
+        <w:tabs>
+          <w:tab w:val="num" w:pos="720"/>
+        </w:tabs>
+        <w:ind w:left="720" w:hanging="360"/>
+      </w:pPr>
+    </w:lvl>
+    <w:lvl w:ilvl="1" w:tentative="1">
+      <w:start w:val="1"/>
+      <w:numFmt w:val="decimal"/>
+      <w:lvlText w:val="%2."/>
+      <w:lvlJc w:val="left"/>
+      <w:pPr>
+        <w:tabs>
+          <w:tab w:val="num" w:pos="1440"/>
+        </w:tabs>
+        <w:ind w:left="1440" w:hanging="360"/>
+      </w:pPr>
+    </w:lvl>
+    <w:lvl w:ilvl="2" w:tentative="1">
+      <w:start w:val="1"/>
+      <w:numFmt w:val="decimal"/>
+      <w:lvlText w:val="%3."/>
+      <w:lvlJc w:val="left"/>
+      <w:pPr>
+        <w:tabs>
+          <w:tab w:val="num" w:pos="2160"/>
+        </w:tabs>
+        <w:ind w:left="2160" w:hanging="360"/>
+      </w:pPr>
+    </w:lvl>
+    <w:lvl w:ilvl="3" w:tentative="1">
+      <w:start w:val="1"/>
+      <w:numFmt w:val="decimal"/>
+      <w:lvlText w:val="%4."/>
+      <w:lvlJc w:val="left"/>
+      <w:pPr>
+        <w:tabs>
+          <w:tab w:val="num" w:pos="2880"/>
+        </w:tabs>
+        <w:ind w:left="2880" w:hanging="360"/>
+      </w:pPr>
+    </w:lvl>
+    <w:lvl w:ilvl="4" w:tentative="1">
+      <w:start w:val="1"/>
+      <w:numFmt w:val="decimal"/>
+      <w:lvlText w:val="%5."/>
+      <w:lvlJc w:val="left"/>
+      <w:pPr>
+        <w:tabs>
+          <w:tab w:val="num" w:pos="3600"/>
+        </w:tabs>
+        <w:ind w:left="3600" w:hanging="360"/>
+      </w:pPr>
+    </w:lvl>
+    <w:lvl w:ilvl="5" w:tentative="1">
+      <w:start w:val="1"/>
+      <w:numFmt w:val="decimal"/>
+      <w:lvlText w:val="%6."/>
+      <w:lvlJc w:val="left"/>
+      <w:pPr>
+        <w:tabs>
+          <w:tab w:val="num" w:pos="4320"/>
+        </w:tabs>
+        <w:ind w:left="4320" w:hanging="360"/>
+      </w:pPr>
+    </w:lvl>
+    <w:lvl w:ilvl="6" w:tentative="1">
+      <w:start w:val="1"/>
+      <w:numFmt w:val="decimal"/>
+      <w:lvlText w:val="%7."/>
+      <w:lvlJc w:val="left"/>
+      <w:pPr>
+        <w:tabs>
+          <w:tab w:val="num" w:pos="5040"/>
+        </w:tabs>
+        <w:ind w:left="5040" w:hanging="360"/>
+      </w:pPr>
+    </w:lvl>
+    <w:lvl w:ilvl="7" w:tentative="1">
+      <w:start w:val="1"/>
+      <w:numFmt w:val="decimal"/>
+      <w:lvlText w:val="%8."/>
+      <w:lvlJc w:val="left"/>
+      <w:pPr>
+        <w:tabs>
+          <w:tab w:val="num" w:pos="5760"/>
+        </w:tabs>
+        <w:ind w:left="5760" w:hanging="360"/>
+      </w:pPr>
+    </w:lvl>
+    <w:lvl w:ilvl="8" w:tentative="1">
+      <w:start w:val="1"/>
+      <w:numFmt w:val="decimal"/>
+      <w:lvlText w:val="%9."/>
+      <w:lvlJc w:val="left"/>
+      <w:pPr>
+        <w:tabs>
+          <w:tab w:val="num" w:pos="6480"/>
+        </w:tabs>
+        <w:ind w:left="6480" w:hanging="360"/>
+      </w:pPr>
+    </w:lvl>
+  </w:abstractNum>
+  <w:abstractNum w:abstractNumId="4" w15:restartNumberingAfterBreak="0">
+    <w:nsid w:val="3F014194"/>
+    <w:multiLevelType w:val="multilevel"/>
+    <w:tmpl w:val="1DDAAC0E"/>
     <w:lvl w:ilvl="0">
       <w:start w:val="1"/>
       <w:numFmt w:val="bullet"/>
@@ -3970,17 +7427,436 @@
       </w:rPr>
     </w:lvl>
   </w:abstractNum>
+  <w:abstractNum w:abstractNumId="5" w15:restartNumberingAfterBreak="0">
+    <w:nsid w:val="640014D9"/>
+    <w:multiLevelType w:val="multilevel"/>
+    <w:tmpl w:val="F498144A"/>
+    <w:lvl w:ilvl="0">
+      <w:start w:val="1"/>
+      <w:numFmt w:val="decimal"/>
+      <w:lvlText w:val="%1."/>
+      <w:lvlJc w:val="left"/>
+      <w:pPr>
+        <w:tabs>
+          <w:tab w:val="num" w:pos="720"/>
+        </w:tabs>
+        <w:ind w:left="720" w:hanging="360"/>
+      </w:pPr>
+    </w:lvl>
+    <w:lvl w:ilvl="1" w:tentative="1">
+      <w:start w:val="1"/>
+      <w:numFmt w:val="decimal"/>
+      <w:lvlText w:val="%2."/>
+      <w:lvlJc w:val="left"/>
+      <w:pPr>
+        <w:tabs>
+          <w:tab w:val="num" w:pos="1440"/>
+        </w:tabs>
+        <w:ind w:left="1440" w:hanging="360"/>
+      </w:pPr>
+    </w:lvl>
+    <w:lvl w:ilvl="2" w:tentative="1">
+      <w:start w:val="1"/>
+      <w:numFmt w:val="decimal"/>
+      <w:lvlText w:val="%3."/>
+      <w:lvlJc w:val="left"/>
+      <w:pPr>
+        <w:tabs>
+          <w:tab w:val="num" w:pos="2160"/>
+        </w:tabs>
+        <w:ind w:left="2160" w:hanging="360"/>
+      </w:pPr>
+    </w:lvl>
+    <w:lvl w:ilvl="3" w:tentative="1">
+      <w:start w:val="1"/>
+      <w:numFmt w:val="decimal"/>
+      <w:lvlText w:val="%4."/>
+      <w:lvlJc w:val="left"/>
+      <w:pPr>
+        <w:tabs>
+          <w:tab w:val="num" w:pos="2880"/>
+        </w:tabs>
+        <w:ind w:left="2880" w:hanging="360"/>
+      </w:pPr>
+    </w:lvl>
+    <w:lvl w:ilvl="4" w:tentative="1">
+      <w:start w:val="1"/>
+      <w:numFmt w:val="decimal"/>
+      <w:lvlText w:val="%5."/>
+      <w:lvlJc w:val="left"/>
+      <w:pPr>
+        <w:tabs>
+          <w:tab w:val="num" w:pos="3600"/>
+        </w:tabs>
+        <w:ind w:left="3600" w:hanging="360"/>
+      </w:pPr>
+    </w:lvl>
+    <w:lvl w:ilvl="5" w:tentative="1">
+      <w:start w:val="1"/>
+      <w:numFmt w:val="decimal"/>
+      <w:lvlText w:val="%6."/>
+      <w:lvlJc w:val="left"/>
+      <w:pPr>
+        <w:tabs>
+          <w:tab w:val="num" w:pos="4320"/>
+        </w:tabs>
+        <w:ind w:left="4320" w:hanging="360"/>
+      </w:pPr>
+    </w:lvl>
+    <w:lvl w:ilvl="6" w:tentative="1">
+      <w:start w:val="1"/>
+      <w:numFmt w:val="decimal"/>
+      <w:lvlText w:val="%7."/>
+      <w:lvlJc w:val="left"/>
+      <w:pPr>
+        <w:tabs>
+          <w:tab w:val="num" w:pos="5040"/>
+        </w:tabs>
+        <w:ind w:left="5040" w:hanging="360"/>
+      </w:pPr>
+    </w:lvl>
+    <w:lvl w:ilvl="7" w:tentative="1">
+      <w:start w:val="1"/>
+      <w:numFmt w:val="decimal"/>
+      <w:lvlText w:val="%8."/>
+      <w:lvlJc w:val="left"/>
+      <w:pPr>
+        <w:tabs>
+          <w:tab w:val="num" w:pos="5760"/>
+        </w:tabs>
+        <w:ind w:left="5760" w:hanging="360"/>
+      </w:pPr>
+    </w:lvl>
+    <w:lvl w:ilvl="8" w:tentative="1">
+      <w:start w:val="1"/>
+      <w:numFmt w:val="decimal"/>
+      <w:lvlText w:val="%9."/>
+      <w:lvlJc w:val="left"/>
+      <w:pPr>
+        <w:tabs>
+          <w:tab w:val="num" w:pos="6480"/>
+        </w:tabs>
+        <w:ind w:left="6480" w:hanging="360"/>
+      </w:pPr>
+    </w:lvl>
+  </w:abstractNum>
+  <w:abstractNum w:abstractNumId="6" w15:restartNumberingAfterBreak="0">
+    <w:nsid w:val="6E7D0E19"/>
+    <w:multiLevelType w:val="multilevel"/>
+    <w:tmpl w:val="13B68DE8"/>
+    <w:lvl w:ilvl="0">
+      <w:start w:val="1"/>
+      <w:numFmt w:val="bullet"/>
+      <w:lvlText w:val=""/>
+      <w:lvlJc w:val="left"/>
+      <w:pPr>
+        <w:tabs>
+          <w:tab w:val="num" w:pos="720"/>
+        </w:tabs>
+        <w:ind w:left="720" w:hanging="360"/>
+      </w:pPr>
+      <w:rPr>
+        <w:rFonts w:ascii="Symbol" w:hAnsi="Symbol" w:hint="default"/>
+        <w:sz w:val="20"/>
+      </w:rPr>
+    </w:lvl>
+    <w:lvl w:ilvl="1" w:tentative="1">
+      <w:start w:val="1"/>
+      <w:numFmt w:val="bullet"/>
+      <w:lvlText w:val=""/>
+      <w:lvlJc w:val="left"/>
+      <w:pPr>
+        <w:tabs>
+          <w:tab w:val="num" w:pos="1440"/>
+        </w:tabs>
+        <w:ind w:left="1440" w:hanging="360"/>
+      </w:pPr>
+      <w:rPr>
+        <w:rFonts w:ascii="Symbol" w:hAnsi="Symbol" w:hint="default"/>
+        <w:sz w:val="20"/>
+      </w:rPr>
+    </w:lvl>
+    <w:lvl w:ilvl="2" w:tentative="1">
+      <w:start w:val="1"/>
+      <w:numFmt w:val="bullet"/>
+      <w:lvlText w:val=""/>
+      <w:lvlJc w:val="left"/>
+      <w:pPr>
+        <w:tabs>
+          <w:tab w:val="num" w:pos="2160"/>
+        </w:tabs>
+        <w:ind w:left="2160" w:hanging="360"/>
+      </w:pPr>
+      <w:rPr>
+        <w:rFonts w:ascii="Symbol" w:hAnsi="Symbol" w:hint="default"/>
+        <w:sz w:val="20"/>
+      </w:rPr>
+    </w:lvl>
+    <w:lvl w:ilvl="3" w:tentative="1">
+      <w:start w:val="1"/>
+      <w:numFmt w:val="bullet"/>
+      <w:lvlText w:val=""/>
+      <w:lvlJc w:val="left"/>
+      <w:pPr>
+        <w:tabs>
+          <w:tab w:val="num" w:pos="2880"/>
+        </w:tabs>
+        <w:ind w:left="2880" w:hanging="360"/>
+      </w:pPr>
+      <w:rPr>
+        <w:rFonts w:ascii="Symbol" w:hAnsi="Symbol" w:hint="default"/>
+        <w:sz w:val="20"/>
+      </w:rPr>
+    </w:lvl>
+    <w:lvl w:ilvl="4" w:tentative="1">
+      <w:start w:val="1"/>
+      <w:numFmt w:val="bullet"/>
+      <w:lvlText w:val=""/>
+      <w:lvlJc w:val="left"/>
+      <w:pPr>
+        <w:tabs>
+          <w:tab w:val="num" w:pos="3600"/>
+        </w:tabs>
+        <w:ind w:left="3600" w:hanging="360"/>
+      </w:pPr>
+      <w:rPr>
+        <w:rFonts w:ascii="Symbol" w:hAnsi="Symbol" w:hint="default"/>
+        <w:sz w:val="20"/>
+      </w:rPr>
+    </w:lvl>
+    <w:lvl w:ilvl="5" w:tentative="1">
+      <w:start w:val="1"/>
+      <w:numFmt w:val="bullet"/>
+      <w:lvlText w:val=""/>
+      <w:lvlJc w:val="left"/>
+      <w:pPr>
+        <w:tabs>
+          <w:tab w:val="num" w:pos="4320"/>
+        </w:tabs>
+        <w:ind w:left="4320" w:hanging="360"/>
+      </w:pPr>
+      <w:rPr>
+        <w:rFonts w:ascii="Symbol" w:hAnsi="Symbol" w:hint="default"/>
+        <w:sz w:val="20"/>
+      </w:rPr>
+    </w:lvl>
+    <w:lvl w:ilvl="6" w:tentative="1">
+      <w:start w:val="1"/>
+      <w:numFmt w:val="bullet"/>
+      <w:lvlText w:val=""/>
+      <w:lvlJc w:val="left"/>
+      <w:pPr>
+        <w:tabs>
+          <w:tab w:val="num" w:pos="5040"/>
+        </w:tabs>
+        <w:ind w:left="5040" w:hanging="360"/>
+      </w:pPr>
+      <w:rPr>
+        <w:rFonts w:ascii="Symbol" w:hAnsi="Symbol" w:hint="default"/>
+        <w:sz w:val="20"/>
+      </w:rPr>
+    </w:lvl>
+    <w:lvl w:ilvl="7" w:tentative="1">
+      <w:start w:val="1"/>
+      <w:numFmt w:val="bullet"/>
+      <w:lvlText w:val=""/>
+      <w:lvlJc w:val="left"/>
+      <w:pPr>
+        <w:tabs>
+          <w:tab w:val="num" w:pos="5760"/>
+        </w:tabs>
+        <w:ind w:left="5760" w:hanging="360"/>
+      </w:pPr>
+      <w:rPr>
+        <w:rFonts w:ascii="Symbol" w:hAnsi="Symbol" w:hint="default"/>
+        <w:sz w:val="20"/>
+      </w:rPr>
+    </w:lvl>
+    <w:lvl w:ilvl="8" w:tentative="1">
+      <w:start w:val="1"/>
+      <w:numFmt w:val="bullet"/>
+      <w:lvlText w:val=""/>
+      <w:lvlJc w:val="left"/>
+      <w:pPr>
+        <w:tabs>
+          <w:tab w:val="num" w:pos="6480"/>
+        </w:tabs>
+        <w:ind w:left="6480" w:hanging="360"/>
+      </w:pPr>
+      <w:rPr>
+        <w:rFonts w:ascii="Symbol" w:hAnsi="Symbol" w:hint="default"/>
+        <w:sz w:val="20"/>
+      </w:rPr>
+    </w:lvl>
+  </w:abstractNum>
+  <w:abstractNum w:abstractNumId="7" w15:restartNumberingAfterBreak="0">
+    <w:nsid w:val="7DF73A46"/>
+    <w:multiLevelType w:val="multilevel"/>
+    <w:tmpl w:val="C1485EA0"/>
+    <w:lvl w:ilvl="0">
+      <w:start w:val="1"/>
+      <w:numFmt w:val="bullet"/>
+      <w:lvlText w:val=""/>
+      <w:lvlJc w:val="left"/>
+      <w:pPr>
+        <w:tabs>
+          <w:tab w:val="num" w:pos="720"/>
+        </w:tabs>
+        <w:ind w:left="720" w:hanging="360"/>
+      </w:pPr>
+      <w:rPr>
+        <w:rFonts w:ascii="Symbol" w:hAnsi="Symbol" w:hint="default"/>
+        <w:sz w:val="20"/>
+      </w:rPr>
+    </w:lvl>
+    <w:lvl w:ilvl="1">
+      <w:start w:val="1"/>
+      <w:numFmt w:val="decimal"/>
+      <w:lvlText w:val="%2-"/>
+      <w:lvlJc w:val="left"/>
+      <w:pPr>
+        <w:ind w:left="1440" w:hanging="360"/>
+      </w:pPr>
+      <w:rPr>
+        <w:rFonts w:hint="default"/>
+      </w:rPr>
+    </w:lvl>
+    <w:lvl w:ilvl="2" w:tentative="1">
+      <w:start w:val="1"/>
+      <w:numFmt w:val="bullet"/>
+      <w:lvlText w:val=""/>
+      <w:lvlJc w:val="left"/>
+      <w:pPr>
+        <w:tabs>
+          <w:tab w:val="num" w:pos="2160"/>
+        </w:tabs>
+        <w:ind w:left="2160" w:hanging="360"/>
+      </w:pPr>
+      <w:rPr>
+        <w:rFonts w:ascii="Symbol" w:hAnsi="Symbol" w:hint="default"/>
+        <w:sz w:val="20"/>
+      </w:rPr>
+    </w:lvl>
+    <w:lvl w:ilvl="3" w:tentative="1">
+      <w:start w:val="1"/>
+      <w:numFmt w:val="bullet"/>
+      <w:lvlText w:val=""/>
+      <w:lvlJc w:val="left"/>
+      <w:pPr>
+        <w:tabs>
+          <w:tab w:val="num" w:pos="2880"/>
+        </w:tabs>
+        <w:ind w:left="2880" w:hanging="360"/>
+      </w:pPr>
+      <w:rPr>
+        <w:rFonts w:ascii="Symbol" w:hAnsi="Symbol" w:hint="default"/>
+        <w:sz w:val="20"/>
+      </w:rPr>
+    </w:lvl>
+    <w:lvl w:ilvl="4" w:tentative="1">
+      <w:start w:val="1"/>
+      <w:numFmt w:val="bullet"/>
+      <w:lvlText w:val=""/>
+      <w:lvlJc w:val="left"/>
+      <w:pPr>
+        <w:tabs>
+          <w:tab w:val="num" w:pos="3600"/>
+        </w:tabs>
+        <w:ind w:left="3600" w:hanging="360"/>
+      </w:pPr>
+      <w:rPr>
+        <w:rFonts w:ascii="Symbol" w:hAnsi="Symbol" w:hint="default"/>
+        <w:sz w:val="20"/>
+      </w:rPr>
+    </w:lvl>
+    <w:lvl w:ilvl="5" w:tentative="1">
+      <w:start w:val="1"/>
+      <w:numFmt w:val="bullet"/>
+      <w:lvlText w:val=""/>
+      <w:lvlJc w:val="left"/>
+      <w:pPr>
+        <w:tabs>
+          <w:tab w:val="num" w:pos="4320"/>
+        </w:tabs>
+        <w:ind w:left="4320" w:hanging="360"/>
+      </w:pPr>
+      <w:rPr>
+        <w:rFonts w:ascii="Symbol" w:hAnsi="Symbol" w:hint="default"/>
+        <w:sz w:val="20"/>
+      </w:rPr>
+    </w:lvl>
+    <w:lvl w:ilvl="6" w:tentative="1">
+      <w:start w:val="1"/>
+      <w:numFmt w:val="bullet"/>
+      <w:lvlText w:val=""/>
+      <w:lvlJc w:val="left"/>
+      <w:pPr>
+        <w:tabs>
+          <w:tab w:val="num" w:pos="5040"/>
+        </w:tabs>
+        <w:ind w:left="5040" w:hanging="360"/>
+      </w:pPr>
+      <w:rPr>
+        <w:rFonts w:ascii="Symbol" w:hAnsi="Symbol" w:hint="default"/>
+        <w:sz w:val="20"/>
+      </w:rPr>
+    </w:lvl>
+    <w:lvl w:ilvl="7" w:tentative="1">
+      <w:start w:val="1"/>
+      <w:numFmt w:val="bullet"/>
+      <w:lvlText w:val=""/>
+      <w:lvlJc w:val="left"/>
+      <w:pPr>
+        <w:tabs>
+          <w:tab w:val="num" w:pos="5760"/>
+        </w:tabs>
+        <w:ind w:left="5760" w:hanging="360"/>
+      </w:pPr>
+      <w:rPr>
+        <w:rFonts w:ascii="Symbol" w:hAnsi="Symbol" w:hint="default"/>
+        <w:sz w:val="20"/>
+      </w:rPr>
+    </w:lvl>
+    <w:lvl w:ilvl="8" w:tentative="1">
+      <w:start w:val="1"/>
+      <w:numFmt w:val="bullet"/>
+      <w:lvlText w:val=""/>
+      <w:lvlJc w:val="left"/>
+      <w:pPr>
+        <w:tabs>
+          <w:tab w:val="num" w:pos="6480"/>
+        </w:tabs>
+        <w:ind w:left="6480" w:hanging="360"/>
+      </w:pPr>
+      <w:rPr>
+        <w:rFonts w:ascii="Symbol" w:hAnsi="Symbol" w:hint="default"/>
+        <w:sz w:val="20"/>
+      </w:rPr>
+    </w:lvl>
+  </w:abstractNum>
   <w:num w:numId="1">
-    <w:abstractNumId w:val="1"/>
+    <w:abstractNumId w:val="3"/>
   </w:num>
   <w:num w:numId="2">
+    <w:abstractNumId w:val="2"/>
+  </w:num>
+  <w:num w:numId="3">
+    <w:abstractNumId w:val="6"/>
+  </w:num>
+  <w:num w:numId="4">
+    <w:abstractNumId w:val="4"/>
+  </w:num>
+  <w:num w:numId="5">
+    <w:abstractNumId w:val="5"/>
+  </w:num>
+  <w:num w:numId="6">
     <w:abstractNumId w:val="0"/>
   </w:num>
-  <w:num w:numId="3">
-    <w:abstractNumId w:val="3"/>
+  <w:num w:numId="7">
+    <w:abstractNumId w:val="7"/>
   </w:num>
-  <w:num w:numId="4">
-    <w:abstractNumId w:val="2"/>
+  <w:num w:numId="8">
+    <w:abstractNumId w:val="1"/>
   </w:num>
 </w:numbering>
 </file>
@@ -4402,6 +8278,29 @@
       <w:szCs w:val="36"/>
     </w:rPr>
   </w:style>
+  <w:style w:type="paragraph" w:styleId="Heading3">
+    <w:name w:val="heading 3"/>
+    <w:basedOn w:val="Normal"/>
+    <w:next w:val="Normal"/>
+    <w:link w:val="Heading3Char"/>
+    <w:uiPriority w:val="9"/>
+    <w:semiHidden/>
+    <w:unhideWhenUsed/>
+    <w:qFormat/>
+    <w:rsid w:val="009E698F"/>
+    <w:pPr>
+      <w:keepNext/>
+      <w:keepLines/>
+      <w:spacing w:before="40" w:after="0"/>
+      <w:outlineLvl w:val="2"/>
+    </w:pPr>
+    <w:rPr>
+      <w:rFonts w:asciiTheme="majorHAnsi" w:eastAsiaTheme="majorEastAsia" w:hAnsiTheme="majorHAnsi" w:cstheme="majorBidi"/>
+      <w:color w:val="1F3763" w:themeColor="accent1" w:themeShade="7F"/>
+      <w:sz w:val="24"/>
+      <w:szCs w:val="24"/>
+    </w:rPr>
+  </w:style>
   <w:style w:type="character" w:default="1" w:styleId="DefaultParagraphFont">
     <w:name w:val="Default Paragraph Font"/>
     <w:uiPriority w:val="1"/>
@@ -4593,6 +8492,80 @@
     <w:name w:val="pl-pds"/>
     <w:basedOn w:val="DefaultParagraphFont"/>
     <w:rsid w:val="00A017C2"/>
+  </w:style>
+  <w:style w:type="character" w:customStyle="1" w:styleId="Heading3Char">
+    <w:name w:val="Heading 3 Char"/>
+    <w:basedOn w:val="DefaultParagraphFont"/>
+    <w:link w:val="Heading3"/>
+    <w:uiPriority w:val="9"/>
+    <w:semiHidden/>
+    <w:rsid w:val="009E698F"/>
+    <w:rPr>
+      <w:rFonts w:asciiTheme="majorHAnsi" w:eastAsiaTheme="majorEastAsia" w:hAnsiTheme="majorHAnsi" w:cstheme="majorBidi"/>
+      <w:color w:val="1F3763" w:themeColor="accent1" w:themeShade="7F"/>
+      <w:sz w:val="24"/>
+      <w:szCs w:val="24"/>
+    </w:rPr>
+  </w:style>
+  <w:style w:type="character" w:customStyle="1" w:styleId="hljs-class">
+    <w:name w:val="hljs-class"/>
+    <w:basedOn w:val="DefaultParagraphFont"/>
+    <w:rsid w:val="008C109A"/>
+  </w:style>
+  <w:style w:type="character" w:customStyle="1" w:styleId="hljs-title">
+    <w:name w:val="hljs-title"/>
+    <w:basedOn w:val="DefaultParagraphFont"/>
+    <w:rsid w:val="008C109A"/>
+  </w:style>
+  <w:style w:type="character" w:customStyle="1" w:styleId="xml">
+    <w:name w:val="xml"/>
+    <w:basedOn w:val="DefaultParagraphFont"/>
+    <w:rsid w:val="008C109A"/>
+  </w:style>
+  <w:style w:type="character" w:customStyle="1" w:styleId="hljs-tag">
+    <w:name w:val="hljs-tag"/>
+    <w:basedOn w:val="DefaultParagraphFont"/>
+    <w:rsid w:val="008C109A"/>
+  </w:style>
+  <w:style w:type="character" w:customStyle="1" w:styleId="hljs-attribute">
+    <w:name w:val="hljs-attribute"/>
+    <w:basedOn w:val="DefaultParagraphFont"/>
+    <w:rsid w:val="008C109A"/>
+  </w:style>
+  <w:style w:type="character" w:customStyle="1" w:styleId="hljs-value">
+    <w:name w:val="hljs-value"/>
+    <w:basedOn w:val="DefaultParagraphFont"/>
+    <w:rsid w:val="008C109A"/>
+  </w:style>
+  <w:style w:type="character" w:customStyle="1" w:styleId="comment">
+    <w:name w:val="comment"/>
+    <w:basedOn w:val="DefaultParagraphFont"/>
+    <w:rsid w:val="00170B8D"/>
+  </w:style>
+  <w:style w:type="character" w:customStyle="1" w:styleId="punctuation">
+    <w:name w:val="punctuation"/>
+    <w:basedOn w:val="DefaultParagraphFont"/>
+    <w:rsid w:val="00170B8D"/>
+  </w:style>
+  <w:style w:type="character" w:customStyle="1" w:styleId="meta">
+    <w:name w:val="meta"/>
+    <w:basedOn w:val="DefaultParagraphFont"/>
+    <w:rsid w:val="00170B8D"/>
+  </w:style>
+  <w:style w:type="character" w:customStyle="1" w:styleId="keyword">
+    <w:name w:val="keyword"/>
+    <w:basedOn w:val="DefaultParagraphFont"/>
+    <w:rsid w:val="00170B8D"/>
+  </w:style>
+  <w:style w:type="character" w:customStyle="1" w:styleId="variable">
+    <w:name w:val="variable"/>
+    <w:basedOn w:val="DefaultParagraphFont"/>
+    <w:rsid w:val="00170B8D"/>
+  </w:style>
+  <w:style w:type="character" w:customStyle="1" w:styleId="string">
+    <w:name w:val="string"/>
+    <w:basedOn w:val="DefaultParagraphFont"/>
+    <w:rsid w:val="00170B8D"/>
   </w:style>
 </w:styles>
 </file>

</xml_diff>